<commit_message>
rotate array explain mod part
</commit_message>
<xml_diff>
--- a/Rotate Array/RotateArray.docx
+++ b/Rotate Array/RotateArray.docx
@@ -8269,6 +8269,1359 @@
             </w:pict>
           </mc:Fallback>
         </mc:AlternateContent>
+      </w:r>
+    </w:p>
+    <w:p/>
+    <w:p/>
+    <w:p/>
+    <w:p/>
+    <w:p/>
+    <w:p/>
+    <w:p/>
+    <w:p/>
+    <w:p/>
+    <w:p/>
+    <w:p/>
+    <w:p/>
+    <w:p/>
+    <w:p/>
+    <w:p/>
+    <w:p/>
+    <w:p/>
+    <w:p/>
+    <w:p/>
+    <w:p/>
+    <w:p/>
+    <w:p/>
+    <w:p/>
+    <w:p/>
+    <w:p/>
+    <w:p/>
+    <w:p/>
+    <w:p/>
+    <w:p/>
+    <w:p/>
+    <w:p>
+      <w:pPr>
+        <w:rPr>
+          <w:sz w:val="32"/>
+          <w:szCs w:val="32"/>
+        </w:rPr>
+      </w:pPr>
+      <w:r>
+        <w:rPr>
+          <w:sz w:val="32"/>
+          <w:szCs w:val="32"/>
+        </w:rPr>
+        <w:lastRenderedPageBreak/>
+        <w:t>At the beginning, we start by doing k=</w:t>
+      </w:r>
+      <w:proofErr w:type="spellStart"/>
+      <w:r>
+        <w:rPr>
+          <w:sz w:val="32"/>
+          <w:szCs w:val="32"/>
+        </w:rPr>
+        <w:t>k%len</w:t>
+      </w:r>
+      <w:proofErr w:type="spellEnd"/>
+      <w:r>
+        <w:rPr>
+          <w:sz w:val="32"/>
+          <w:szCs w:val="32"/>
+        </w:rPr>
+        <w:t>(</w:t>
+      </w:r>
+      <w:proofErr w:type="spellStart"/>
+      <w:r>
+        <w:rPr>
+          <w:sz w:val="32"/>
+          <w:szCs w:val="32"/>
+        </w:rPr>
+        <w:t>nums</w:t>
+      </w:r>
+      <w:proofErr w:type="spellEnd"/>
+      <w:r>
+        <w:rPr>
+          <w:sz w:val="32"/>
+          <w:szCs w:val="32"/>
+        </w:rPr>
+        <w:t xml:space="preserve">) because we don’t want to rotate the array more than we need </w:t>
+      </w:r>
+    </w:p>
+    <w:p>
+      <w:pPr>
+        <w:rPr>
+          <w:sz w:val="32"/>
+          <w:szCs w:val="32"/>
+        </w:rPr>
+      </w:pPr>
+    </w:p>
+    <w:p>
+      <w:pPr>
+        <w:rPr>
+          <w:sz w:val="32"/>
+          <w:szCs w:val="32"/>
+        </w:rPr>
+      </w:pPr>
+      <w:r>
+        <w:rPr>
+          <w:sz w:val="32"/>
+          <w:szCs w:val="32"/>
+        </w:rPr>
+        <w:t>ex:</w:t>
+      </w:r>
+    </w:p>
+    <w:p>
+      <w:pPr>
+        <w:rPr>
+          <w:sz w:val="32"/>
+          <w:szCs w:val="32"/>
+        </w:rPr>
+      </w:pPr>
+    </w:p>
+    <w:p>
+      <w:pPr>
+        <w:rPr>
+          <w:sz w:val="32"/>
+          <w:szCs w:val="32"/>
+        </w:rPr>
+      </w:pPr>
+      <w:r>
+        <w:rPr>
+          <w:noProof/>
+          <w:sz w:val="32"/>
+          <w:szCs w:val="32"/>
+        </w:rPr>
+        <mc:AlternateContent>
+          <mc:Choice Requires="wpi">
+            <w:drawing>
+              <wp:anchor distT="0" distB="0" distL="114300" distR="114300" simplePos="0" relativeHeight="252293120" behindDoc="0" locked="0" layoutInCell="1" allowOverlap="1" wp14:anchorId="599449B3" wp14:editId="50514F13">
+                <wp:simplePos x="0" y="0"/>
+                <wp:positionH relativeFrom="column">
+                  <wp:posOffset>302889</wp:posOffset>
+                </wp:positionH>
+                <wp:positionV relativeFrom="paragraph">
+                  <wp:posOffset>3799981</wp:posOffset>
+                </wp:positionV>
+                <wp:extent cx="2457360" cy="768240"/>
+                <wp:effectExtent l="38100" t="38100" r="32385" b="45085"/>
+                <wp:wrapNone/>
+                <wp:docPr id="209613820" name="Ink 107"/>
+                <wp:cNvGraphicFramePr/>
+                <a:graphic xmlns:a="http://schemas.openxmlformats.org/drawingml/2006/main">
+                  <a:graphicData uri="http://schemas.microsoft.com/office/word/2010/wordprocessingInk">
+                    <w14:contentPart bwMode="auto" r:id="rId297">
+                      <w14:nvContentPartPr>
+                        <w14:cNvContentPartPr/>
+                      </w14:nvContentPartPr>
+                      <w14:xfrm>
+                        <a:off x="0" y="0"/>
+                        <a:ext cx="2457360" cy="768240"/>
+                      </w14:xfrm>
+                    </w14:contentPart>
+                  </a:graphicData>
+                </a:graphic>
+              </wp:anchor>
+            </w:drawing>
+          </mc:Choice>
+          <mc:Fallback>
+            <w:pict>
+              <v:shapetype w14:anchorId="2478DC24" id="_x0000_t75" coordsize="21600,21600" o:spt="75" o:preferrelative="t" path="m@4@5l@4@11@9@11@9@5xe" filled="f" stroked="f">
+                <v:stroke joinstyle="miter"/>
+                <v:formulas>
+                  <v:f eqn="if lineDrawn pixelLineWidth 0"/>
+                  <v:f eqn="sum @0 1 0"/>
+                  <v:f eqn="sum 0 0 @1"/>
+                  <v:f eqn="prod @2 1 2"/>
+                  <v:f eqn="prod @3 21600 pixelWidth"/>
+                  <v:f eqn="prod @3 21600 pixelHeight"/>
+                  <v:f eqn="sum @0 0 1"/>
+                  <v:f eqn="prod @6 1 2"/>
+                  <v:f eqn="prod @7 21600 pixelWidth"/>
+                  <v:f eqn="sum @8 21600 0"/>
+                  <v:f eqn="prod @7 21600 pixelHeight"/>
+                  <v:f eqn="sum @10 21600 0"/>
+                </v:formulas>
+                <v:path o:extrusionok="f" gradientshapeok="t" o:connecttype="rect"/>
+                <o:lock v:ext="edit" aspectratio="t"/>
+              </v:shapetype>
+              <v:shape id="Ink 107" o:spid="_x0000_s1026" type="#_x0000_t75" style="position:absolute;margin-left:23.15pt;margin-top:298.5pt;width:194.95pt;height:61.95pt;z-index:252293120;visibility:visible;mso-wrap-style:square;mso-wrap-distance-left:9pt;mso-wrap-distance-top:0;mso-wrap-distance-right:9pt;mso-wrap-distance-bottom:0;mso-position-horizontal:absolute;mso-position-horizontal-relative:text;mso-position-vertical:absolute;mso-position-vertical-relative:text" o:gfxdata="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">
+                <v:imagedata r:id="rId298" o:title=""/>
+              </v:shape>
+            </w:pict>
+          </mc:Fallback>
+        </mc:AlternateContent>
+      </w:r>
+      <w:r>
+        <w:rPr>
+          <w:noProof/>
+          <w:sz w:val="32"/>
+          <w:szCs w:val="32"/>
+        </w:rPr>
+        <mc:AlternateContent>
+          <mc:Choice Requires="wpi">
+            <w:drawing>
+              <wp:anchor distT="0" distB="0" distL="114300" distR="114300" simplePos="0" relativeHeight="252292096" behindDoc="0" locked="0" layoutInCell="1" allowOverlap="1" wp14:anchorId="3CCF9792" wp14:editId="7DB91EA1">
+                <wp:simplePos x="0" y="0"/>
+                <wp:positionH relativeFrom="column">
+                  <wp:posOffset>325569</wp:posOffset>
+                </wp:positionH>
+                <wp:positionV relativeFrom="paragraph">
+                  <wp:posOffset>3276541</wp:posOffset>
+                </wp:positionV>
+                <wp:extent cx="2297160" cy="622080"/>
+                <wp:effectExtent l="50800" t="50800" r="40005" b="51435"/>
+                <wp:wrapNone/>
+                <wp:docPr id="791453458" name="Ink 106"/>
+                <wp:cNvGraphicFramePr/>
+                <a:graphic xmlns:a="http://schemas.openxmlformats.org/drawingml/2006/main">
+                  <a:graphicData uri="http://schemas.microsoft.com/office/word/2010/wordprocessingInk">
+                    <w14:contentPart bwMode="auto" r:id="rId299">
+                      <w14:nvContentPartPr>
+                        <w14:cNvContentPartPr/>
+                      </w14:nvContentPartPr>
+                      <w14:xfrm>
+                        <a:off x="0" y="0"/>
+                        <a:ext cx="2297160" cy="622080"/>
+                      </w14:xfrm>
+                    </w14:contentPart>
+                  </a:graphicData>
+                </a:graphic>
+              </wp:anchor>
+            </w:drawing>
+          </mc:Choice>
+          <mc:Fallback>
+            <w:pict>
+              <v:shape w14:anchorId="2722520D" id="Ink 106" o:spid="_x0000_s1026" type="#_x0000_t75" style="position:absolute;margin-left:24.25pt;margin-top:256.6pt;width:183.75pt;height:51.85pt;z-index:252292096;visibility:visible;mso-wrap-style:square;mso-wrap-distance-left:9pt;mso-wrap-distance-top:0;mso-wrap-distance-right:9pt;mso-wrap-distance-bottom:0;mso-position-horizontal:absolute;mso-position-horizontal-relative:text;mso-position-vertical:absolute;mso-position-vertical-relative:text" o:gfxdata="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">
+                <v:imagedata r:id="rId300" o:title=""/>
+              </v:shape>
+            </w:pict>
+          </mc:Fallback>
+        </mc:AlternateContent>
+      </w:r>
+      <w:r>
+        <w:rPr>
+          <w:noProof/>
+          <w:sz w:val="32"/>
+          <w:szCs w:val="32"/>
+        </w:rPr>
+        <mc:AlternateContent>
+          <mc:Choice Requires="wpi">
+            <w:drawing>
+              <wp:anchor distT="0" distB="0" distL="114300" distR="114300" simplePos="0" relativeHeight="252291072" behindDoc="0" locked="0" layoutInCell="1" allowOverlap="1" wp14:anchorId="1072BD7A" wp14:editId="19837772">
+                <wp:simplePos x="0" y="0"/>
+                <wp:positionH relativeFrom="column">
+                  <wp:posOffset>4558030</wp:posOffset>
+                </wp:positionH>
+                <wp:positionV relativeFrom="paragraph">
+                  <wp:posOffset>2657475</wp:posOffset>
+                </wp:positionV>
+                <wp:extent cx="482170" cy="444500"/>
+                <wp:effectExtent l="50800" t="50800" r="64135" b="50800"/>
+                <wp:wrapNone/>
+                <wp:docPr id="1005345714" name="Ink 105"/>
+                <wp:cNvGraphicFramePr/>
+                <a:graphic xmlns:a="http://schemas.openxmlformats.org/drawingml/2006/main">
+                  <a:graphicData uri="http://schemas.microsoft.com/office/word/2010/wordprocessingInk">
+                    <w14:contentPart bwMode="auto" r:id="rId301">
+                      <w14:nvContentPartPr>
+                        <w14:cNvContentPartPr/>
+                      </w14:nvContentPartPr>
+                      <w14:xfrm>
+                        <a:off x="0" y="0"/>
+                        <a:ext cx="482170" cy="444500"/>
+                      </w14:xfrm>
+                    </w14:contentPart>
+                  </a:graphicData>
+                </a:graphic>
+              </wp:anchor>
+            </w:drawing>
+          </mc:Choice>
+          <mc:Fallback>
+            <w:pict>
+              <v:shape w14:anchorId="78F5D833" id="Ink 105" o:spid="_x0000_s1026" type="#_x0000_t75" style="position:absolute;margin-left:357.5pt;margin-top:207.85pt;width:40.8pt;height:37.8pt;z-index:252291072;visibility:visible;mso-wrap-style:square;mso-wrap-distance-left:9pt;mso-wrap-distance-top:0;mso-wrap-distance-right:9pt;mso-wrap-distance-bottom:0;mso-position-horizontal:absolute;mso-position-horizontal-relative:text;mso-position-vertical:absolute;mso-position-vertical-relative:text" o:gfxdata="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">
+                <v:imagedata r:id="rId302" o:title=""/>
+              </v:shape>
+            </w:pict>
+          </mc:Fallback>
+        </mc:AlternateContent>
+      </w:r>
+      <w:r>
+        <w:rPr>
+          <w:noProof/>
+          <w:sz w:val="32"/>
+          <w:szCs w:val="32"/>
+        </w:rPr>
+        <mc:AlternateContent>
+          <mc:Choice Requires="wpi">
+            <w:drawing>
+              <wp:anchor distT="0" distB="0" distL="114300" distR="114300" simplePos="0" relativeHeight="252288000" behindDoc="0" locked="0" layoutInCell="1" allowOverlap="1" wp14:anchorId="11879A1C" wp14:editId="26E6662D">
+                <wp:simplePos x="0" y="0"/>
+                <wp:positionH relativeFrom="column">
+                  <wp:posOffset>3805555</wp:posOffset>
+                </wp:positionH>
+                <wp:positionV relativeFrom="paragraph">
+                  <wp:posOffset>2656840</wp:posOffset>
+                </wp:positionV>
+                <wp:extent cx="517455" cy="500380"/>
+                <wp:effectExtent l="38100" t="50800" r="41910" b="58420"/>
+                <wp:wrapNone/>
+                <wp:docPr id="191448041" name="Ink 102"/>
+                <wp:cNvGraphicFramePr/>
+                <a:graphic xmlns:a="http://schemas.openxmlformats.org/drawingml/2006/main">
+                  <a:graphicData uri="http://schemas.microsoft.com/office/word/2010/wordprocessingInk">
+                    <w14:contentPart bwMode="auto" r:id="rId303">
+                      <w14:nvContentPartPr>
+                        <w14:cNvContentPartPr/>
+                      </w14:nvContentPartPr>
+                      <w14:xfrm>
+                        <a:off x="0" y="0"/>
+                        <a:ext cx="517455" cy="500380"/>
+                      </w14:xfrm>
+                    </w14:contentPart>
+                  </a:graphicData>
+                </a:graphic>
+              </wp:anchor>
+            </w:drawing>
+          </mc:Choice>
+          <mc:Fallback>
+            <w:pict>
+              <v:shape w14:anchorId="0A4E580B" id="Ink 102" o:spid="_x0000_s1026" type="#_x0000_t75" style="position:absolute;margin-left:298.25pt;margin-top:207.8pt;width:43.6pt;height:42.2pt;z-index:252288000;visibility:visible;mso-wrap-style:square;mso-wrap-distance-left:9pt;mso-wrap-distance-top:0;mso-wrap-distance-right:9pt;mso-wrap-distance-bottom:0;mso-position-horizontal:absolute;mso-position-horizontal-relative:text;mso-position-vertical:absolute;mso-position-vertical-relative:text" o:gfxdata="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">
+                <v:imagedata r:id="rId304" o:title=""/>
+              </v:shape>
+            </w:pict>
+          </mc:Fallback>
+        </mc:AlternateContent>
+      </w:r>
+      <w:r>
+        <w:rPr>
+          <w:noProof/>
+          <w:sz w:val="32"/>
+          <w:szCs w:val="32"/>
+        </w:rPr>
+        <mc:AlternateContent>
+          <mc:Choice Requires="wpi">
+            <w:drawing>
+              <wp:anchor distT="0" distB="0" distL="114300" distR="114300" simplePos="0" relativeHeight="252278784" behindDoc="0" locked="0" layoutInCell="1" allowOverlap="1" wp14:anchorId="67D369C2" wp14:editId="2E7E3156">
+                <wp:simplePos x="0" y="0"/>
+                <wp:positionH relativeFrom="column">
+                  <wp:posOffset>-42545</wp:posOffset>
+                </wp:positionH>
+                <wp:positionV relativeFrom="paragraph">
+                  <wp:posOffset>2652395</wp:posOffset>
+                </wp:positionV>
+                <wp:extent cx="3240085" cy="737870"/>
+                <wp:effectExtent l="50800" t="50800" r="49530" b="62230"/>
+                <wp:wrapNone/>
+                <wp:docPr id="1397574676" name="Ink 93"/>
+                <wp:cNvGraphicFramePr/>
+                <a:graphic xmlns:a="http://schemas.openxmlformats.org/drawingml/2006/main">
+                  <a:graphicData uri="http://schemas.microsoft.com/office/word/2010/wordprocessingInk">
+                    <w14:contentPart bwMode="auto" r:id="rId305">
+                      <w14:nvContentPartPr>
+                        <w14:cNvContentPartPr/>
+                      </w14:nvContentPartPr>
+                      <w14:xfrm>
+                        <a:off x="0" y="0"/>
+                        <a:ext cx="3240085" cy="737870"/>
+                      </w14:xfrm>
+                    </w14:contentPart>
+                  </a:graphicData>
+                </a:graphic>
+              </wp:anchor>
+            </w:drawing>
+          </mc:Choice>
+          <mc:Fallback>
+            <w:pict>
+              <v:shape w14:anchorId="03E445C1" id="Ink 93" o:spid="_x0000_s1026" type="#_x0000_t75" style="position:absolute;margin-left:-4.75pt;margin-top:207.45pt;width:257.95pt;height:60.9pt;z-index:252278784;visibility:visible;mso-wrap-style:square;mso-wrap-distance-left:9pt;mso-wrap-distance-top:0;mso-wrap-distance-right:9pt;mso-wrap-distance-bottom:0;mso-position-horizontal:absolute;mso-position-horizontal-relative:text;mso-position-vertical:absolute;mso-position-vertical-relative:text" o:gfxdata="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">
+                <v:imagedata r:id="rId306" o:title=""/>
+              </v:shape>
+            </w:pict>
+          </mc:Fallback>
+        </mc:AlternateContent>
+      </w:r>
+      <w:r>
+        <w:rPr>
+          <w:noProof/>
+          <w:sz w:val="32"/>
+          <w:szCs w:val="32"/>
+        </w:rPr>
+        <mc:AlternateContent>
+          <mc:Choice Requires="wpi">
+            <w:drawing>
+              <wp:anchor distT="0" distB="0" distL="114300" distR="114300" simplePos="0" relativeHeight="252251136" behindDoc="0" locked="0" layoutInCell="1" allowOverlap="1" wp14:anchorId="7002E85D" wp14:editId="4007F8C9">
+                <wp:simplePos x="0" y="0"/>
+                <wp:positionH relativeFrom="column">
+                  <wp:posOffset>343929</wp:posOffset>
+                </wp:positionH>
+                <wp:positionV relativeFrom="paragraph">
+                  <wp:posOffset>1506061</wp:posOffset>
+                </wp:positionV>
+                <wp:extent cx="2562840" cy="713160"/>
+                <wp:effectExtent l="50800" t="50800" r="66675" b="61595"/>
+                <wp:wrapNone/>
+                <wp:docPr id="635942187" name="Ink 66"/>
+                <wp:cNvGraphicFramePr/>
+                <a:graphic xmlns:a="http://schemas.openxmlformats.org/drawingml/2006/main">
+                  <a:graphicData uri="http://schemas.microsoft.com/office/word/2010/wordprocessingInk">
+                    <w14:contentPart bwMode="auto" r:id="rId307">
+                      <w14:nvContentPartPr>
+                        <w14:cNvContentPartPr/>
+                      </w14:nvContentPartPr>
+                      <w14:xfrm>
+                        <a:off x="0" y="0"/>
+                        <a:ext cx="2562840" cy="713160"/>
+                      </w14:xfrm>
+                    </w14:contentPart>
+                  </a:graphicData>
+                </a:graphic>
+              </wp:anchor>
+            </w:drawing>
+          </mc:Choice>
+          <mc:Fallback>
+            <w:pict>
+              <v:shape w14:anchorId="0AEB16EE" id="Ink 66" o:spid="_x0000_s1026" type="#_x0000_t75" style="position:absolute;margin-left:25.7pt;margin-top:117.2pt;width:204.65pt;height:58.95pt;z-index:252251136;visibility:visible;mso-wrap-style:square;mso-wrap-distance-left:9pt;mso-wrap-distance-top:0;mso-wrap-distance-right:9pt;mso-wrap-distance-bottom:0;mso-position-horizontal:absolute;mso-position-horizontal-relative:text;mso-position-vertical:absolute;mso-position-vertical-relative:text" o:gfxdata="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">
+                <v:imagedata r:id="rId308" o:title=""/>
+              </v:shape>
+            </w:pict>
+          </mc:Fallback>
+        </mc:AlternateContent>
+      </w:r>
+      <w:r>
+        <w:rPr>
+          <w:noProof/>
+          <w:sz w:val="32"/>
+          <w:szCs w:val="32"/>
+        </w:rPr>
+        <mc:AlternateContent>
+          <mc:Choice Requires="wpi">
+            <w:drawing>
+              <wp:anchor distT="0" distB="0" distL="114300" distR="114300" simplePos="0" relativeHeight="252250112" behindDoc="0" locked="0" layoutInCell="1" allowOverlap="1" wp14:anchorId="6EDCD5F6" wp14:editId="7C3F0FFC">
+                <wp:simplePos x="0" y="0"/>
+                <wp:positionH relativeFrom="column">
+                  <wp:posOffset>4708525</wp:posOffset>
+                </wp:positionH>
+                <wp:positionV relativeFrom="paragraph">
+                  <wp:posOffset>842010</wp:posOffset>
+                </wp:positionV>
+                <wp:extent cx="262590" cy="347980"/>
+                <wp:effectExtent l="50800" t="50800" r="55245" b="58420"/>
+                <wp:wrapNone/>
+                <wp:docPr id="30619236" name="Ink 65"/>
+                <wp:cNvGraphicFramePr/>
+                <a:graphic xmlns:a="http://schemas.openxmlformats.org/drawingml/2006/main">
+                  <a:graphicData uri="http://schemas.microsoft.com/office/word/2010/wordprocessingInk">
+                    <w14:contentPart bwMode="auto" r:id="rId309">
+                      <w14:nvContentPartPr>
+                        <w14:cNvContentPartPr/>
+                      </w14:nvContentPartPr>
+                      <w14:xfrm>
+                        <a:off x="0" y="0"/>
+                        <a:ext cx="262590" cy="347980"/>
+                      </w14:xfrm>
+                    </w14:contentPart>
+                  </a:graphicData>
+                </a:graphic>
+              </wp:anchor>
+            </w:drawing>
+          </mc:Choice>
+          <mc:Fallback>
+            <w:pict>
+              <v:shape w14:anchorId="3CEDEF9C" id="Ink 65" o:spid="_x0000_s1026" type="#_x0000_t75" style="position:absolute;margin-left:369.35pt;margin-top:64.9pt;width:23.55pt;height:30.2pt;z-index:252250112;visibility:visible;mso-wrap-style:square;mso-wrap-distance-left:9pt;mso-wrap-distance-top:0;mso-wrap-distance-right:9pt;mso-wrap-distance-bottom:0;mso-position-horizontal:absolute;mso-position-horizontal-relative:text;mso-position-vertical:absolute;mso-position-vertical-relative:text" o:gfxdata="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">
+                <v:imagedata r:id="rId310" o:title=""/>
+              </v:shape>
+            </w:pict>
+          </mc:Fallback>
+        </mc:AlternateContent>
+      </w:r>
+      <w:r>
+        <w:rPr>
+          <w:noProof/>
+          <w:sz w:val="32"/>
+          <w:szCs w:val="32"/>
+        </w:rPr>
+        <mc:AlternateContent>
+          <mc:Choice Requires="wpi">
+            <w:drawing>
+              <wp:anchor distT="0" distB="0" distL="114300" distR="114300" simplePos="0" relativeHeight="252247040" behindDoc="0" locked="0" layoutInCell="1" allowOverlap="1" wp14:anchorId="71F4DC93" wp14:editId="6A366957">
+                <wp:simplePos x="0" y="0"/>
+                <wp:positionH relativeFrom="column">
+                  <wp:posOffset>3943985</wp:posOffset>
+                </wp:positionH>
+                <wp:positionV relativeFrom="paragraph">
+                  <wp:posOffset>844550</wp:posOffset>
+                </wp:positionV>
+                <wp:extent cx="552670" cy="493395"/>
+                <wp:effectExtent l="50800" t="50800" r="31750" b="52705"/>
+                <wp:wrapNone/>
+                <wp:docPr id="1105654279" name="Ink 62"/>
+                <wp:cNvGraphicFramePr/>
+                <a:graphic xmlns:a="http://schemas.openxmlformats.org/drawingml/2006/main">
+                  <a:graphicData uri="http://schemas.microsoft.com/office/word/2010/wordprocessingInk">
+                    <w14:contentPart bwMode="auto" r:id="rId311">
+                      <w14:nvContentPartPr>
+                        <w14:cNvContentPartPr/>
+                      </w14:nvContentPartPr>
+                      <w14:xfrm>
+                        <a:off x="0" y="0"/>
+                        <a:ext cx="552670" cy="493395"/>
+                      </w14:xfrm>
+                    </w14:contentPart>
+                  </a:graphicData>
+                </a:graphic>
+              </wp:anchor>
+            </w:drawing>
+          </mc:Choice>
+          <mc:Fallback>
+            <w:pict>
+              <v:shape w14:anchorId="40A33C37" id="Ink 62" o:spid="_x0000_s1026" type="#_x0000_t75" style="position:absolute;margin-left:309.15pt;margin-top:65.1pt;width:46.35pt;height:41.65pt;z-index:252247040;visibility:visible;mso-wrap-style:square;mso-wrap-distance-left:9pt;mso-wrap-distance-top:0;mso-wrap-distance-right:9pt;mso-wrap-distance-bottom:0;mso-position-horizontal:absolute;mso-position-horizontal-relative:text;mso-position-vertical:absolute;mso-position-vertical-relative:text" o:gfxdata="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">
+                <v:imagedata r:id="rId312" o:title=""/>
+              </v:shape>
+            </w:pict>
+          </mc:Fallback>
+        </mc:AlternateContent>
+      </w:r>
+      <w:r>
+        <w:rPr>
+          <w:noProof/>
+          <w:sz w:val="32"/>
+          <w:szCs w:val="32"/>
+        </w:rPr>
+        <mc:AlternateContent>
+          <mc:Choice Requires="wpi">
+            <w:drawing>
+              <wp:anchor distT="0" distB="0" distL="114300" distR="114300" simplePos="0" relativeHeight="252237824" behindDoc="0" locked="0" layoutInCell="1" allowOverlap="1" wp14:anchorId="609E8DC7" wp14:editId="3179189E">
+                <wp:simplePos x="0" y="0"/>
+                <wp:positionH relativeFrom="column">
+                  <wp:posOffset>1557020</wp:posOffset>
+                </wp:positionH>
+                <wp:positionV relativeFrom="paragraph">
+                  <wp:posOffset>826135</wp:posOffset>
+                </wp:positionV>
+                <wp:extent cx="1724140" cy="706680"/>
+                <wp:effectExtent l="50800" t="50800" r="53975" b="55880"/>
+                <wp:wrapNone/>
+                <wp:docPr id="6014878" name="Ink 53"/>
+                <wp:cNvGraphicFramePr/>
+                <a:graphic xmlns:a="http://schemas.openxmlformats.org/drawingml/2006/main">
+                  <a:graphicData uri="http://schemas.microsoft.com/office/word/2010/wordprocessingInk">
+                    <w14:contentPart bwMode="auto" r:id="rId313">
+                      <w14:nvContentPartPr>
+                        <w14:cNvContentPartPr/>
+                      </w14:nvContentPartPr>
+                      <w14:xfrm>
+                        <a:off x="0" y="0"/>
+                        <a:ext cx="1724140" cy="706680"/>
+                      </w14:xfrm>
+                    </w14:contentPart>
+                  </a:graphicData>
+                </a:graphic>
+              </wp:anchor>
+            </w:drawing>
+          </mc:Choice>
+          <mc:Fallback>
+            <w:pict>
+              <v:shape w14:anchorId="101F0959" id="Ink 53" o:spid="_x0000_s1026" type="#_x0000_t75" style="position:absolute;margin-left:121.2pt;margin-top:63.65pt;width:138.55pt;height:58.5pt;z-index:252237824;visibility:visible;mso-wrap-style:square;mso-wrap-distance-left:9pt;mso-wrap-distance-top:0;mso-wrap-distance-right:9pt;mso-wrap-distance-bottom:0;mso-position-horizontal:absolute;mso-position-horizontal-relative:text;mso-position-vertical:absolute;mso-position-vertical-relative:text" o:gfxdata="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">
+                <v:imagedata r:id="rId314" o:title=""/>
+              </v:shape>
+            </w:pict>
+          </mc:Fallback>
+        </mc:AlternateContent>
+      </w:r>
+      <w:r>
+        <w:rPr>
+          <w:noProof/>
+          <w:sz w:val="32"/>
+          <w:szCs w:val="32"/>
+        </w:rPr>
+        <mc:AlternateContent>
+          <mc:Choice Requires="wpi">
+            <w:drawing>
+              <wp:anchor distT="0" distB="0" distL="114300" distR="114300" simplePos="0" relativeHeight="252231680" behindDoc="0" locked="0" layoutInCell="1" allowOverlap="1" wp14:anchorId="57B06CEA" wp14:editId="1569F108">
+                <wp:simplePos x="0" y="0"/>
+                <wp:positionH relativeFrom="column">
+                  <wp:posOffset>917575</wp:posOffset>
+                </wp:positionH>
+                <wp:positionV relativeFrom="paragraph">
+                  <wp:posOffset>1106805</wp:posOffset>
+                </wp:positionV>
+                <wp:extent cx="427325" cy="418940"/>
+                <wp:effectExtent l="38100" t="50800" r="68580" b="51435"/>
+                <wp:wrapNone/>
+                <wp:docPr id="369158439" name="Ink 47"/>
+                <wp:cNvGraphicFramePr/>
+                <a:graphic xmlns:a="http://schemas.openxmlformats.org/drawingml/2006/main">
+                  <a:graphicData uri="http://schemas.microsoft.com/office/word/2010/wordprocessingInk">
+                    <w14:contentPart bwMode="auto" r:id="rId315">
+                      <w14:nvContentPartPr>
+                        <w14:cNvContentPartPr/>
+                      </w14:nvContentPartPr>
+                      <w14:xfrm>
+                        <a:off x="0" y="0"/>
+                        <a:ext cx="427325" cy="418940"/>
+                      </w14:xfrm>
+                    </w14:contentPart>
+                  </a:graphicData>
+                </a:graphic>
+              </wp:anchor>
+            </w:drawing>
+          </mc:Choice>
+          <mc:Fallback>
+            <w:pict>
+              <v:shape w14:anchorId="2449116D" id="Ink 47" o:spid="_x0000_s1026" type="#_x0000_t75" style="position:absolute;margin-left:70.85pt;margin-top:85.75pt;width:36.5pt;height:35.85pt;z-index:252231680;visibility:visible;mso-wrap-style:square;mso-wrap-distance-left:9pt;mso-wrap-distance-top:0;mso-wrap-distance-right:9pt;mso-wrap-distance-bottom:0;mso-position-horizontal:absolute;mso-position-horizontal-relative:text;mso-position-vertical:absolute;mso-position-vertical-relative:text" o:gfxdata="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">
+                <v:imagedata r:id="rId316" o:title=""/>
+              </v:shape>
+            </w:pict>
+          </mc:Fallback>
+        </mc:AlternateContent>
+      </w:r>
+      <w:r>
+        <w:rPr>
+          <w:noProof/>
+          <w:sz w:val="32"/>
+          <w:szCs w:val="32"/>
+        </w:rPr>
+        <mc:AlternateContent>
+          <mc:Choice Requires="wpi">
+            <w:drawing>
+              <wp:anchor distT="0" distB="0" distL="114300" distR="114300" simplePos="0" relativeHeight="252222464" behindDoc="0" locked="0" layoutInCell="1" allowOverlap="1" wp14:anchorId="7209D364" wp14:editId="6713CE3B">
+                <wp:simplePos x="0" y="0"/>
+                <wp:positionH relativeFrom="column">
+                  <wp:posOffset>18415</wp:posOffset>
+                </wp:positionH>
+                <wp:positionV relativeFrom="paragraph">
+                  <wp:posOffset>1034415</wp:posOffset>
+                </wp:positionV>
+                <wp:extent cx="658205" cy="524510"/>
+                <wp:effectExtent l="38100" t="50800" r="53340" b="59690"/>
+                <wp:wrapNone/>
+                <wp:docPr id="502425673" name="Ink 38"/>
+                <wp:cNvGraphicFramePr/>
+                <a:graphic xmlns:a="http://schemas.openxmlformats.org/drawingml/2006/main">
+                  <a:graphicData uri="http://schemas.microsoft.com/office/word/2010/wordprocessingInk">
+                    <w14:contentPart bwMode="auto" r:id="rId317">
+                      <w14:nvContentPartPr>
+                        <w14:cNvContentPartPr/>
+                      </w14:nvContentPartPr>
+                      <w14:xfrm>
+                        <a:off x="0" y="0"/>
+                        <a:ext cx="658205" cy="524510"/>
+                      </w14:xfrm>
+                    </w14:contentPart>
+                  </a:graphicData>
+                </a:graphic>
+              </wp:anchor>
+            </w:drawing>
+          </mc:Choice>
+          <mc:Fallback>
+            <w:pict>
+              <v:shape w14:anchorId="57C93222" id="Ink 38" o:spid="_x0000_s1026" type="#_x0000_t75" style="position:absolute;margin-left:.05pt;margin-top:80.05pt;width:54.7pt;height:44.1pt;z-index:252222464;visibility:visible;mso-wrap-style:square;mso-wrap-distance-left:9pt;mso-wrap-distance-top:0;mso-wrap-distance-right:9pt;mso-wrap-distance-bottom:0;mso-position-horizontal:absolute;mso-position-horizontal-relative:text;mso-position-vertical:absolute;mso-position-vertical-relative:text" o:gfxdata="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">
+                <v:imagedata r:id="rId318" o:title=""/>
+              </v:shape>
+            </w:pict>
+          </mc:Fallback>
+        </mc:AlternateContent>
+      </w:r>
+      <w:r>
+        <w:rPr>
+          <w:noProof/>
+          <w:sz w:val="32"/>
+          <w:szCs w:val="32"/>
+        </w:rPr>
+        <mc:AlternateContent>
+          <mc:Choice Requires="wpi">
+            <w:drawing>
+              <wp:anchor distT="0" distB="0" distL="114300" distR="114300" simplePos="0" relativeHeight="252217344" behindDoc="0" locked="0" layoutInCell="1" allowOverlap="1" wp14:anchorId="00F5C04C" wp14:editId="2A231F6E">
+                <wp:simplePos x="0" y="0"/>
+                <wp:positionH relativeFrom="column">
+                  <wp:posOffset>36129</wp:posOffset>
+                </wp:positionH>
+                <wp:positionV relativeFrom="paragraph">
+                  <wp:posOffset>982981</wp:posOffset>
+                </wp:positionV>
+                <wp:extent cx="258480" cy="13320"/>
+                <wp:effectExtent l="50800" t="50800" r="46355" b="50800"/>
+                <wp:wrapNone/>
+                <wp:docPr id="1607649828" name="Ink 33"/>
+                <wp:cNvGraphicFramePr/>
+                <a:graphic xmlns:a="http://schemas.openxmlformats.org/drawingml/2006/main">
+                  <a:graphicData uri="http://schemas.microsoft.com/office/word/2010/wordprocessingInk">
+                    <w14:contentPart bwMode="auto" r:id="rId319">
+                      <w14:nvContentPartPr>
+                        <w14:cNvContentPartPr/>
+                      </w14:nvContentPartPr>
+                      <w14:xfrm>
+                        <a:off x="0" y="0"/>
+                        <a:ext cx="258480" cy="13320"/>
+                      </w14:xfrm>
+                    </w14:contentPart>
+                  </a:graphicData>
+                </a:graphic>
+              </wp:anchor>
+            </w:drawing>
+          </mc:Choice>
+          <mc:Fallback>
+            <w:pict>
+              <v:shape w14:anchorId="0F5EF08D" id="Ink 33" o:spid="_x0000_s1026" type="#_x0000_t75" style="position:absolute;margin-left:1.45pt;margin-top:76pt;width:23.15pt;height:3.9pt;z-index:252217344;visibility:visible;mso-wrap-style:square;mso-wrap-distance-left:9pt;mso-wrap-distance-top:0;mso-wrap-distance-right:9pt;mso-wrap-distance-bottom:0;mso-position-horizontal:absolute;mso-position-horizontal-relative:text;mso-position-vertical:absolute;mso-position-vertical-relative:text" o:gfxdata="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">
+                <v:imagedata r:id="rId320" o:title=""/>
+              </v:shape>
+            </w:pict>
+          </mc:Fallback>
+        </mc:AlternateContent>
+      </w:r>
+      <w:r>
+        <w:rPr>
+          <w:noProof/>
+          <w:sz w:val="32"/>
+          <w:szCs w:val="32"/>
+        </w:rPr>
+        <mc:AlternateContent>
+          <mc:Choice Requires="wpi">
+            <w:drawing>
+              <wp:anchor distT="0" distB="0" distL="114300" distR="114300" simplePos="0" relativeHeight="252216320" behindDoc="0" locked="0" layoutInCell="1" allowOverlap="1" wp14:anchorId="7E7B73B0" wp14:editId="080778B6">
+                <wp:simplePos x="0" y="0"/>
+                <wp:positionH relativeFrom="column">
+                  <wp:posOffset>4726209</wp:posOffset>
+                </wp:positionH>
+                <wp:positionV relativeFrom="paragraph">
+                  <wp:posOffset>-162220</wp:posOffset>
+                </wp:positionV>
+                <wp:extent cx="405360" cy="393480"/>
+                <wp:effectExtent l="38100" t="50800" r="39370" b="51435"/>
+                <wp:wrapNone/>
+                <wp:docPr id="1907190731" name="Ink 32"/>
+                <wp:cNvGraphicFramePr/>
+                <a:graphic xmlns:a="http://schemas.openxmlformats.org/drawingml/2006/main">
+                  <a:graphicData uri="http://schemas.microsoft.com/office/word/2010/wordprocessingInk">
+                    <w14:contentPart bwMode="auto" r:id="rId321">
+                      <w14:nvContentPartPr>
+                        <w14:cNvContentPartPr/>
+                      </w14:nvContentPartPr>
+                      <w14:xfrm>
+                        <a:off x="0" y="0"/>
+                        <a:ext cx="405360" cy="393480"/>
+                      </w14:xfrm>
+                    </w14:contentPart>
+                  </a:graphicData>
+                </a:graphic>
+              </wp:anchor>
+            </w:drawing>
+          </mc:Choice>
+          <mc:Fallback>
+            <w:pict>
+              <v:shape w14:anchorId="1A5A8D71" id="Ink 32" o:spid="_x0000_s1026" type="#_x0000_t75" style="position:absolute;margin-left:370.75pt;margin-top:-14.15pt;width:34.7pt;height:33.85pt;z-index:252216320;visibility:visible;mso-wrap-style:square;mso-wrap-distance-left:9pt;mso-wrap-distance-top:0;mso-wrap-distance-right:9pt;mso-wrap-distance-bottom:0;mso-position-horizontal:absolute;mso-position-horizontal-relative:text;mso-position-vertical:absolute;mso-position-vertical-relative:text" o:gfxdata="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">
+                <v:imagedata r:id="rId322" o:title=""/>
+              </v:shape>
+            </w:pict>
+          </mc:Fallback>
+        </mc:AlternateContent>
+      </w:r>
+      <w:r>
+        <w:rPr>
+          <w:noProof/>
+          <w:sz w:val="32"/>
+          <w:szCs w:val="32"/>
+        </w:rPr>
+        <mc:AlternateContent>
+          <mc:Choice Requires="wpi">
+            <w:drawing>
+              <wp:anchor distT="0" distB="0" distL="114300" distR="114300" simplePos="0" relativeHeight="252215296" behindDoc="0" locked="0" layoutInCell="1" allowOverlap="1" wp14:anchorId="6B05ABA3" wp14:editId="56E2D3D8">
+                <wp:simplePos x="0" y="0"/>
+                <wp:positionH relativeFrom="column">
+                  <wp:posOffset>3931285</wp:posOffset>
+                </wp:positionH>
+                <wp:positionV relativeFrom="paragraph">
+                  <wp:posOffset>-179070</wp:posOffset>
+                </wp:positionV>
+                <wp:extent cx="608080" cy="436880"/>
+                <wp:effectExtent l="50800" t="50800" r="52705" b="58420"/>
+                <wp:wrapNone/>
+                <wp:docPr id="1787484812" name="Ink 31"/>
+                <wp:cNvGraphicFramePr/>
+                <a:graphic xmlns:a="http://schemas.openxmlformats.org/drawingml/2006/main">
+                  <a:graphicData uri="http://schemas.microsoft.com/office/word/2010/wordprocessingInk">
+                    <w14:contentPart bwMode="auto" r:id="rId323">
+                      <w14:nvContentPartPr>
+                        <w14:cNvContentPartPr/>
+                      </w14:nvContentPartPr>
+                      <w14:xfrm>
+                        <a:off x="0" y="0"/>
+                        <a:ext cx="608080" cy="436880"/>
+                      </w14:xfrm>
+                    </w14:contentPart>
+                  </a:graphicData>
+                </a:graphic>
+              </wp:anchor>
+            </w:drawing>
+          </mc:Choice>
+          <mc:Fallback>
+            <w:pict>
+              <v:shape w14:anchorId="5395EAB1" id="Ink 31" o:spid="_x0000_s1026" type="#_x0000_t75" style="position:absolute;margin-left:308.15pt;margin-top:-15.5pt;width:50.75pt;height:37.2pt;z-index:252215296;visibility:visible;mso-wrap-style:square;mso-wrap-distance-left:9pt;mso-wrap-distance-top:0;mso-wrap-distance-right:9pt;mso-wrap-distance-bottom:0;mso-position-horizontal:absolute;mso-position-horizontal-relative:text;mso-position-vertical:absolute;mso-position-vertical-relative:text" o:gfxdata="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">
+                <v:imagedata r:id="rId324" o:title=""/>
+              </v:shape>
+            </w:pict>
+          </mc:Fallback>
+        </mc:AlternateContent>
+      </w:r>
+      <w:r>
+        <w:rPr>
+          <w:noProof/>
+          <w:sz w:val="32"/>
+          <w:szCs w:val="32"/>
+        </w:rPr>
+        <mc:AlternateContent>
+          <mc:Choice Requires="wpi">
+            <w:drawing>
+              <wp:anchor distT="0" distB="0" distL="114300" distR="114300" simplePos="0" relativeHeight="252206080" behindDoc="0" locked="0" layoutInCell="1" allowOverlap="1" wp14:anchorId="57F5D11C" wp14:editId="49BFB845">
+                <wp:simplePos x="0" y="0"/>
+                <wp:positionH relativeFrom="column">
+                  <wp:posOffset>2790825</wp:posOffset>
+                </wp:positionH>
+                <wp:positionV relativeFrom="paragraph">
+                  <wp:posOffset>-266065</wp:posOffset>
+                </wp:positionV>
+                <wp:extent cx="409985" cy="754200"/>
+                <wp:effectExtent l="50800" t="50800" r="60325" b="59055"/>
+                <wp:wrapNone/>
+                <wp:docPr id="1198345079" name="Ink 22"/>
+                <wp:cNvGraphicFramePr/>
+                <a:graphic xmlns:a="http://schemas.openxmlformats.org/drawingml/2006/main">
+                  <a:graphicData uri="http://schemas.microsoft.com/office/word/2010/wordprocessingInk">
+                    <w14:contentPart bwMode="auto" r:id="rId325">
+                      <w14:nvContentPartPr>
+                        <w14:cNvContentPartPr/>
+                      </w14:nvContentPartPr>
+                      <w14:xfrm>
+                        <a:off x="0" y="0"/>
+                        <a:ext cx="409985" cy="754200"/>
+                      </w14:xfrm>
+                    </w14:contentPart>
+                  </a:graphicData>
+                </a:graphic>
+              </wp:anchor>
+            </w:drawing>
+          </mc:Choice>
+          <mc:Fallback>
+            <w:pict>
+              <v:shape w14:anchorId="291C49AE" id="Ink 22" o:spid="_x0000_s1026" type="#_x0000_t75" style="position:absolute;margin-left:218.35pt;margin-top:-22.35pt;width:35.15pt;height:62.25pt;z-index:252206080;visibility:visible;mso-wrap-style:square;mso-wrap-distance-left:9pt;mso-wrap-distance-top:0;mso-wrap-distance-right:9pt;mso-wrap-distance-bottom:0;mso-position-horizontal:absolute;mso-position-horizontal-relative:text;mso-position-vertical:absolute;mso-position-vertical-relative:text" o:gfxdata="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">
+                <v:imagedata r:id="rId326" o:title=""/>
+              </v:shape>
+            </w:pict>
+          </mc:Fallback>
+        </mc:AlternateContent>
+      </w:r>
+      <w:r>
+        <w:rPr>
+          <w:noProof/>
+          <w:sz w:val="32"/>
+          <w:szCs w:val="32"/>
+        </w:rPr>
+        <mc:AlternateContent>
+          <mc:Choice Requires="wpi">
+            <w:drawing>
+              <wp:anchor distT="0" distB="0" distL="114300" distR="114300" simplePos="0" relativeHeight="252200960" behindDoc="0" locked="0" layoutInCell="1" allowOverlap="1" wp14:anchorId="1DE6231D" wp14:editId="4996FCB9">
+                <wp:simplePos x="0" y="0"/>
+                <wp:positionH relativeFrom="column">
+                  <wp:posOffset>2581329</wp:posOffset>
+                </wp:positionH>
+                <wp:positionV relativeFrom="paragraph">
+                  <wp:posOffset>235220</wp:posOffset>
+                </wp:positionV>
+                <wp:extent cx="23040" cy="126000"/>
+                <wp:effectExtent l="50800" t="50800" r="53340" b="52070"/>
+                <wp:wrapNone/>
+                <wp:docPr id="435241417" name="Ink 17"/>
+                <wp:cNvGraphicFramePr/>
+                <a:graphic xmlns:a="http://schemas.openxmlformats.org/drawingml/2006/main">
+                  <a:graphicData uri="http://schemas.microsoft.com/office/word/2010/wordprocessingInk">
+                    <w14:contentPart bwMode="auto" r:id="rId327">
+                      <w14:nvContentPartPr>
+                        <w14:cNvContentPartPr/>
+                      </w14:nvContentPartPr>
+                      <w14:xfrm>
+                        <a:off x="0" y="0"/>
+                        <a:ext cx="23040" cy="126000"/>
+                      </w14:xfrm>
+                    </w14:contentPart>
+                  </a:graphicData>
+                </a:graphic>
+              </wp:anchor>
+            </w:drawing>
+          </mc:Choice>
+          <mc:Fallback>
+            <w:pict>
+              <v:shape w14:anchorId="1A759044" id="Ink 17" o:spid="_x0000_s1026" type="#_x0000_t75" style="position:absolute;margin-left:201.85pt;margin-top:17.1pt;width:4.6pt;height:12.75pt;z-index:252200960;visibility:visible;mso-wrap-style:square;mso-wrap-distance-left:9pt;mso-wrap-distance-top:0;mso-wrap-distance-right:9pt;mso-wrap-distance-bottom:0;mso-position-horizontal:absolute;mso-position-horizontal-relative:text;mso-position-vertical:absolute;mso-position-vertical-relative:text" o:gfxdata="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">
+                <v:imagedata r:id="rId328" o:title=""/>
+              </v:shape>
+            </w:pict>
+          </mc:Fallback>
+        </mc:AlternateContent>
+      </w:r>
+      <w:r>
+        <w:rPr>
+          <w:noProof/>
+          <w:sz w:val="32"/>
+          <w:szCs w:val="32"/>
+        </w:rPr>
+        <mc:AlternateContent>
+          <mc:Choice Requires="wpi">
+            <w:drawing>
+              <wp:anchor distT="0" distB="0" distL="114300" distR="114300" simplePos="0" relativeHeight="252199936" behindDoc="0" locked="0" layoutInCell="1" allowOverlap="1" wp14:anchorId="0597C392" wp14:editId="2B3BCE4C">
+                <wp:simplePos x="0" y="0"/>
+                <wp:positionH relativeFrom="column">
+                  <wp:posOffset>2143125</wp:posOffset>
+                </wp:positionH>
+                <wp:positionV relativeFrom="paragraph">
+                  <wp:posOffset>-151130</wp:posOffset>
+                </wp:positionV>
+                <wp:extent cx="253365" cy="363850"/>
+                <wp:effectExtent l="50800" t="50800" r="0" b="55880"/>
+                <wp:wrapNone/>
+                <wp:docPr id="859806165" name="Ink 16"/>
+                <wp:cNvGraphicFramePr/>
+                <a:graphic xmlns:a="http://schemas.openxmlformats.org/drawingml/2006/main">
+                  <a:graphicData uri="http://schemas.microsoft.com/office/word/2010/wordprocessingInk">
+                    <w14:contentPart bwMode="auto" r:id="rId329">
+                      <w14:nvContentPartPr>
+                        <w14:cNvContentPartPr/>
+                      </w14:nvContentPartPr>
+                      <w14:xfrm>
+                        <a:off x="0" y="0"/>
+                        <a:ext cx="253365" cy="363850"/>
+                      </w14:xfrm>
+                    </w14:contentPart>
+                  </a:graphicData>
+                </a:graphic>
+              </wp:anchor>
+            </w:drawing>
+          </mc:Choice>
+          <mc:Fallback>
+            <w:pict>
+              <v:shape w14:anchorId="47263657" id="Ink 16" o:spid="_x0000_s1026" type="#_x0000_t75" style="position:absolute;margin-left:167.35pt;margin-top:-13.3pt;width:22.75pt;height:31.5pt;z-index:252199936;visibility:visible;mso-wrap-style:square;mso-wrap-distance-left:9pt;mso-wrap-distance-top:0;mso-wrap-distance-right:9pt;mso-wrap-distance-bottom:0;mso-position-horizontal:absolute;mso-position-horizontal-relative:text;mso-position-vertical:absolute;mso-position-vertical-relative:text" o:gfxdata="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">
+                <v:imagedata r:id="rId330" o:title=""/>
+              </v:shape>
+            </w:pict>
+          </mc:Fallback>
+        </mc:AlternateContent>
+      </w:r>
+      <w:r>
+        <w:rPr>
+          <w:noProof/>
+          <w:sz w:val="32"/>
+          <w:szCs w:val="32"/>
+        </w:rPr>
+        <mc:AlternateContent>
+          <mc:Choice Requires="wpi">
+            <w:drawing>
+              <wp:anchor distT="0" distB="0" distL="114300" distR="114300" simplePos="0" relativeHeight="252196864" behindDoc="0" locked="0" layoutInCell="1" allowOverlap="1" wp14:anchorId="05568C31" wp14:editId="7F3749F0">
+                <wp:simplePos x="0" y="0"/>
+                <wp:positionH relativeFrom="column">
+                  <wp:posOffset>1955289</wp:posOffset>
+                </wp:positionH>
+                <wp:positionV relativeFrom="paragraph">
+                  <wp:posOffset>202460</wp:posOffset>
+                </wp:positionV>
+                <wp:extent cx="16920" cy="134280"/>
+                <wp:effectExtent l="50800" t="50800" r="46990" b="56515"/>
+                <wp:wrapNone/>
+                <wp:docPr id="1098586660" name="Ink 13"/>
+                <wp:cNvGraphicFramePr/>
+                <a:graphic xmlns:a="http://schemas.openxmlformats.org/drawingml/2006/main">
+                  <a:graphicData uri="http://schemas.microsoft.com/office/word/2010/wordprocessingInk">
+                    <w14:contentPart bwMode="auto" r:id="rId331">
+                      <w14:nvContentPartPr>
+                        <w14:cNvContentPartPr/>
+                      </w14:nvContentPartPr>
+                      <w14:xfrm>
+                        <a:off x="0" y="0"/>
+                        <a:ext cx="16920" cy="134280"/>
+                      </w14:xfrm>
+                    </w14:contentPart>
+                  </a:graphicData>
+                </a:graphic>
+              </wp:anchor>
+            </w:drawing>
+          </mc:Choice>
+          <mc:Fallback>
+            <w:pict>
+              <v:shape w14:anchorId="1D7F20DE" id="Ink 13" o:spid="_x0000_s1026" type="#_x0000_t75" style="position:absolute;margin-left:152.55pt;margin-top:14.55pt;width:4.2pt;height:13.4pt;z-index:252196864;visibility:visible;mso-wrap-style:square;mso-wrap-distance-left:9pt;mso-wrap-distance-top:0;mso-wrap-distance-right:9pt;mso-wrap-distance-bottom:0;mso-position-horizontal:absolute;mso-position-horizontal-relative:text;mso-position-vertical:absolute;mso-position-vertical-relative:text" o:gfxdata="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">
+                <v:imagedata r:id="rId332" o:title=""/>
+              </v:shape>
+            </w:pict>
+          </mc:Fallback>
+        </mc:AlternateContent>
+      </w:r>
+      <w:r>
+        <w:rPr>
+          <w:noProof/>
+          <w:sz w:val="32"/>
+          <w:szCs w:val="32"/>
+        </w:rPr>
+        <mc:AlternateContent>
+          <mc:Choice Requires="wpi">
+            <w:drawing>
+              <wp:anchor distT="0" distB="0" distL="114300" distR="114300" simplePos="0" relativeHeight="252195840" behindDoc="0" locked="0" layoutInCell="1" allowOverlap="1" wp14:anchorId="7B6CCE13" wp14:editId="7B3E3E11">
+                <wp:simplePos x="0" y="0"/>
+                <wp:positionH relativeFrom="column">
+                  <wp:posOffset>1479009</wp:posOffset>
+                </wp:positionH>
+                <wp:positionV relativeFrom="paragraph">
+                  <wp:posOffset>-131620</wp:posOffset>
+                </wp:positionV>
+                <wp:extent cx="233280" cy="384840"/>
+                <wp:effectExtent l="50800" t="50800" r="33655" b="59690"/>
+                <wp:wrapNone/>
+                <wp:docPr id="509287839" name="Ink 12"/>
+                <wp:cNvGraphicFramePr/>
+                <a:graphic xmlns:a="http://schemas.openxmlformats.org/drawingml/2006/main">
+                  <a:graphicData uri="http://schemas.microsoft.com/office/word/2010/wordprocessingInk">
+                    <w14:contentPart bwMode="auto" r:id="rId333">
+                      <w14:nvContentPartPr>
+                        <w14:cNvContentPartPr/>
+                      </w14:nvContentPartPr>
+                      <w14:xfrm>
+                        <a:off x="0" y="0"/>
+                        <a:ext cx="233280" cy="384840"/>
+                      </w14:xfrm>
+                    </w14:contentPart>
+                  </a:graphicData>
+                </a:graphic>
+              </wp:anchor>
+            </w:drawing>
+          </mc:Choice>
+          <mc:Fallback>
+            <w:pict>
+              <v:shape w14:anchorId="25D05203" id="Ink 12" o:spid="_x0000_s1026" type="#_x0000_t75" style="position:absolute;margin-left:115.05pt;margin-top:-11.75pt;width:21.15pt;height:33.1pt;z-index:252195840;visibility:visible;mso-wrap-style:square;mso-wrap-distance-left:9pt;mso-wrap-distance-top:0;mso-wrap-distance-right:9pt;mso-wrap-distance-bottom:0;mso-position-horizontal:absolute;mso-position-horizontal-relative:text;mso-position-vertical:absolute;mso-position-vertical-relative:text" o:gfxdata="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">
+                <v:imagedata r:id="rId334" o:title=""/>
+              </v:shape>
+            </w:pict>
+          </mc:Fallback>
+        </mc:AlternateContent>
+      </w:r>
+      <w:r>
+        <w:rPr>
+          <w:noProof/>
+          <w:sz w:val="32"/>
+          <w:szCs w:val="32"/>
+        </w:rPr>
+        <mc:AlternateContent>
+          <mc:Choice Requires="wpi">
+            <w:drawing>
+              <wp:anchor distT="0" distB="0" distL="114300" distR="114300" simplePos="0" relativeHeight="252194816" behindDoc="0" locked="0" layoutInCell="1" allowOverlap="1" wp14:anchorId="14776D68" wp14:editId="73ACEA33">
+                <wp:simplePos x="0" y="0"/>
+                <wp:positionH relativeFrom="column">
+                  <wp:posOffset>918845</wp:posOffset>
+                </wp:positionH>
+                <wp:positionV relativeFrom="paragraph">
+                  <wp:posOffset>-72390</wp:posOffset>
+                </wp:positionV>
+                <wp:extent cx="373175" cy="428430"/>
+                <wp:effectExtent l="50800" t="50800" r="59055" b="54610"/>
+                <wp:wrapNone/>
+                <wp:docPr id="1681844001" name="Ink 11"/>
+                <wp:cNvGraphicFramePr/>
+                <a:graphic xmlns:a="http://schemas.openxmlformats.org/drawingml/2006/main">
+                  <a:graphicData uri="http://schemas.microsoft.com/office/word/2010/wordprocessingInk">
+                    <w14:contentPart bwMode="auto" r:id="rId335">
+                      <w14:nvContentPartPr>
+                        <w14:cNvContentPartPr/>
+                      </w14:nvContentPartPr>
+                      <w14:xfrm>
+                        <a:off x="0" y="0"/>
+                        <a:ext cx="373175" cy="428430"/>
+                      </w14:xfrm>
+                    </w14:contentPart>
+                  </a:graphicData>
+                </a:graphic>
+              </wp:anchor>
+            </w:drawing>
+          </mc:Choice>
+          <mc:Fallback>
+            <w:pict>
+              <v:shape w14:anchorId="2153A007" id="Ink 11" o:spid="_x0000_s1026" type="#_x0000_t75" style="position:absolute;margin-left:70.95pt;margin-top:-7.1pt;width:32.25pt;height:36.6pt;z-index:252194816;visibility:visible;mso-wrap-style:square;mso-wrap-distance-left:9pt;mso-wrap-distance-top:0;mso-wrap-distance-right:9pt;mso-wrap-distance-bottom:0;mso-position-horizontal:absolute;mso-position-horizontal-relative:text;mso-position-vertical:absolute;mso-position-vertical-relative:text" o:gfxdata="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">
+                <v:imagedata r:id="rId336" o:title=""/>
+              </v:shape>
+            </w:pict>
+          </mc:Fallback>
+        </mc:AlternateContent>
+      </w:r>
+      <w:r>
+        <w:rPr>
+          <w:noProof/>
+          <w:sz w:val="32"/>
+          <w:szCs w:val="32"/>
+        </w:rPr>
+        <mc:AlternateContent>
+          <mc:Choice Requires="wpi">
+            <w:drawing>
+              <wp:anchor distT="0" distB="0" distL="114300" distR="114300" simplePos="0" relativeHeight="252191744" behindDoc="0" locked="0" layoutInCell="1" allowOverlap="1" wp14:anchorId="3BF2C678" wp14:editId="7BC8953E">
+                <wp:simplePos x="0" y="0"/>
+                <wp:positionH relativeFrom="column">
+                  <wp:posOffset>724809</wp:posOffset>
+                </wp:positionH>
+                <wp:positionV relativeFrom="paragraph">
+                  <wp:posOffset>242780</wp:posOffset>
+                </wp:positionV>
+                <wp:extent cx="26280" cy="124200"/>
+                <wp:effectExtent l="50800" t="50800" r="50165" b="53975"/>
+                <wp:wrapNone/>
+                <wp:docPr id="690573197" name="Ink 8"/>
+                <wp:cNvGraphicFramePr/>
+                <a:graphic xmlns:a="http://schemas.openxmlformats.org/drawingml/2006/main">
+                  <a:graphicData uri="http://schemas.microsoft.com/office/word/2010/wordprocessingInk">
+                    <w14:contentPart bwMode="auto" r:id="rId337">
+                      <w14:nvContentPartPr>
+                        <w14:cNvContentPartPr/>
+                      </w14:nvContentPartPr>
+                      <w14:xfrm>
+                        <a:off x="0" y="0"/>
+                        <a:ext cx="26280" cy="124200"/>
+                      </w14:xfrm>
+                    </w14:contentPart>
+                  </a:graphicData>
+                </a:graphic>
+              </wp:anchor>
+            </w:drawing>
+          </mc:Choice>
+          <mc:Fallback>
+            <w:pict>
+              <v:shape w14:anchorId="33A47E5E" id="Ink 8" o:spid="_x0000_s1026" type="#_x0000_t75" style="position:absolute;margin-left:55.65pt;margin-top:17.7pt;width:4.9pt;height:12.65pt;z-index:252191744;visibility:visible;mso-wrap-style:square;mso-wrap-distance-left:9pt;mso-wrap-distance-top:0;mso-wrap-distance-right:9pt;mso-wrap-distance-bottom:0;mso-position-horizontal:absolute;mso-position-horizontal-relative:text;mso-position-vertical:absolute;mso-position-vertical-relative:text" o:gfxdata="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">
+                <v:imagedata r:id="rId338" o:title=""/>
+              </v:shape>
+            </w:pict>
+          </mc:Fallback>
+        </mc:AlternateContent>
+      </w:r>
+      <w:r>
+        <w:rPr>
+          <w:noProof/>
+          <w:sz w:val="32"/>
+          <w:szCs w:val="32"/>
+        </w:rPr>
+        <mc:AlternateContent>
+          <mc:Choice Requires="wpi">
+            <w:drawing>
+              <wp:anchor distT="0" distB="0" distL="114300" distR="114300" simplePos="0" relativeHeight="252190720" behindDoc="0" locked="0" layoutInCell="1" allowOverlap="1" wp14:anchorId="687EF077" wp14:editId="3C8AB4B0">
+                <wp:simplePos x="0" y="0"/>
+                <wp:positionH relativeFrom="column">
+                  <wp:posOffset>20320</wp:posOffset>
+                </wp:positionH>
+                <wp:positionV relativeFrom="paragraph">
+                  <wp:posOffset>-15875</wp:posOffset>
+                </wp:positionV>
+                <wp:extent cx="408030" cy="497205"/>
+                <wp:effectExtent l="50800" t="50800" r="62230" b="61595"/>
+                <wp:wrapNone/>
+                <wp:docPr id="2008768821" name="Ink 7"/>
+                <wp:cNvGraphicFramePr/>
+                <a:graphic xmlns:a="http://schemas.openxmlformats.org/drawingml/2006/main">
+                  <a:graphicData uri="http://schemas.microsoft.com/office/word/2010/wordprocessingInk">
+                    <w14:contentPart bwMode="auto" r:id="rId339">
+                      <w14:nvContentPartPr>
+                        <w14:cNvContentPartPr/>
+                      </w14:nvContentPartPr>
+                      <w14:xfrm>
+                        <a:off x="0" y="0"/>
+                        <a:ext cx="408030" cy="497205"/>
+                      </w14:xfrm>
+                    </w14:contentPart>
+                  </a:graphicData>
+                </a:graphic>
+              </wp:anchor>
+            </w:drawing>
+          </mc:Choice>
+          <mc:Fallback>
+            <w:pict>
+              <v:shape w14:anchorId="288340E9" id="Ink 7" o:spid="_x0000_s1026" type="#_x0000_t75" style="position:absolute;margin-left:.2pt;margin-top:-2.65pt;width:35pt;height:41.95pt;z-index:252190720;visibility:visible;mso-wrap-style:square;mso-wrap-distance-left:9pt;mso-wrap-distance-top:0;mso-wrap-distance-right:9pt;mso-wrap-distance-bottom:0;mso-position-horizontal:absolute;mso-position-horizontal-relative:text;mso-position-vertical:absolute;mso-position-vertical-relative:text" o:gfxdata="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">
+                <v:imagedata r:id="rId340" o:title=""/>
+              </v:shape>
+            </w:pict>
+          </mc:Fallback>
+        </mc:AlternateContent>
+      </w:r>
+    </w:p>
+    <w:p>
+      <w:pPr>
+        <w:rPr>
+          <w:sz w:val="32"/>
+          <w:szCs w:val="32"/>
+        </w:rPr>
+      </w:pPr>
+    </w:p>
+    <w:p>
+      <w:pPr>
+        <w:rPr>
+          <w:sz w:val="32"/>
+          <w:szCs w:val="32"/>
+        </w:rPr>
+      </w:pPr>
+    </w:p>
+    <w:p>
+      <w:pPr>
+        <w:rPr>
+          <w:sz w:val="32"/>
+          <w:szCs w:val="32"/>
+        </w:rPr>
+      </w:pPr>
+    </w:p>
+    <w:p>
+      <w:pPr>
+        <w:rPr>
+          <w:sz w:val="32"/>
+          <w:szCs w:val="32"/>
+        </w:rPr>
+      </w:pPr>
+    </w:p>
+    <w:p>
+      <w:pPr>
+        <w:rPr>
+          <w:sz w:val="32"/>
+          <w:szCs w:val="32"/>
+        </w:rPr>
+      </w:pPr>
+    </w:p>
+    <w:p>
+      <w:pPr>
+        <w:rPr>
+          <w:sz w:val="32"/>
+          <w:szCs w:val="32"/>
+        </w:rPr>
+      </w:pPr>
+    </w:p>
+    <w:p>
+      <w:pPr>
+        <w:rPr>
+          <w:sz w:val="32"/>
+          <w:szCs w:val="32"/>
+        </w:rPr>
+      </w:pPr>
+    </w:p>
+    <w:p>
+      <w:pPr>
+        <w:rPr>
+          <w:sz w:val="32"/>
+          <w:szCs w:val="32"/>
+        </w:rPr>
+      </w:pPr>
+    </w:p>
+    <w:p>
+      <w:pPr>
+        <w:rPr>
+          <w:sz w:val="32"/>
+          <w:szCs w:val="32"/>
+        </w:rPr>
+      </w:pPr>
+    </w:p>
+    <w:p>
+      <w:pPr>
+        <w:rPr>
+          <w:sz w:val="32"/>
+          <w:szCs w:val="32"/>
+        </w:rPr>
+      </w:pPr>
+    </w:p>
+    <w:p>
+      <w:pPr>
+        <w:rPr>
+          <w:sz w:val="32"/>
+          <w:szCs w:val="32"/>
+        </w:rPr>
+      </w:pPr>
+    </w:p>
+    <w:p>
+      <w:pPr>
+        <w:rPr>
+          <w:sz w:val="32"/>
+          <w:szCs w:val="32"/>
+        </w:rPr>
+      </w:pPr>
+    </w:p>
+    <w:p>
+      <w:pPr>
+        <w:rPr>
+          <w:sz w:val="32"/>
+          <w:szCs w:val="32"/>
+        </w:rPr>
+      </w:pPr>
+    </w:p>
+    <w:p>
+      <w:pPr>
+        <w:rPr>
+          <w:sz w:val="32"/>
+          <w:szCs w:val="32"/>
+        </w:rPr>
+      </w:pPr>
+    </w:p>
+    <w:p>
+      <w:pPr>
+        <w:rPr>
+          <w:sz w:val="32"/>
+          <w:szCs w:val="32"/>
+        </w:rPr>
+      </w:pPr>
+    </w:p>
+    <w:p>
+      <w:pPr>
+        <w:rPr>
+          <w:sz w:val="32"/>
+          <w:szCs w:val="32"/>
+        </w:rPr>
+      </w:pPr>
+    </w:p>
+    <w:p>
+      <w:pPr>
+        <w:rPr>
+          <w:sz w:val="32"/>
+          <w:szCs w:val="32"/>
+        </w:rPr>
+      </w:pPr>
+    </w:p>
+    <w:p>
+      <w:pPr>
+        <w:rPr>
+          <w:sz w:val="32"/>
+          <w:szCs w:val="32"/>
+        </w:rPr>
+      </w:pPr>
+    </w:p>
+    <w:p>
+      <w:pPr>
+        <w:rPr>
+          <w:sz w:val="32"/>
+          <w:szCs w:val="32"/>
+        </w:rPr>
+      </w:pPr>
+    </w:p>
+    <w:p>
+      <w:pPr>
+        <w:rPr>
+          <w:sz w:val="32"/>
+          <w:szCs w:val="32"/>
+        </w:rPr>
+      </w:pPr>
+      <w:r>
+        <w:rPr>
+          <w:sz w:val="32"/>
+          <w:szCs w:val="32"/>
+        </w:rPr>
+        <w:t xml:space="preserve">These k have the same answer so 0%5=0, 5%5=0 </w:t>
+      </w:r>
+      <w:proofErr w:type="spellStart"/>
+      <w:r>
+        <w:rPr>
+          <w:sz w:val="32"/>
+          <w:szCs w:val="32"/>
+        </w:rPr>
+        <w:t>and</w:t>
+      </w:r>
+      <w:proofErr w:type="spellEnd"/>
+      <w:r>
+        <w:rPr>
+          <w:sz w:val="32"/>
+          <w:szCs w:val="32"/>
+        </w:rPr>
+        <w:t xml:space="preserve"> 10%5=0</w:t>
       </w:r>
     </w:p>
     <w:sectPr>
@@ -11031,6 +12384,310 @@
 </inkml:ink>
 </file>
 
+<file path=word/ink/ink170.xml><?xml version="1.0" encoding="utf-8"?>
+<inkml:ink xmlns:inkml="http://www.w3.org/2003/InkML">
+  <inkml:definitions>
+    <inkml:context xml:id="ctx0">
+      <inkml:inkSource xml:id="inkSrc0">
+        <inkml:traceFormat>
+          <inkml:channel name="X" type="integer" min="-2.14748E9" max="2.14748E9" units="cm"/>
+          <inkml:channel name="Y" type="integer" min="-2.14748E9" max="2.14748E9" units="cm"/>
+          <inkml:channel name="F" type="integer" max="32767" units="dev"/>
+        </inkml:traceFormat>
+        <inkml:channelProperties>
+          <inkml:channelProperty channel="X" name="resolution" value="1000" units="1/cm"/>
+          <inkml:channelProperty channel="Y" name="resolution" value="1000" units="1/cm"/>
+          <inkml:channelProperty channel="F" name="resolution" value="0" units="1/dev"/>
+        </inkml:channelProperties>
+      </inkml:inkSource>
+      <inkml:timestamp xml:id="ts0" timeString="2023-08-18T23:55:14.585"/>
+    </inkml:context>
+    <inkml:brush xml:id="br0">
+      <inkml:brushProperty name="width" value="0.05" units="cm"/>
+      <inkml:brushProperty name="height" value="0.05" units="cm"/>
+      <inkml:brushProperty name="color" value="#E71224"/>
+    </inkml:brush>
+  </inkml:definitions>
+  <inkml:trace contextRef="#ctx0" brushRef="#br0">344 752 24575,'5'11'0,"2"1"0,5-5 0,0 4 0,1-4 0,-1-1 0,0 5 0,1-4 0,51 12 0,9-5 0,10-1 0,-10-2 0,-51-9 0,10 4 0,-12-6 0,8 0 0,-8 5 0,6-3 0,-5 3 0,6-5 0,-7 0 0,6 0 0,-5 0 0,0 0 0,-2 0 0,0 0 0,-5 0 0,5 0 0,-7 0 0,6 0 0,-4 0 0,4 0 0,-6 0 0,0 0 0,1 0 0,-1 0 0,0 0 0,1 0 0,-1 0 0,0 0 0,0 0 0,0-5 0,1 4 0,-1-5 0,-5 1 0,4 3 0,-5-8 0,6 8 0,0-8 0,0 8 0,-5-9 0,3 10 0,-8-10 0,9 10 0,-4-5 0,0 1 0,4-2 0,-5 0 0,1-4 0,4 9 0,-9-9 0,9 10 0,-10-10 0,10 4 0,-4-5 0,-1 0 0,5 0 0,-10 0 0,10 0 0,-10 0 0,9 0 0,-8 0 0,8 0 0,-3 0 0,5 0 0,-6 0 0,5 0 0,-10 0 0,10 6 0,-10-5 0,10 4 0,-5 1 0,1-5 0,-2 5 0,-5-6 0,5 6 0,-4 5 0,4 8 0,-5 5 0,0-1 0,0 2 0,0-1 0,5-5 0,-3 4 0,3-5 0,-5 7 0,0-1 0,6 1 0,-5-1 0,4 0 0,1 0 0,-5 0 0,5 1 0,-1-1 0,-4 0 0,5 0 0,-1 1 0,2-7 0,5 5 0,1-4 0,-1 6 0,0-1 0,7 7 0,10-4 0,0 11 0,7-10 0,-1 4 0,-6 0 0,14-3 0,-14 3 0,7-6 0,-9 0 0,0-1 0,1 1 0,-1 0 0,-6-7 0,5-1 0,-6 1 0,8-6 0,-1 5 0,1-6 0,-1 0 0,0 0 0,1 0 0,-1 0 0,8 0 0,-5 0 0,5 0 0,-8 0 0,1 0 0,-1 0 0,1 0 0,-1 0 0,0 0 0,1 0 0,-8-5 0,6-3 0,-5-5 0,6-1 0,-6 1 0,5 0 0,-6-6 0,1 4 0,5-5 0,0-4 0,3 1 0,3-4 0,-11 8 0,5-1 0,-12 6 0,5-5 0,-7 7 0,1 0 0,-1-1 0,0 1 0,1 0 0,-1-1 0,1-6 0,-6 5 0,5-5 0,-5 7 0,-1-1 0,5 1 0,-9 0 0,9 0 0,-10-1 0,10 1 0,-10 0 0,4-1 0,1 1 0,-5 0 0,5-1 0,-1 6 0,-3-4 0,3 5 0,1-7 0,-5 1 0,10 5 0,-10-3 0,4 3 0,0 0 0,2 2 0,4 5 0,1 0 0,-1 6 0,-5 0 0,0 6 0,-1 1 0,-3-1 0,9 1 0,-10-1 0,10 0 0,-10 1 0,5-1 0,-6 0 0,5 1 0,-3-1 0,8 0 0,-8 1 0,8-7 0,-8 5 0,9-10 0,-10 10 0,10-9 0,-10 9 0,10-10 0,-4 10 0,5-4 0,1 0 0,-1 3 0,0-8 0,1 9 0,-1-4 0,0-1 0,7 6 0,-5-10 0,12 10 0,-5-5 0,6 1 0,0 4 0,1-4 0,-1-1 0,1 5 0,-1-10 0,0 10 0,1-10 0,-1 4 0,1 0 0,-1-5 0,0 5 0,1 1 0,-1-6 0,-6 5 0,5-6 0,-12 0 0,11 0 0,-11 0 0,12 0 0,-12 0 0,5 0 0,0 0 0,-5 0 0,5 0 0,-7 0 0,1 0 0,-1 0 0,1 0 0,6 0 0,-5 0 0,5 0 0,-7 0 0,0 0 0,1 0 0,-1 0 0,1 0 0,-1 0 0,0 0 0,1 0 0,-1 0 0,0 0 0,1 0 0,-1 0 0,0-5 0,1 3 0,-6-9 0,4 10 0,-4-10 0,5 4 0,0-5 0,0 6 0,0-5 0,0 4 0,0-5 0,0 5 0,1-3 0,-7 3 0,5 0 0,-9-4 0,9 4 0,-4 0 0,-1-4 0,5 10 0,-9-10 0,9 4 0,-5-5 0,1 0 0,4 0 0,-10 0 0,9 0 0,-8-1 0,8 7 0,-8-5 0,9 10 0,-10-10 0,10 9 0,-9-8 0,8 8 0,-8-8 0,3 3 0,0 0 0,-3-3 0,3 3 0,1 0 0,-5-3 0,4 4 0,1-1 0,0 2 0,6 5 0,0 0 0,-1 0 0,1 0 0,0 0 0,0 0 0,-5 6 0,3 1 0,-8 5 0,9 0 0,-10 1 0,10-1 0,-10 0 0,4 0 0,-5 0 0,6-5 0,-5 4 0,5-4 0,-1 0 0,-4 4 0,10-10 0,-4 10 0,5-10 0,-5 10 0,3-9 0,-3 3 0,5 1 0,0-5 0,0 4 0,0-5 0,1 6 0,6-5 0,-5 5 0,11-6 0,-4 6 0,7-5 0,-1 5 0,-6-6 0,12 7 0,-17-5 0,18 5 0,-13-7 0,6 0 0,0 0 0,-6 0 0,5 0 0,-5 0 0,6 0 0,0 0 0,1 0 0,-1 0 0,0 0 0,1 0 0,-1 0 0,8 0 0,-5 0 0,5 0 0,-7 0 0,-1 0 0,0 0 0,-6 0 0,5 0 0,-12 0 0,11 0 0,-11 0 0,12-7 0,-12 6 0,5-5 0,-6 0 0,6 5 0,-5-10 0,5 4 0,-7 0 0,0-4 0,1 10 0,-1-10 0,0 4 0,1 0 0,-1-4 0,1 10 0,-1-10 0,0 4 0,1 0 0,-1-4 0,0 4 0,1-5 0,-1 5 0,1-4 0,-1 4 0,7-6 0,-5 1 0,5-1 0,-7 0 0,13-5 0,-10 4 0,10-5 0,-13 7 0,1 0 0,6-1 0,-5 0 0,5 0 0,-7 1 0,7-1 0,-5 0 0,5 0 0,-6 1 0,-1 0 0,0-1 0,7 0 0,-5 1 0,5-1 0,-6 1 0,-1-1 0,1 1 0,-1-1 0,0 1 0,1 0 0,-1-1 0,0 1 0,-5 0 0,4-1 0,-9 1 0,9 0 0,-10-1 0,5 1 0,-1-1 0,2 1 0,-1 0 0,5 5 0,-10-4 0,10 10 0,-4-4 0,5 5 0,-1 0 0,1 0 0,-1 0 0,-4 5 0,4 2 0,-10 5 0,4 1 0,-5-1 0,0 0 0,6 0 0,-5 1 0,5-1 0,-6 0 0,0 1 0,0-1 0,0 0 0,0 1 0,0-1 0,0 0 0,0 1 0,0-1 0,0 0 0,0 0 0,0 1 0,0-1 0,0 0 0,0 1 0,0-1 0,0 0 0,0 1 0,0-1 0,0 1 0,0-1 0,0 0 0,0 7 0,0-5 0,0 5 0,0-6 0,0-1 0,0 1 0,0-1 0,0 0 0,0 1 0,-5-1 0,3 0 0,-8 0 0,8 0 0,-9 0 0,10 1 0,-10-7 0,9 5 0,-8-4 0,3 6 0,-6-1 0,1 0 0,5 1 0,-4-1 0,4 0 0,-5 1 0,5-1 0,-4 1 0,4-1 0,-5 0 0,-1 1 0,1-1 0,0 0 0,-1 7 0,-7 2 0,-1 0 0,0 5 0,-5-4 0,5 5 0,-7 0 0,7 8 0,-13-4 0,10 4 0,-11-6 0,7-2 0,-7 2 0,6-1 0,-6 0 0,-1 1 0,-1-1 0,-1 9 0,-5-5 0,12-3 0,-12-1 0,6-5 0,0 6 0,-7-6 0,15 3 0,-14-9 0,14 9 0,-14-10 0,5 4 0,1 1 0,2-5 0,0 4 0,5-6 0,-13 1 0,14-1 0,-14 0 0,14 0 0,-6 0 0,0 1 0,5-2 0,-12 2 0,12-1 0,-5 0 0,0 1 0,5-2 0,-5-4 0,8 3 0,-8-4 0,5 6 0,-13 1 0,14-1 0,-14 1 0,5-8 0,-7 7 0,0-6 0,0 7 0,-9 1 0,7-8 0,-7 6 0,17-6 0,-7 0 0,7 5 0,-8-5 0,1 0 0,-2 6 0,1-13 0,0 13 0,-8-13 0,5 13 0,-6-13 0,9 6 0,-9 0 0,7-5 0,-37 12 0,32-6 0,-22 1 0,29 4 0,0-11 0,0 4 0,0-6 0,0 7 0,0-5 0,-10 4 0,8-6 0,1 0 0,3 0 0,5 7 0,1-5 0,-6 4 0,14-6 0,-14 0 0,13 0 0,-13 0 0,14 0 0,-14 0 0,13 0 0,-13 0 0,6 0 0,0 0 0,-6 0 0,6 0 0,-1 0 0,-5 0 0,6 0 0,-8 0 0,0 0 0,0 0 0,0 0 0,0 0 0,0 0 0,0 0 0,0 0 0,0 0 0,0 0 0,0 0 0,0 0 0,0 0 0,0-6 0,-1-3 0,1 1 0,8-5 0,-6 12 0,14-11 0,-14 10 0,13-10 0,-5 10 0,7-10 0,1 11 0,-8-12 0,6 5 0,-7-6 0,9 0 0,0 7 0,-1-6 0,1 6 0,-1-1 0,8-3 0,-6 9 0,0-15 0,4 14 0,-9-14 0,17 15 0,-12-10 0,12 5 0,-12-1 0,5-3 0,1 4 0,-6-1 0,5 3 0,0-1 0,-4 5 0,11-4 0,-5-1 0,0 5 0,5-5 0,-6 1 0,-4 3 0,2-9 0,-4 9 0,0-10 0,12 10 0,-12-10 0,6 11 0,-8-11 0,7 5 0,-4-1 0,4-3 0,0 9 0,-4-10 0,10 10 0,-10-10 0,11 11 0,-5-11 0,0 11 0,5-10 0,-12 3 0,12 1 0,-12-5 0,12 5 0,-12 0 0,12-4 0,-11 9 0,11-9 0,-5 10 0,6-5 0,1 1 0,-7 3 0,5-8 0,-5 3 0,0 0 0,5-4 0,-5 4 0,0-6 0,5 6 0,-5-5 0,6 11 0,6-10 0,-4 10 0,4-10 0,-5 9 0,5-9 0,-4 4 0,4 1 0,0-5 0,-4 9 0,10-9 0,-10 4 0,5-5 0,-6 0 0,0 0 0,5 0 0,1 0 0,1-1 0,4 1 0,-10 0 0,9-1 0,-3 1 0,5 0 0,0 1 0,0-1 0,0 0 0,0 1 0,0 9 0,0 9 0,0 13 0,0-1 0,0 0 0,0 0 0,0-5 0,0 5 0,0-6 0,0-1 0,0 1 0,6 6 0,-5-5 0,11 5 0,-11-7 0,10 0 0,-9 1 0,3-1 0,1 0 0,-5 1 0,4-1 0,-5 1 0,6-1 0,-5 0 0,5 1 0,-1-1 0,-3 7 0,3-5 0,-5 5 0,0 0 0,0-5 0,0 5 0,0-6 0,0-1 0,0 0 0,0 1 0,0-1 0,0-10 0,0-16 0,0-1 0,0-16 0,0 10 0,0-6 0,0-1 0,0 1 0,0 0 0,0-1 0,0 1 0,0-8 0,0 12 0,0-10 0,0 12 0,0 0 0,0 2 0,0 0 0,0 5 0,0-5 0,0 7 0,6 0 0,-5 0 0,10 5 0,-5 2 0,6 5 0,-1 0 0,1 0 0,-1 0 0,1 0 0,0 5 0,0-3 0,0 8 0,0-8 0,1 9 0,-2-10 0,2 10 0,-1-10 0,0 5 0,0-1 0,0-3 0,1 3 0,-1-5 0,0 0 0,1 0 0,-1 0 0,0 6 0,1-5 0,-1 5 0,1-6 0,6 0 0,-5 0 0,5 0 0,-7 0 0,0 0 0,1 0 0,-1 0 0,1 0 0,-1 0 0,0 0 0,0 0 0,0 0 0,-1 0 0,-15 0 0,-5 0 0,-44 0 0,31 0 0,-17 0 0</inkml:trace>
+</inkml:ink>
+</file>
+
+<file path=word/ink/ink171.xml><?xml version="1.0" encoding="utf-8"?>
+<inkml:ink xmlns:inkml="http://www.w3.org/2003/InkML">
+  <inkml:definitions>
+    <inkml:context xml:id="ctx0">
+      <inkml:inkSource xml:id="inkSrc0">
+        <inkml:traceFormat>
+          <inkml:channel name="X" type="integer" min="-2.14748E9" max="2.14748E9" units="cm"/>
+          <inkml:channel name="Y" type="integer" min="-2.14748E9" max="2.14748E9" units="cm"/>
+          <inkml:channel name="F" type="integer" max="32767" units="dev"/>
+        </inkml:traceFormat>
+        <inkml:channelProperties>
+          <inkml:channelProperty channel="X" name="resolution" value="1000" units="1/cm"/>
+          <inkml:channelProperty channel="Y" name="resolution" value="1000" units="1/cm"/>
+          <inkml:channelProperty channel="F" name="resolution" value="0" units="1/dev"/>
+        </inkml:channelProperties>
+      </inkml:inkSource>
+      <inkml:timestamp xml:id="ts0" timeString="2023-08-18T23:55:02.318"/>
+    </inkml:context>
+    <inkml:brush xml:id="br0">
+      <inkml:brushProperty name="width" value="0.1" units="cm"/>
+      <inkml:brushProperty name="height" value="0.1" units="cm"/>
+      <inkml:brushProperty name="color" value="#00A0D7"/>
+    </inkml:brush>
+  </inkml:definitions>
+  <inkml:trace contextRef="#ctx0" brushRef="#br0">162 457 24575,'12'12'0,"0"0"0,0 0 0,44 44 0,9-15 0,1 19 0,-6-30 0,-39-23 0,-1 5 0,6-11 0,0 11 0,3-11 0,4 12 0,-13-12 0,6 5 0,-5-6 0,6 6 0,-6-4 0,5 4 0,-12-6 0,5 0 0,5 0 0,-8 0 0,8 0 0,-11 0 0,-1 0 0,0 0 0,1 0 0,-1 0 0,0 0 0,1 0 0,-1 0 0,0 0 0,1 0 0,-1 0 0,1 0 0,-1 0 0,0 0 0,1 0 0,-1 0 0,0 0 0,1 0 0,-1 0 0,-5-6 0,4 5 0,-4-10 0,5 10 0,-5-10 0,4 9 0,-4-9 0,0 4 0,4 1 0,-4-5 0,5-2 0,0 5 0,-5-9 0,4 11 0,-9-7 0,9 1 0,-4-1 0,-1 1 0,6-7 0,-5 11 0,1-10 0,3 11 0,-5-5 0,7-1 0,-1 1 0,-5 0 0,4-1 0,-4-6 0,6 5 0,0-5 0,-1 7 0,1-1 0,-6 1 0,4 0 0,-5-1 0,7 6 0,-6-4 0,4 10 0,-5-4 0,1-1 0,-2-1 0,0 1 0,2 0 0,4 6 0,1 0 0,-1 0 0,0 0 0,-5 6 0,5-5 0,-10 9 0,4-3 0,1 5 0,-5 0 0,10 0 0,-10 0 0,10 1 0,-9-1 0,3 0 0,-5 0 0,6-6 0,-5 5 0,10-10 0,-10 10 0,9-9 0,-8 9 0,8-10 0,-3 10 0,5-10 0,1 10 0,-1-9 0,-5 9 0,4-10 0,-5 10 0,7-10 0,-1 10 0,0-9 0,8 9 0,-6-9 0,11 10 0,-4-4 0,0-1 0,4-1 0,-4 1 0,0-6 0,5 11 0,-6-10 0,1 9 0,5-9 0,-6 9 0,1-9 0,5 10 0,-5-10 0,-1 9 0,6-10 0,-5 5 0,-1-6 0,-1 5 0,1-3 0,-6 3 0,11-5 0,-11 0 0,12 0 0,-12 0 0,12 0 0,-12 0 0,12 0 0,-12 0 0,11 0 0,-11 0 0,12 0 0,-5 0 0,-1 0 0,6 0 0,-5 0 0,0 0 0,4 0 0,-4 0 0,0 0 0,-2 0 0,0 0 0,-5 0 0,12 0 0,-12 0 0,11-6 0,-11 5 0,12-11 0,-12 10 0,12-10 0,-12 10 0,17-15 0,-16 14 0,10-14 0,-13 10 0,7-6 0,-5 0 0,5 0 0,-6 7 0,-1-5 0,0 4 0,1-6 0,-1 1 0,1 0 0,-1-1 0,1-6 0,-6 5 0,5-5 0,-6 7 0,1-7 0,4 5 0,-4-5 0,0 0 0,4 10 0,-4-9 0,5 11 0,-5-5 0,-1 0 0,-1-1 0,-4 1 0,10 6 0,-9-5 0,3 4 0,-5-5 0,5 5 0,2 2 0,4 5 0,0 5 0,-4 2 0,-2 5 0,-5 0 0,0 0 0,5 1 0,-3-1 0,3 1 0,-5-1 0,0 0 0,0 1 0,0-1 0,0 0 0,0 0 0,0 0 0,0 0 0,6-5 0,-5 4 0,5-4 0,-6 5 0,5-5 0,-3 3 0,8-3 0,-8 4 0,8-4 0,-3 4 0,5-10 0,-5 10 0,4-4 0,-4 5 0,6-5 0,-1 4 0,7-3 0,-5 4 0,12 2 0,-12-2 0,12 2 0,-12-7 0,11 5 0,-4-4 0,0-1 0,4 5 0,-4-10 0,6 4 0,1 0 0,-7-4 0,4 10 0,-4-11 0,6 5 0,1-6 0,-1 0 0,0 6 0,1-4 0,-1 4 0,-6-6 0,5 0 0,-6 0 0,8 0 0,-8 0 0,6 0 0,-12 0 0,5 0 0,0 0 0,-5 0 0,5 0 0,0 0 0,-5 0 0,5 0 0,-6 0 0,-1 0 0,0 0 0,1 0 0,-1 0 0,6 0 0,-4-6 0,4 5 0,-6-10 0,0 4 0,1 0 0,-1-4 0,0 4 0,1-5 0,-1 5 0,1-4 0,-7 4 0,5-5 0,-4 0 0,6-1 0,-7 1 0,5 0 0,-3-8 0,-1 6 0,5-5 0,-6 7 0,1 0 0,5-7 0,-11 5 0,11-5 0,-11 6 0,10 1 0,-9 0 0,9-8 0,-9 6 0,4-5 0,-1 7 0,-3 0 0,3-1 0,1 6 0,-5-4 0,10 10 0,-4-4 0,-1-1 0,4 5 0,-3-5 0,4 11 0,-5 2 0,4 4 0,-8 2 0,8-2 0,-9 2 0,10-7 0,-10 5 0,5-4 0,-1 6 0,-3-1 0,9 0 0,-10 0 0,10-5 0,-10 4 0,10-4 0,-4 5 0,5 0 0,0-5 0,1 4 0,-1-4 0,1 5 0,-1 0 0,0 1 0,7 0 0,-5-6 0,12 5 0,-5-5 0,6 7 0,1 0 0,7-7 0,-6 6 0,6-6 0,1 1 0,-7 4 0,6-4 0,0-1 0,-5-1 0,5-6 0,-8 6 0,8-4 0,-5 4 0,5-6 0,-8 0 0,1 0 0,7 0 0,-6 0 0,7 0 0,-9 0 0,0 0 0,-6 0 0,5 0 0,-6 0 0,8-6 0,-1-2 0,1-5 0,-1-1 0,-6 1 0,4-1 0,-11 2 0,12-8 0,-12 6 0,12-12 0,-12 12 0,12-11 0,-12 4 0,18-12 0,-16 11 0,9-9 0,-13 17 0,1-5 0,0 6 0,-1 1 0,0 0 0,1-8 0,0 6 0,0-11 0,0 11 0,0-5 0,0 0 0,-1 5 0,1 0 0,0 3 0,-1 4 0,0 0 0,0-4 0,0 5 0,0-1 0,0-4 0,0 5 0,0-1 0,0-4 0,-1 10 0,1-9 0,0 3 0,-1 1 0,-4-5 0,3 5 0,-4-1 0,0-3 0,5 9 0,-5-4 0,6 5 0,0 0 0,0 5 0,-6 2 0,-1 5 0,-5 0 0,0 0 0,0 1 0,0-1 0,6 0 0,-5 1 0,4-1 0,-5 1 0,0-1 0,0 0 0,0 1 0,0-1 0,0 0 0,0 1 0,0-1 0,0 0 0,0 1 0,0-1 0,0 1 0,0-1 0,0 0 0,0 0 0,0 1 0,0-1 0,0 0 0,0 0 0,0 1 0,0-2 0,0 2 0,0-1 0,0 0 0,0 0 0,-5 0 0,-2 0 0,1 1 0,0-1 0,1 0 0,-2 0 0,0 0 0,-3 0 0,8 1 0,-9-1 0,10 1 0,-10-1 0,10 0 0,-10 1 0,4-1 0,0 7 0,-4-5 0,4 5 0,-6 0 0,1-5 0,-1 5 0,0 0 0,6-5 0,-5 5 0,5-6 0,-6 6 0,1-5 0,-1 5 0,0-7 0,0 7 0,1-5 0,-2 12 0,-5-11 0,5 4 0,-6 1 0,1-6 0,4 5 0,-5 1 0,1-5 0,5 4 0,-12-6 0,12 0 0,-12 7 0,12-6 0,-12 5 0,12-6 0,-11 0 0,4 0 0,-6 1 0,-1 0 0,1-1 0,-13 7 0,10-5 0,-10 5 0,13-6 0,-8 0 0,5 0 0,-5 0 0,14-1 0,-4 1 0,4-7 0,-6 5 0,-1-4 0,1-1 0,0 5 0,6-10 0,-5 10 0,5-10 0,1 4 0,-6-6 0,5 6 0,1-5 0,-6 5 0,12-6 0,-12 0 0,12 0 0,-12 0 0,6 7 0,-1-6 0,-5 5 0,6-6 0,-8 0 0,1 0 0,-1 0 0,1 0 0,0 6 0,-1-4 0,1 4 0,-1-6 0,1 0 0,0 0 0,-1 0 0,1 6 0,0-5 0,-1 6 0,1-7 0,6 0 0,-5 0 0,6 6 0,-8-5 0,1 5 0,-1-6 0,-11 0 0,9 6 0,-9-4 0,11 4 0,1-6 0,-1 0 0,8 5 0,-6-3 0,5 3 0,-6-5 0,-1 6 0,8-4 0,-6 4 0,5-6 0,-6 0 0,0 0 0,-1 0 0,1 6 0,6-4 0,-12 4 0,17-6 0,-26 0 0,26 0 0,-17 0 0,12 0 0,-7 0 0,-7 0 0,6 0 0,-6 0 0,7 0 0,-7 0 0,6 0 0,-26 6 0,14-4 0,-16 5 0,12-7 0,0 0 0,8 0 0,-6 0 0,5 0 0,-7 0 0,0 0 0,0 0 0,8 0 0,-6 0 0,6 0 0,-1 0 0,-5 0 0,6 0 0,-8 0 0,0 0 0,0 0 0,0 0 0,0 0 0,0 0 0,-10 0 0,8 0 0,-7 0 0,9 0 0,0 0 0,0 0 0,0 0 0,0 0 0,0-7 0,-1 5 0,9-4 0,-6-1 0,14 5 0,-14-4 0,13 6 0,-5-7 0,8 6 0,-8-5 0,5 6 0,-13-7 0,14 6 0,-6-6 0,-1 0 0,7 5 0,-6-4 0,7 6 0,-7 0 0,6-6 0,-6 4 0,7-4 0,1 6 0,-1-6 0,1 5 0,0-12 0,-1 12 0,1-11 0,-1 10 0,1-4 0,-6 1 0,5 3 0,2-3 0,7 5 0,-1 0 0,6-6 0,-5 5 0,0-5 0,5 6 0,-11 0 0,11 0 0,-6 0 0,1 0 0,5-5 0,-11 3 0,11-3 0,-12-1 0,12 4 0,-12-4 0,12 6 0,-5-5 0,0 3 0,5-3 0,-5 5 0,7-6 0,-7 5 0,5-4 0,-5-1 0,-1 5 0,6-5 0,-5 6 0,0-6 0,5 5 0,-5-6 0,7 7 0,-7-6 0,5 5 0,-5-5 0,6 0 0,-6 5 0,5-5 0,-5 1 0,7 4 0,0-5 0,-1 1 0,1 3 0,-1-3 0,1 5 0,0-6 0,-1 5 0,1-5 0,-7 6 0,5 0 0,-5 0 0,6-5 0,1 3 0,0-3 0,0 5 0,-1 0 0,1 0 0,0 0 0,0 0 0,0 0 0,0 0 0,0 0 0,0 0 0,0 0 0,1 0 0,-1 0 0,5 5 0,2 1 0,5 6 0,0 0 0,0 0 0,0 0 0,0 0 0,0 0 0,6-5 0,-5 4 0,10-4 0,-4 5 0,6 0 0,-7 1 0,5-1 0,-4-5 0,0 4 0,4-4 0,-9 5 0,3 0 0,1 1 0,-5-1 0,10 0 0,-10 0 0,5 1 0,-1-1 0,-3 0 0,3 1 0,-5-1 0,0 1 0,0-1 0,0 0 0,0 0 0,0-1 0,0 1 0,0-1 0,0 1 0,0-1 0,0 1 0,0 0 0,0 0 0,0 0 0,0 0 0,0-1 0,0-9 0,0-15 0,0-2 0,0-16 0,0 10 0,0 0 0,0-5 0,0 6 0,0-1 0,0-5 0,0 6 0,0-8 0,0-5 0,0 11 0,0-2 0,0 11 0,0 1 0,0 0 0,0-1 0,0 1 0,0 0 0,0-1 0,0 1 0,0-1 0,0 1 0,0 0 0,0-1 0,0 1 0,0 0 0,0-1 0,0 1 0,0-1 0,0 1 0,0-7 0,0 6 0,0-6 0,0 6 0,0 1 0,0 0 0,0-1 0,0 2 0,0-1 0,0 0 0,0 0 0,0 0 0,5 6 0,2 1 0,4 5 0,1 0 0,0 0 0,-5 5 0,3-4 0,-8 10 0,9-9 0,-4 3 0,-1 1 0,5-5 0,-9 10 0,9-4 0,-5 0 0,6-2 0,-6 0 0,5-3 0,-5 3 0,6-5 0,0 0 0,0 0 0,-1 0 0,1 0 0,0 0 0,-1 0 0,1 0 0,-1 0 0,1 0 0,-1 0 0,0 0 0,1 0 0,-6 5 0,-11-4 0,-18 5 0,8-6 0,-5 0 0</inkml:trace>
+</inkml:ink>
+</file>
+
+<file path=word/ink/ink172.xml><?xml version="1.0" encoding="utf-8"?>
+<inkml:ink xmlns:inkml="http://www.w3.org/2003/InkML">
+  <inkml:definitions>
+    <inkml:context xml:id="ctx0">
+      <inkml:inkSource xml:id="inkSrc0">
+        <inkml:traceFormat>
+          <inkml:channel name="X" type="integer" min="-2.14748E9" max="2.14748E9" units="cm"/>
+          <inkml:channel name="Y" type="integer" min="-2.14748E9" max="2.14748E9" units="cm"/>
+          <inkml:channel name="F" type="integer" max="32767" units="dev"/>
+        </inkml:traceFormat>
+        <inkml:channelProperties>
+          <inkml:channelProperty channel="X" name="resolution" value="1000" units="1/cm"/>
+          <inkml:channelProperty channel="Y" name="resolution" value="1000" units="1/cm"/>
+          <inkml:channelProperty channel="F" name="resolution" value="0" units="1/dev"/>
+        </inkml:channelProperties>
+      </inkml:inkSource>
+      <inkml:timestamp xml:id="ts0" timeString="2023-08-18T23:54:45.989"/>
+    </inkml:context>
+    <inkml:brush xml:id="br0">
+      <inkml:brushProperty name="width" value="0.1" units="cm"/>
+      <inkml:brushProperty name="height" value="0.1" units="cm"/>
+    </inkml:brush>
+  </inkml:definitions>
+  <inkml:trace contextRef="#ctx0" brushRef="#br0">1 0 24575,'7'17'0,"-2"17"0,-5 10 0,0 41 0,0-13-306,0-10 1,0-1 305,0 6 0,0-9 0,0 0 0,0 6 0,0-9 0,0 2 0,0 24 0,0 6 0,0-12 151,0-3-151,0-5 0,0-24 0,0-17 0,0-13 0,0-1 460,0 1-460,-5-7 0,4 0 0,-4-6 0</inkml:trace>
+  <inkml:trace contextRef="#ctx0" brushRef="#br0" timeOffset="2425">850 301 24575,'-18'0'0,"6"0"0,-6 0 0,6 0 0,-1 0 0,1 0 0,0 0 0,-1 0 0,1 0 0,0 0 0,0 0 0,0 0 0,5 6 0,-4 1 0,10 5 0,-10 0 0,4 1 0,-5-1 0,5 0 0,-4 0 0,4 1 0,1-1 0,-5 0 0,4 1 0,0-1 0,1 0 0,0 7 0,5-5 0,-11 6 0,11-1 0,-5-5 0,1 5 0,3 0 0,-9-5 0,10 5 0,-5 0 0,1-5 0,4 12 0,-5-12 0,6 11 0,0-11 0,-6 12 0,4-5 0,-4 6 0,6 0 0,0-6 0,-6 5 0,5-5 0,-5-1 0,6 6 0,0-12 0,0 12 0,0-12 0,0 11 0,0-11 0,0 6 0,0-8 0,0 0 0,5 1 0,2-1 0,5 0 0,1 1 0,-1-1 0,1-5 0,-1 4 0,7-10 0,2 11 0,6-5 0,-6 1 0,4-2 0,-4 0 0,6-4 0,1 4 0,-8-6 0,6 0 0,-5 0 0,0 0 0,4 0 0,-4 0 0,0 0 0,4 0 0,-11 0 0,12-6 0,-5-2 0,0-5 0,4-1 0,-4-5 0,0 5 0,5-12 0,-12 5 0,12-6 0,-11 0 0,5-1 0,-6-7 0,6 6 0,-4-7 0,4 9 0,-7 0 0,1-1 0,0-7 0,-6 6 0,5-18 0,-12 16 0,12-16 0,-11 17 0,4-5 0,-6 8 0,0-1 0,0 1 0,0-1 0,0 8 0,0-6 0,0 5 0,0-6 0,0 6 0,0-4 0,0 11 0,0-6 0,0 8 0,-5 0 0,-2 0 0,-5 5 0,0-4 0,0 4 0,-1-5 0,1 0 0,-7 5 0,5-4 0,-5 9 0,6-3 0,1-1 0,0 5 0,-1-5 0,1 6 0,-7 0 0,5 0 0,-5 0 0,6 0 0,1 0 0,0 0 0,-1 0 0,1 0 0,0 0 0,-1 0 0,1 6 0,-7 1 0,5 6 0,-5 0 0,6-1 0,1 1 0,0-1 0,-1 0 0,1 1 0,-1-1 0,1 0 0,0 1 0,5-1 0,-4 1 0,4-7 0,-5 5 0,0-9 0,0 3 0,5 0 0,-4-3 0,10 8 0,-10-9 0,10 5 0,-4-6 0</inkml:trace>
+</inkml:ink>
+</file>
+
+<file path=word/ink/ink173.xml><?xml version="1.0" encoding="utf-8"?>
+<inkml:ink xmlns:inkml="http://www.w3.org/2003/InkML">
+  <inkml:definitions>
+    <inkml:context xml:id="ctx0">
+      <inkml:inkSource xml:id="inkSrc0">
+        <inkml:traceFormat>
+          <inkml:channel name="X" type="integer" min="-2.14748E9" max="2.14748E9" units="cm"/>
+          <inkml:channel name="Y" type="integer" min="-2.14748E9" max="2.14748E9" units="cm"/>
+          <inkml:channel name="F" type="integer" max="32767" units="dev"/>
+        </inkml:traceFormat>
+        <inkml:channelProperties>
+          <inkml:channelProperty channel="X" name="resolution" value="1000" units="1/cm"/>
+          <inkml:channelProperty channel="Y" name="resolution" value="1000" units="1/cm"/>
+          <inkml:channelProperty channel="F" name="resolution" value="0" units="1/dev"/>
+        </inkml:channelProperties>
+      </inkml:inkSource>
+      <inkml:timestamp xml:id="ts0" timeString="2023-08-18T23:54:40.562"/>
+    </inkml:context>
+    <inkml:brush xml:id="br0">
+      <inkml:brushProperty name="width" value="0.1" units="cm"/>
+      <inkml:brushProperty name="height" value="0.1" units="cm"/>
+    </inkml:brush>
+  </inkml:definitions>
+  <inkml:trace contextRef="#ctx0" brushRef="#br0">37 1 24575,'7'10'0,"-1"4"0,-6 19 0,0 5 0,0 7 0,0 0 0,0 9 0,0 2 0,0 1 0,0 6 0,0 3 0,0 2 0,0 18 0,0-18 0,0 8 0,0-1 0,0-7 0,0 8 0,0-20 0,0 7 0,0-23 0,-6 24 0,4-32 0,-4 9 0,6-22 0,0 0 0,0-5 0,0 5 0,0-7 0,-5-5 0,-2-2 0,-5-5 0,6 0 0,0 0 0</inkml:trace>
+  <inkml:trace contextRef="#ctx0" brushRef="#br0" timeOffset="986">185 813 24575,'11'-5'0,"2"-8"0,6-8 0,-5 1 0,20-7 0,-18 6 0,29-13 0,-33 12 0,17 3 0,-23 8 0,7 9 0,-1-3 0,-6 5 0,0 0 0</inkml:trace>
+  <inkml:trace contextRef="#ctx0" brushRef="#br0" timeOffset="2183">182 871 24575,'19'0'0,"-6"0"0,21 7 0,-4 1 0,1 6 0,10 8 0,-25-8 0,18 7 0,-14-2 0,19 7 0,-9-3 0,2 1 0,-13-11 0,-7-1 0,0 0 0,1-5 0,-1-1 0,1-1 0,-1-3 0,0 3 0,-5-5 0,-2 0 0</inkml:trace>
+  <inkml:trace contextRef="#ctx0" brushRef="#br0" timeOffset="3203">889 591 24575,'11'0'0,"1"0"0,14 0 0,-3 0 0,29 0 0,-12 0 0,14 0 0,2 0 0,4 0 0,27 0 0,-60 0 0,-8 0 0,-5 0 0,5 0 0,-7 0 0,1 0 0,-7 0 0,0 0 0</inkml:trace>
+  <inkml:trace contextRef="#ctx0" brushRef="#br0" timeOffset="4370">968 926 24575,'31'0'0,"-8"0"0,3 0 0,3 0 0,0 0 0,-1 0 0,-2 0 0,3 0 0,0 0 0,6 0 0,-7 0 0,5 0 0,-5 0 0,-1 0 0,-8 0 0,-7 0 0,0 0 0,0 0 0,-5 0 0,-2 0 0</inkml:trace>
+</inkml:ink>
+</file>
+
+<file path=word/ink/ink174.xml><?xml version="1.0" encoding="utf-8"?>
+<inkml:ink xmlns:inkml="http://www.w3.org/2003/InkML">
+  <inkml:definitions>
+    <inkml:context xml:id="ctx0">
+      <inkml:inkSource xml:id="inkSrc0">
+        <inkml:traceFormat>
+          <inkml:channel name="X" type="integer" min="-2.14748E9" max="2.14748E9" units="cm"/>
+          <inkml:channel name="Y" type="integer" min="-2.14748E9" max="2.14748E9" units="cm"/>
+          <inkml:channel name="F" type="integer" max="32767" units="dev"/>
+        </inkml:traceFormat>
+        <inkml:channelProperties>
+          <inkml:channelProperty channel="X" name="resolution" value="1000" units="1/cm"/>
+          <inkml:channelProperty channel="Y" name="resolution" value="1000" units="1/cm"/>
+          <inkml:channelProperty channel="F" name="resolution" value="0" units="1/dev"/>
+        </inkml:channelProperties>
+      </inkml:inkSource>
+      <inkml:timestamp xml:id="ts0" timeString="2023-08-18T23:54:16.377"/>
+    </inkml:context>
+    <inkml:brush xml:id="br0">
+      <inkml:brushProperty name="width" value="0.1" units="cm"/>
+      <inkml:brushProperty name="height" value="0.1" units="cm"/>
+    </inkml:brush>
+  </inkml:definitions>
+  <inkml:trace contextRef="#ctx0" brushRef="#br0">105 495 24575,'18'0'0,"-5"0"0,13 0 0,3 0 0,8 0 0,-7 0 0,12 0 0,-20 0 0,14 0 0,-9-6 0,0 5 0,27-11 0,-27 11 0,13-5 0,-35 6 0</inkml:trace>
+  <inkml:trace contextRef="#ctx0" brushRef="#br0" timeOffset="1905">73 631 24575,'0'11'0,"0"16"0,0-5 0,0 21 0,0 3 0,0 11 0,0 8 0,0 11 0,0-17 0,0 24 0,0-24 0,0 17 0,0-20 0,0-2 0,0-8 0,0-9 0,0 6 0,-6-14 0,4 7 0,-4-9 0,0 0 0,4-6 0,-4 5 0,0-6 0,5 8 0,-5-7 0,6 4 0,0-11 0,-6 5 0,5 0 0,-5-5 0,6 5 0,0-6 0,0-1 0,0 0 0,0 1 0,0-1 0,-5 1 0,3-1 0,-3 6 0,5-5 0,0 5 0,0-5 0,0-1 0,0 0 0,0 1 0,0-1 0,-5-1 0,3-9 0,9 2 0,9-9 0,4 5 0,6-6 0,-5 4 0,-1-4 0,6 6 0,-5 0 0,0-5 0,4 3 0,-11-3 0,12 5 0,-5 0 0,14 0 0,-6 0 0,7 0 0,-9 0 0,0 0 0,1 0 0,-1 0 0,0 0 0,-6 0 0,5 0 0,-12 0 0,5 0 0,-7 0 0,1 0 0,-1 0 0,0 0 0,1 0 0,-1 0 0,0 0 0,-10 0 0,2 0 0,-9 0 0</inkml:trace>
+  <inkml:trace contextRef="#ctx0" brushRef="#br0" timeOffset="3335">1126 811 24575,'0'18'0,"0"3"0,0 14 0,0-6 0,0 14 0,0-5 0,0 7 0,0-8 0,0 6 0,0-6 0,0 0 0,0-2 0,0 1 0,0-7 0,0 6 0,0-7 0,0-8 0,0 6 0,0-5 0,0-1 0,0 6 0,0-12 0,0 5 0,0 0 0,0-5 0,0 5 0,0-6 0,0-6 0,0-2 0</inkml:trace>
+  <inkml:trace contextRef="#ctx0" brushRef="#br0" timeOffset="4418">1834 1384 24575,'7'5'0,"-2"8"0,-5 1 0,0 12 0,0-6 0,-6 8 0,-1-1 0,-7 0 0,-6 13 0,5-10 0,1 3 0,3-14 0,3 0 0,1-5 0,-4 5 0,4-6 0,0-1 0,1 1 0,1-1 0,-2-5 0,0 4 0,-3-10 0,3 5 0,-5-6 0,0 0 0,0 0 0,5 0 0,2 0 0</inkml:trace>
+  <inkml:trace contextRef="#ctx0" brushRef="#br0" timeOffset="7187">2413 764 24575,'0'-11'0,"6"-1"0,-5 0 0,10 5 0,-4-4 0,5 4 0,1 0 0,-1 2 0,0-1 0,1 5 0,-1-4 0,0-1 0,1 5 0,-1-10 0,0 10 0,-5-10 0,4 10 0,-4-5 0,5 1 0,0 3 0,1-3 0,-1 5 0,0 0 0,0 0 0,0 0 0,1 0 0,-1 0 0,0 0 0,0 0 0,0 0 0,0 0 0,1 0 0,-2 0 0,1 0 0,-5 5 0,4 2 0,-10 5 0,10 0 0,-10 1 0,10-1 0,-9 0 0,9 1 0,-10-1 0,5 0 0,-1 1 0,-4-1 0,5 1 0,-6-1 0,0 0 0,5 1 0,-3-1 0,3 0 0,-5 1 0,0-1 0,0 0 0,0 8 0,0-6 0,0 5 0,0-7 0,0 7 0,0-5 0,0 5 0,0-7 0,0 8 0,0-6 0,0 5 0,-5-7 0,-9 1 0,0-1 0,-5 1 0,7 0 0,-1-1 0,1 0 0,0 1 0,-1-6 0,1 4 0,0-4 0,-1 5 0,1-5 0,-1 4 0,1-4 0,0 0 0,-1 4 0,1-10 0,0 4 0,-1 1 0,1 1 0,0-1 0,0 5 0,0-4 0,0-1 0,5 5 0,-4-10 0,10 10 0,-10-4 0,10 5 0,-4 0 0,-1-6 0,5 5 0,-5-5 0,1 1 0,4 4 0,-5-5 0,6 6 0,-5-5 0,4 3 0,-10-3 0,10 5 0,-4-1 0,10-4 0,2-2 0,4-5 0,2 0 0,-1-6 0,0 5 0,8-11 0,0 5 0,1-1 0,5-4 0,-12 10 0,11-10 0,-4 11 0,0-5 0,-2 0 0,0 5 0,-5-5 0,12 6 0,-12 0 0,12-6 0,-12 5 0,5-5 0,0 6 0,-5 0 0,5 0 0,-7 0 0,0 0 0,1 0 0,-1 0 0,0 0 0,0 0 0,-5 0 0,-2 0 0</inkml:trace>
+  <inkml:trace contextRef="#ctx0" brushRef="#br0" timeOffset="8390">3437 1254 24575,'7'16'0,"-2"0"0,-5 7 0,0-4 0,-7 8 0,6-4 0,-12 6 0,6-4 0,0-4 0,-5 6 0,4 1 0,-5-1 0,-1 0 0,6 1 0,-3-7 0,9 4 0,-9-11 0,10 5 0,-11 0 0,11-4 0,-11 4 0,11-7 0,-5 0 0,6 1 0,-5-1 0,3 0 0,-3 0 0,5 1 0,-6-7 0,0-1 0,-6-5 0,6 0 0,1 0 0</inkml:trace>
+  <inkml:trace contextRef="#ctx0" brushRef="#br0" timeOffset="11047">3871 811 24575,'0'-47'0,"0"20"0,5-23 0,2 31 0,0 7 0,4-1 0,-4 1 0,-1 0 0,5 0 0,-10 0 0,10-1 0,-4 6 0,0-4 0,4 5 0,-4-1 0,5-4 0,1 9 0,-1-9 0,0 5 0,1-1 0,-1-4 0,0 4 0,0 0 0,1-4 0,-1 10 0,7-4 0,-5 5 0,12 0 0,-5 0 0,-1 0 0,-1 0 0,-6 0 0,6 0 0,-5 5 0,5 2 0,-7 5 0,0 1 0,1-1 0,-1 0 0,0 1 0,1-1 0,-1 0 0,-5 1 0,4-1 0,-10 1 0,10-1 0,-9 0 0,9 1 0,-10-1 0,5 0 0,-6 1 0,0-1 0,0 7 0,0-5 0,0 5 0,0-6 0,0 6 0,0-5 0,0 5 0,0 0 0,0-5 0,0 5 0,0-7 0,-6 0 0,-1 1 0,-11 5 0,5-10 0,-5 8 0,5-14 0,-6 9 0,5-9 0,-5 4 0,7 0 0,0-5 0,-1 4 0,1-5 0,6 6 0,-5-5 0,4 5 0,0-11 0,13-2 0,3 1 0,8-5 0,-4 4 0,-1 0 0,1 2 0,6 5 0,-5 0 0,11 0 0,-4 0 0,6 0 0,1 0 0,-7 0 0,4 0 0,-11 5 0,12 3 0,-12 4 0,6 8 0,-1 0 0,-4 1 0,4 5 0,-6-6 0,1 8 0,-1-8 0,-5 0 0,-3-1 0,-5-5 0,0 5 0,0 0 0,0-5 0,0 5 0,0-7 0,0 1 0,0-1 0,0 0 0,0 1 0,0-1 0,-11 0 0,3-5 0,-10 4 0,6-9 0,-7 3 0,5-5 0,-6 0 0,1 6 0,5-4 0,-5 4 0,0-6 0,5 0 0,-5 0 0,7 0 0,0 0 0,-1 0 0,1 0 0,-7 0 0,5 0 0,-5 0 0,6 0 0,-6 0 0,5 0 0,-11 0 0,10 0 0,-10 0 0,11 0 0,-12 0 0,12 0 0,-12 0 0,12 0 0,-12 0 0,12 0 0,-5 0 0,7 0 0,0 0 0,-1 0 0,1 0 0,0 0 0,1 0 0,4 0 0,2 0 0</inkml:trace>
+  <inkml:trace contextRef="#ctx0" brushRef="#br0" timeOffset="12113">5164 1351 24575,'7'10'0,"-2"5"0,-5 10 0,0 2 0,-6 1 0,-9 19 0,-6-14 0,-1 14 0,-4-20 0,11-6 0,-4 5 0,12-12 0,-5 5 0,5-7 0,0 1 0,-3-6 0,3-2 0,-4-5 0,4 0 0,2 0 0</inkml:trace>
+  <inkml:trace contextRef="#ctx0" brushRef="#br0" timeOffset="13866">5751 478 24575,'0'25'0,"-13"8"0,3 4 0,-32 28 0,14-6 0,-9 8 0,7-4 0,6-15 0,-7 6 0,8-17 0,1 6 0,9-14 0,-1 0 0,0-3 0,7-12 0,-4 5 0,9-7 0,-3 1 0,-1-1 0,5 0 0,-5 0 0,6-10 0,6 2 0,1-15 0,5 5 0,1-7 0,6 6 0,1-4 0,8 3 0,-1 1 0,8 1 0,-6 6 0,15 0 0,-15 0 0,14 0 0,-14 0 0,7 0 0,-9 0 0,8 0 0,-5 0 0,5 0 0,0 0 0,-6 0 0,7 0 0,-9 0 0,0 0 0,1 0 0,-7 0 0,-2 0 0,-7 0 0,0 0 0,1 0 0,-1 0 0,1 0 0,-2 0 0,-4 0 0,-2 0 0</inkml:trace>
+  <inkml:trace contextRef="#ctx0" brushRef="#br0" timeOffset="15238">5984 1429 24575,'0'-18'0,"0"-6"0,0 4 0,0-8 0,0-7 0,0 6 0,0-38 0,0 31 0,0-31 0,0 37 0,0-5 0,0 0 0,0 5 0,0 2 0,0 2 0,0 12 0,0-12 0,0 12 0,0-5 0,0 7 0,0-1 0,0 1 0,5 0 0,-4 0 0,5-1 0,-6 2 0,0-1 0,0 6 0,0 1 0</inkml:trace>
+  <inkml:trace contextRef="#ctx0" brushRef="#br0" timeOffset="16385">6789 1213 24575,'0'12'0,"0"0"0,0 0 0,0 7 0,0 2 0,-6-1 0,-1 0 0,-5-1 0,-7 7 0,10-4 0,-9 9 0,17-17 0,-11 5 0,11-6 0,-10-1 0,9 0 0,-9 1 0,10-1 0,-10 0 0,10 0 0,-5 0 0,6 0 0,0 0 0,-5-5 0,-2-2 0,-5-5 0,6 0 0,1 0 0</inkml:trace>
+  <inkml:trace contextRef="#ctx0" brushRef="#br0" timeOffset="18792">7322 316 24575,'7'5'0,"-2"16"0,-5 2 0,0 5 0,0-2 0,0 2 0,0 2 0,0 5 0,0-7 0,0 31 0,0-30 0,0 22 0,-6-32 0,4-5 0,-4 5 0,6-6 0,0-1 0,0 0 0,0-1 0,0 0 0,0 1 0,0-1 0,0 0 0,0-9 0,6-4 0,1-4 0,5-5 0,0 4 0,1 0 0,-1-4 0,7 9 0,-5-9 0,5 10 0,0-4 0,-5 5 0,12 0 0,-12 0 0,12 0 0,-12 0 0,12 0 0,-12 0 0,5 0 0,0 0 0,-5 0 0,12 0 0,-12 0 0,5 0 0,-7 5 0,0 2 0,7 6 0,-5-1 0,6 1 0,-8 0 0,-5-1 0,4 0 0,-10 1 0,11 6 0,-11-5 0,5 12 0,-6-12 0,0 5 0,0-7 0,0 13 0,0-10 0,0 10 0,0-13 0,0 0 0,0 1 0,-5-1 0,-2 0 0,-5 1 0,-1-1 0,1-5 0,-7 5 0,5-5 0,-5 0 0,6 4 0,-6-10 0,5 10 0,-5-9 0,0 9 0,5-9 0,-5 10 0,7-6 0,-7 1 0,5 4 0,-5-4 0,0 0 0,5-2 0,-5 1 0,0-5 0,5 5 0,-5-6 0,0 0 0,4 0 0,-4 0 0,7 0 0,0 0 0,0 0 0,0 0 0,5 0 0,2 0 0</inkml:trace>
+  <inkml:trace contextRef="#ctx0" brushRef="#br0" timeOffset="20158">7469 318 24575,'26'0'0,"-4"0"0,13 0 0,-7 0 0,17 0 0,-6 0 0,2 0 0,-8 0 0,-12 0 0,0 0 0,4 0 0,-4 0 0,0 0 0,-2 0 0,-7 0 0,1 0 0,-1 0 0,0 0 0,1 0 0,-1 0 0,0 0 0,-5 0 0,-2 0 0</inkml:trace>
+  <inkml:trace contextRef="#ctx0" brushRef="#br0" timeOffset="22353">8282 0 24575,'5'7'0,"9"-2"0,14-5 0,1 0 0,14 0 0,-13 0 0,13 0 0,-6 0 0,-7 0 0,36 0 0,-29 0 0,24 0 0,-25 0 0,-16 0 0,6 0 0,-5 0 0,6 0 0,-6 0 0,-2 0 0,-7 0 0,7 0 0,-5 0 0,5 0 0,-6 0 0,-1 0 0,0 0 0,0 0 0,-5 5 0,-2 2 0,-5 5 0,0 0 0,0 0 0,0 0 0,0 1 0,0-1 0,0 1 0,0-1 0,-6 0 0,5 1 0,-10-1 0,10 7 0,-5 2 0,6 6 0,-6 0 0,5 9 0,-6 1 0,7 8 0,0 9 0,-7 2 0,5 1 0,-5 6 0,7-7 0,0 9 0,0-8 0,0 6 0,0-7 0,0 0 0,0 8 0,-7-17 0,6 7 0,-6-9 0,7 0 0,0-8 0,0 7 0,0-15 0,0 14 0,0-14 0,-6 7 0,4-9 0,-4 0 0,6 1 0,0-1 0,0-6 0,0-2 0,0 0 0,0-5 0,0 5 0,-5-1 0,3-4 0,-3 3 0,5-5 0,-5-5 0,-2-2 0,-5-5 0,-7 0 0,5 0 0,-11 0 0,4 0 0,-6-6 0,-1 4 0,1-4 0,-8 6 0,5 0 0,-13 0 0,6 0 0,-8 0 0,8 0 0,1 0 0,9 0 0,-1 0 0,8 0 0,1 5 0,6-3 0,1 3 0,0-5 0,0 6 0,0-5 0,0 4 0,0-5 0,0 0 0,6 0 0,1 0 0</inkml:trace>
+</inkml:ink>
+</file>
+
+<file path=word/ink/ink175.xml><?xml version="1.0" encoding="utf-8"?>
+<inkml:ink xmlns:inkml="http://www.w3.org/2003/InkML">
+  <inkml:definitions>
+    <inkml:context xml:id="ctx0">
+      <inkml:inkSource xml:id="inkSrc0">
+        <inkml:traceFormat>
+          <inkml:channel name="X" type="integer" min="-2.14748E9" max="2.14748E9" units="cm"/>
+          <inkml:channel name="Y" type="integer" min="-2.14748E9" max="2.14748E9" units="cm"/>
+          <inkml:channel name="F" type="integer" max="32767" units="dev"/>
+        </inkml:traceFormat>
+        <inkml:channelProperties>
+          <inkml:channelProperty channel="X" name="resolution" value="1000" units="1/cm"/>
+          <inkml:channelProperty channel="Y" name="resolution" value="1000" units="1/cm"/>
+          <inkml:channelProperty channel="F" name="resolution" value="0" units="1/dev"/>
+        </inkml:channelProperties>
+      </inkml:inkSource>
+      <inkml:timestamp xml:id="ts0" timeString="2023-08-18T23:54:06.952"/>
+    </inkml:context>
+    <inkml:brush xml:id="br0">
+      <inkml:brushProperty name="width" value="0.1" units="cm"/>
+      <inkml:brushProperty name="height" value="0.1" units="cm"/>
+      <inkml:brushProperty name="color" value="#00A0D7"/>
+    </inkml:brush>
+  </inkml:definitions>
+  <inkml:trace contextRef="#ctx0" brushRef="#br0">294 1 24575,'0'18'0,"0"2"0,0 1 0,0 12 0,0 2 0,0 11 0,0-5 0,0-5 0,0-1 0,0-6 0,0 7 0,0-16 0,6 6 0,1-12 0,6 5 0,-1-7 0,0 1 0,1-1 0,-6 1 0,4-1 0,-4 0 0,5-5 0,0 4 0,1-4 0,-1 0 0,0 4 0,1-4 0,6 0 0,2 4 0,-1-4 0,6 7 0,-5-1 0,6 1 0,0-1 0,-6-5 0,5 4 0,-5-4 0,6-1 0,0 5 0,1-4 0,7 0 0,-6 4 0,7-5 0,-9 1 0,0 4 0,1-10 0,-8 9 0,6-9 0,-12 3 0,12-5 0,-5 0 0,-1 0 0,-1 0 0,0 0 0,-5 0 0,5 0 0,-6 0 0,6 0 0,-5 0 0,5 0 0,-7 0 0,7 0 0,-5 0 0,5 0 0,-6 0 0,-1 0 0,1 0 0,-1-5 0,0-2 0,1-6 0,4-4 0,4 2 0,-2-3 0,1 5 0,-8 1 0,0-1 0,1 7 0,-1-5 0,0 4 0,1-6 0,-1 1 0,0 0 0,1-1 0,0-6 0,-1 5 0,1-5 0,0 7 0,0-7 0,-1 5 0,2-12 0,-2 12 0,2-12 0,-2 12 0,2-12 0,-1 6 0,1-8 0,-1 1 0,0 6 0,1-4 0,-2 11 0,2-18 0,-2 17 0,-4-9 0,3 11 0,-10 1 0,10 5 0,-10-4 0,4 15 0,-5 2 0,0 7 0,0 5 0,0-7 0,0 1 0,0 0 0,0 1 0,0-1 0,0 0 0,0 0 0,0 0 0,0 0 0,0 1 0,0-2 0,0 2 0,0-2 0,0 1 0,0 0 0,0 0 0,0 0 0,0 0 0,0 0 0,0-1 0,0 1 0,0 0 0,0 0 0,0 0 0,6-5 0,1 4 0,0-4 0,4 5 0,-5 0 0,7 1 0,-1-1 0,1 1 0,-1-1 0,0 0 0,1 1 0,-1-1 0,0 0 0,1 1 0,6 0 0,-5-1 0,12 2 0,-6-1 0,8 1 0,-8-1 0,6 6 0,-5-4 0,6 5 0,1-1 0,-1-3 0,8 4 0,-5-6 0,-2 0 0,-2-1 0,-5 0 0,6 1 0,0 0 0,-6-7 0,5-1 0,-12-6 0,11 6 0,-4-4 0,0 4 0,5-6 0,-12 0 0,11 0 0,-4 0 0,0 0 0,4 0 0,-11 0 0,12 0 0,-12 0 0,12 0 0,-5 0 0,-1 0 0,6-6 0,-5-2 0,0-5 0,4 6 0,-11-4 0,5 4 0,0-6 0,-5 0 0,5 0 0,0-6 0,1 0 0,0-2 0,5 3 0,-11 5 0,5 1 0,-7-1 0,1 1 0,-1-1 0,1 1 0,-1 0 0,0-1 0,1 1 0,-7-7 0,5 5 0,-4-5 0,0 6 0,4 1 0,-4 0 0,5 0 0,-5-1 0,4 1 0,-10 0 0,10 0 0,-10-1 0,10 1 0,-9-1 0,9 1 0,-10 0 0,10-1 0,-9 1 0,3 0 0,-5 0 0,6 0 0,-5 0 0,4-1 0,-5 1 0,0 0 0,6-1 0,-5 1 0,5 0 0,-6-1 0,5 6 0,-3-4 0,3 5 0,0-1 0,-3 7 0,3 6 0,0 0 0,-3 5 0,3-4 0,-5 5 0,0 0 0,5 0 0,-3 1 0,3-1 0,-5 0 0,0 0 0,0 0 0,0 0 0,0 0 0,0 0 0,0 0 0,0-1 0,0 1 0,0 0 0,0 0 0,0 0 0,0 0 0,0 0 0,6-5 0,-5 3 0,10-8 0,-4 9 0,5-5 0,0 6 0,1-5 0,-1 4 0,0-4 0,1 0 0,-1 4 0,0-4 0,1 0 0,-1 4 0,0-5 0,1 7 0,-1-6 0,7 4 0,-5-4 0,12 7 0,-5-7 0,-1 4 0,6-3 0,-5 5 0,0-5 0,4 4 0,-4-5 0,6 1 0,-6 4 0,5-5 0,-6 0 0,8 5 0,-1-10 0,0 10 0,1-11 0,-1 11 0,1-10 0,-8 4 0,6 0 0,-5-4 0,-1 4 0,6-6 0,-5 0 0,0 0 0,4 0 0,-4 0 0,0 0 0,4 0 0,-4 0 0,7 0 0,-8 0 0,6 0 0,-5 0 0,-1 0 0,6 0 0,-12 0 0,5 0 0,-6 0 0,6 0 0,-5 0 0,5 0 0,0 0 0,-5-6 0,5 5 0,5-16 0,-8 14 0,15-15 0,-17 17 0,5-11 0,-7 5 0,6-5 0,-4-1 0,4 1 0,-6 5 0,1-4 0,-1 4 0,0-5 0,1 5 0,-1-4 0,-5 4 0,4 0 0,-4-4 0,0 4 0,4-5 0,-4 0 0,5-1 0,1-6 0,-1 5 0,1-5 0,-6 7 0,4 0 0,-4-1 0,5 1 0,1-7 0,0 5 0,-6-5 0,4 6 0,-4 1 0,0 0 0,5-7 0,-5 4 0,6-4 0,-6 7 0,4-7 0,-4 5 0,1-5 0,3 7 0,-10-1 0,10 1 0,-4 0 0,-1 0 0,0 0 0,-6 0 0,5 6 0,1 0 0,5 6 0,1 0 0,-1 0 0,1 0 0,-5 6 0,3 1 0,-8 5 0,3 1 0,1-1 0,-5 0 0,5 1 0,-6-1 0,0 0 0,5 1 0,-4-1 0,5 0 0,-6 1 0,5-1 0,-4 0 0,5 0 0,-1 0 0,-4 1 0,10-2 0,-10 2 0,10-7 0,-10 5 0,10-4 0,-10 6 0,10-1 0,-4 0 0,6-5 0,-1 4 0,0-4 0,1 5 0,-1-5 0,0 4 0,7-9 0,-4 9 0,4-4 0,-7-1 0,7 0 0,2 0 0,-1-4 0,6 10 0,-5-11 0,6 11 0,1-10 0,-1 4 0,0 0 0,1-4 0,-1 4 0,1-6 0,-1 6 0,0-5 0,9 5 0,-7-6 0,6 0 0,-7 0 0,-1 0 0,0 0 0,1 0 0,-1 0 0,8 0 0,-5 0 0,5 0 0,-8 0 0,1 0 0,-1 0 0,1 0 0,-1 0 0,0 0 0,1-6 0,-1-1 0,1-1 0,-1 2 0,-6 1 0,4-3 0,-4 1 0,12-4 0,-11 4 0,9-6 0,-17 6 0,5-5 0,0 11 0,-5-10 0,5 4 0,-6 0 0,-1-4 0,0 10 0,1-10 0,-1 9 0,0-9 0,0 5 0,1-7 0,-1 2 0,-6-2 0,5 7 0,-10-5 0,5 4 0,-1-6 0,-3 1 0,9 0 0,-5 0 0,1 0 0,-2 0 0,-5 0 0,6 5 0,-5-4 0,4 4 0,-5-5 0,0 0 0,5 0 0,-3 0 0,3 1 0,-5-1 0,0 0 0,0 0 0,0 1 0,0-1 0,5 6 0,-4-4 0,10 3 0,-5-5 0,0 1 0,5 5 0,-5 1 0,6 5 0,-1 0 0,1 0 0,-6 5 0,5-4 0,-10 10 0,5-4 0,-1 5 0,-3 0 0,9 0 0,-10 0 0,5 0 0,-1 0 0,-4 0 0,5 1 0,-6-1 0,5 0 0,-3 0 0,3 0 0,-5 0 0,6 1 0,-5-1 0,5 0 0,-6 0 0,0 0 0,5 0 0,-4 1 0,5-1 0,-6 0 0,0 0 0,5-5 0,-3 10 0,3-9 0,1 10 0,-5-6 0,10 0 0,-9 1 0,3-1 0,1 1 0,-5 6 0,4-5 0,1 5 0,-5 0 0,5-5 0,-6 5 0,0 0 0,0-5 0,5 35 0,-3-23 0,3 18 0,-5-18 0,0 0 0,0-4 0,0 9 0,0-10 0,0 0 0,0 5 0,0-12 0,0 11 0,0-11 0,0 12 0,0-5 0,0 0 0,0 4 0,-6-4 0,-1 0 0,0 4 0,-4-11 0,3 12 0,-4-12 0,-2 12 0,1-5 0,0-1 0,-1 6 0,-5-11 0,4 11 0,-4-12 0,-6 17 0,3-15 0,-5 16 0,1-17 0,5 11 0,0-12 0,-5 6 0,12-8 0,-12 8 0,6-5 0,-1 4 0,-5-6 0,12 0 0,-11 1 0,10-2 0,-10 2 0,4-7 0,0 4 0,-4-3 0,4-1 0,0 4 0,-5-3 0,6-1 0,-8 5 0,1-4 0,0-1 0,-1 5 0,1-4 0,0 6 0,6-7 0,-5 5 0,5-4 0,-18 6 0,8-1 0,-8-5 0,4 5 0,5-12 0,-5 12 0,8-11 0,-1 4 0,1 0 0,0-5 0,-9 5 0,7-6 0,-6 6 0,7-4 0,-7 4 0,6-6 0,-14 0 0,13 0 0,-12 0 0,12 0 0,-5 0 0,0 0 0,5 0 0,-5 0 0,0 0 0,6 0 0,-7 6 0,9-4 0,0 4 0,-1-6 0,1 0 0,0 0 0,-13 0 0,10 0 0,-10 0 0,13 0 0,-1 0 0,1 0 0,0 0 0,-9 0 0,7 0 0,-6 0 0,7 0 0,1 0 0,0 0 0,-1 0 0,1 0 0,-1 0 0,1 6 0,0-5 0,-1 5 0,1-6 0,-1 0 0,1 0 0,0 0 0,-1 7 0,1-6 0,-1 5 0,1-6 0,0 0 0,-1 0 0,-7 0 0,6 0 0,-6 0 0,-5 0 0,10 0 0,-10 0 0,13 0 0,-1 0 0,1 0 0,6 0 0,-4 0 0,4 0 0,-7 0 0,1 0 0,0 0 0,-1 0 0,1 0 0,-1 0 0,8 0 0,-6 0 0,5 0 0,-6 0 0,-8 0 0,5 0 0,-5 0 0,0 7 0,6-6 0,-14 6 0,14-7 0,-14 0 0,6 0 0,-8 0 0,7 0 0,-17 0 0,15 0 0,-17 0 0,19 0 0,-5 7 0,14-6 0,-6 6 0,-1-7 0,7 0 0,-6 0 0,7 0 0,1 0 0,0 0 0,-9 0 0,14 0 0,-12 0 0,13 0 0,-6 0 0,0 0 0,-1 0 0,1 0 0,6 0 0,-5 0 0,6 0 0,-1 0 0,-5 0 0,6 0 0,-8 0 0,1 0 0,6 0 0,-4 0 0,4 0 0,-6 0 0,-1 0 0,1 0 0,0 0 0,-1 0 0,1 0 0,0 0 0,-1 0 0,1 0 0,6 0 0,-5 0 0,6 0 0,-8 0 0,8 0 0,-6 0 0,5 0 0,-6 0 0,6 0 0,-5 0 0,6-6 0,-8 4 0,8-4 0,-6 6 0,5 0 0,-6-6 0,-1 5 0,1-5 0,-1 6 0,1 0 0,0-6 0,-1 4 0,-5-4 0,5 6 0,-5 0 0,12-6 0,-5 5 0,6-4 0,-8 5 0,1-6 0,0 4 0,-1-4 0,1 0 0,-1 4 0,1-10 0,0 11 0,-1-12 0,1 12 0,-1-5 0,1 0 0,0 4 0,-1-4 0,1 0 0,6 5 0,-5-12 0,6 12 0,-8-5 0,8 0 0,-6 5 0,5-11 0,1 11 0,-6-5 0,5 0 0,1-1 0,-6-1 0,12 3 0,-12-1 0,12 4 0,-11-10 0,11 11 0,-5-11 0,6 11 0,1-10 0,-7 9 0,5-9 0,-5 10 0,6-4 0,1-1 0,0 5 0,-1-10 0,1 9 0,0-9 0,-1 10 0,1-10 0,0 4 0,-1-5 0,1 5 0,-1-4 0,-6 3 0,5-4 0,-5-1 0,7 6 0,0-4 0,-1 4 0,1-5 0,-1 5 0,1-4 0,-6-1 0,5-2 0,-5-4 0,5 11 0,6-4 0,-4 4 0,5 0 0,-1-3 0,-4 8 0,4-3 0,-5 5 0,6-5 0,-5 3 0,5-3 0,-5 5 0,-1-5 0,6-2 0,1-4 0,5-1 0,0 0 0,-5 5 0,3-4 0,-3 5 0,5-6 0,0 0 0,0 0 0,0 0 0,-5 6 0,4-5 0,-4 15 0,5 3 0,0 6 0,0 5 0,0-6 0,0 0 0,0 1 0,0-1 0,0 0 0,0 0 0,0 0 0,0 0 0,0 0 0,0 0 0,0 0 0,0 0 0,0 1 0,0-1 0,0 0 0,0 1 0,0-1 0,0 1 0,0-1 0,0 0 0,0 1 0,0-1 0,0 0 0,0 1 0,0-1 0,-13 1 0,10 0 0,-9 6 0,12-5 0,-5 5 0,3 0 0,-9-5 0,10 12 0,-5-12 0,1 5 0,4-6 0,-5-1 0,1 0 0,3 1 0,-3-1 0,5 0 0,0 0 0,0-10 0,0-16 0,0-1 0,0-16 0,0 17 0,0-12 0,0 5 0,0-6 0,0 0 0,0-1 0,6 1 0,-5 0 0,5 6 0,-6-5 0,0 12 0,7-12 0,-6 12 0,5-11 0,-6 11 0,0-5 0,0 6 0,6 1 0,-5-1 0,5 1 0,-6 0 0,0-1 0,0 1 0,0 0 0,0 0 0,0-1 0,0 1 0,5 6 0,-4-5 0,5 4 0,-1 1 0,-4-5 0,5 5 0,-6-6 0,5 0 0,1 5 0,1-4 0,3 5 0,-9-6 0,9 6 0,-3 0 0,5 6 0,-1 0 0,1 0 0,-1 0 0,1 0 0,-1 0 0,1 0 0,0 6 0,-1 0 0,-4 6 0,4-6 0,-5 4 0,6-8 0,0 3 0,0-5 0,1 5 0,-1-3 0,0 3 0,1-5 0,-1 0 0,0 0 0,1 0 0,-1 0 0,1 0 0,-1 0 0,7 0 0,-5 0 0,12 0 0,-12 0 0,11 0 0,-11 0 0,6 0 0,-8 0 0,0 0 0,1 0 0,-1 0 0,0 0 0,1 0 0,-1 0 0,0 0 0,1 0 0,-1 0 0,1 0 0,-1 0 0,0 0 0,-1 0 0,-9 0 0,-24 0 0,-9 0 0,-20 0 0,26 0 0,5 0 0</inkml:trace>
+</inkml:ink>
+</file>
+
+<file path=word/ink/ink176.xml><?xml version="1.0" encoding="utf-8"?>
+<inkml:ink xmlns:inkml="http://www.w3.org/2003/InkML">
+  <inkml:definitions>
+    <inkml:context xml:id="ctx0">
+      <inkml:inkSource xml:id="inkSrc0">
+        <inkml:traceFormat>
+          <inkml:channel name="X" type="integer" min="-2.14748E9" max="2.14748E9" units="cm"/>
+          <inkml:channel name="Y" type="integer" min="-2.14748E9" max="2.14748E9" units="cm"/>
+          <inkml:channel name="F" type="integer" max="32767" units="dev"/>
+        </inkml:traceFormat>
+        <inkml:channelProperties>
+          <inkml:channelProperty channel="X" name="resolution" value="1000" units="1/cm"/>
+          <inkml:channelProperty channel="Y" name="resolution" value="1000" units="1/cm"/>
+          <inkml:channelProperty channel="F" name="resolution" value="0" units="1/dev"/>
+        </inkml:channelProperties>
+      </inkml:inkSource>
+      <inkml:timestamp xml:id="ts0" timeString="2023-08-18T23:53:38.803"/>
+    </inkml:context>
+    <inkml:brush xml:id="br0">
+      <inkml:brushProperty name="width" value="0.1" units="cm"/>
+      <inkml:brushProperty name="height" value="0.1" units="cm"/>
+    </inkml:brush>
+  </inkml:definitions>
+  <inkml:trace contextRef="#ctx0" brushRef="#br0">28 125 24575,'0'12'0,"0"6"0,0 3 0,0 0 0,0 4 0,0-4 0,0 0 0,0-2 0,0 0 0,0-5 0,0 12 0,0-12 0,0 5 0,0-7 0,0 7 0,0-5 0,0 5 0,0-6 0,0-1 0,-12 1 0,9 0 0,-10-1 0,13 1 0,0-2 0,0 1 0,0 0 0,5-5 0,2-2 0,5-5 0,-1 0 0,2-6 0,-1 5 0,0-5 0,0 6 0,1 0 0,-1 0 0,0-5 0,8 4 0,-6-5 0,11 6 0,-4 0 0,6 0 0,1 0 0,-1 0 0,0 0 0,1 0 0,-1 0 0,1 0 0,-8 0 0,6 6 0,-5 2 0,-1 5 0,6 0 0,-12 0 0,12-6 0,-12 4 0,5-4 0,-7 6 0,7 0 0,-5-1 0,5 1 0,-6-1 0,-1 1 0,1-1 0,-7 1 0,5-1 0,-9 0 0,3 0 0,-5 1 0,0-1 0,0 0 0,0 1 0,0-1 0,0 0 0,0 1 0,0-1 0,-5 0 0,-9 1 0,0-1 0,-11-4 0,10 3 0,-10-4 0,11 0 0,-12 5 0,12-5 0,-12 1 0,12-3 0,-12 1 0,6-4 0,-8 4 0,8-6 0,-6 0 0,5 0 0,0 0 0,2 0 0,0 0 0,5 0 0,-5 0 0,7 0 0,-7 0 0,5 0 0,-12 0 0,12 0 0,-5 0 0,0 0 0,5 0 0,-5 0 0,7 0 0,0 0 0,5-6 0,-3 5 0,8-10 0,-9 10 0,10-4 0,-5 5 0</inkml:trace>
+  <inkml:trace contextRef="#ctx0" brushRef="#br0" timeOffset="1680">117 39 24575,'41'0'0,"-13"0"0,13 0 0,-10 0 0,6 0 0,6 0 0,-14 0 0,7 0 0,-9 0 0,0 0 0,1 0 0,-1 0 0,-6 0 0,-2 0 0,0 0 0,-5 0 0,5 0 0,-6-12 0,-1 9 0,1-10 0,0 13 0,-1 0 0,1 0 0,-1 0 0,0 0 0,0 0 0,-5-5 0,-2 4 0,-5-4 0</inkml:trace>
+</inkml:ink>
+</file>
+
+<file path=word/ink/ink177.xml><?xml version="1.0" encoding="utf-8"?>
+<inkml:ink xmlns:inkml="http://www.w3.org/2003/InkML">
+  <inkml:definitions>
+    <inkml:context xml:id="ctx0">
+      <inkml:inkSource xml:id="inkSrc0">
+        <inkml:traceFormat>
+          <inkml:channel name="X" type="integer" min="-2.14748E9" max="2.14748E9" units="cm"/>
+          <inkml:channel name="Y" type="integer" min="-2.14748E9" max="2.14748E9" units="cm"/>
+          <inkml:channel name="F" type="integer" max="32767" units="dev"/>
+        </inkml:traceFormat>
+        <inkml:channelProperties>
+          <inkml:channelProperty channel="X" name="resolution" value="1000" units="1/cm"/>
+          <inkml:channelProperty channel="Y" name="resolution" value="1000" units="1/cm"/>
+          <inkml:channelProperty channel="F" name="resolution" value="0" units="1/dev"/>
+        </inkml:channelProperties>
+      </inkml:inkSource>
+      <inkml:timestamp xml:id="ts0" timeString="2023-08-18T23:53:27.958"/>
+    </inkml:context>
+    <inkml:brush xml:id="br0">
+      <inkml:brushProperty name="width" value="0.1" units="cm"/>
+      <inkml:brushProperty name="height" value="0.1" units="cm"/>
+    </inkml:brush>
+  </inkml:definitions>
+  <inkml:trace contextRef="#ctx0" brushRef="#br0">24 1 24575,'0'45'0,"0"19"0,0 5 0,0 0 0,0 5 0,0-22 0,0 0 0,0 16 0,0-2 0,0 1 0,0 5 0,0 26-749,0-9 749,0-1 0,0-10 185,0-12-185,0-2 0,0-25 0,0 18 0,0-27 0,0 3 564,0-14-564,-10-12 0,7-2 0,-7-5 0</inkml:trace>
+  <inkml:trace contextRef="#ctx0" brushRef="#br0" timeOffset="1074">100 759 24575,'11'0'0,"1"0"0,25-24 0,-12 12 0,14-19 0,-20 18 0,-6 6 0,-1-4 0,0 10 0,0-4 0,-6-1 0,5 5 0,-9-5 0,3 6 0</inkml:trace>
+  <inkml:trace contextRef="#ctx0" brushRef="#br0" timeOffset="2374">139 832 24575,'24'0'0,"4"6"0,-14 1 0,12 12 0,-6-4 0,2 11 0,9 1 0,-8 2 0,10 3 0,-13-11 0,-1-2 0,0 0 0,-5-5 0,5 5 0,-6-6 0,-6-1 0,-2 0 0,1-5 0,-5 4 0,10-10 0,-10 10 0,4-10 0,-5 4 0</inkml:trace>
+  <inkml:trace contextRef="#ctx0" brushRef="#br0" timeOffset="3561">903 485 24575,'5'6'0,"8"-1"0,8-5 0,6 0 0,0 0 0,9 0 0,-7 0 0,14 0 0,-13 0 0,13 0 0,-14 0 0,6 0 0,-7 0 0,10 0 0,-14 0 0,6 0 0,-18 0 0,0 0 0,0 0 0,1 0 0,-2 0 0,-4-5 0,-2 4 0,-5-4 0</inkml:trace>
+  <inkml:trace contextRef="#ctx0" brushRef="#br0" timeOffset="5193">978 839 24575,'18'0'0,"-2"0"0,3 0 0,2 0 0,0 0 0,-2 0 0,-1 0 0,2 0 0,0 0 0,-1 0 0,-7 0 0,1 0 0,-1 0 0,0 0 0,0 0 0,0 0 0,0 0 0,0 0 0,-1 0 0,1 0 0,0 0 0,-1 0 0,1 0 0,-1 0 0,1 0 0,-1 0 0,1 0 0,-1 0 0,1 0 0,-1 0 0,1 0 0,0 0 0,0 0 0,0 0 0,0 0 0,0 0 0,0 0 0,0 0 0,-1 0 0,1 0 0,-6 0 0,-1 0 0</inkml:trace>
+</inkml:ink>
+</file>
+
+<file path=word/ink/ink178.xml><?xml version="1.0" encoding="utf-8"?>
+<inkml:ink xmlns:inkml="http://www.w3.org/2003/InkML">
+  <inkml:definitions>
+    <inkml:context xml:id="ctx0">
+      <inkml:inkSource xml:id="inkSrc0">
+        <inkml:traceFormat>
+          <inkml:channel name="X" type="integer" min="-2.14748E9" max="2.14748E9" units="cm"/>
+          <inkml:channel name="Y" type="integer" min="-2.14748E9" max="2.14748E9" units="cm"/>
+          <inkml:channel name="F" type="integer" max="32767" units="dev"/>
+        </inkml:traceFormat>
+        <inkml:channelProperties>
+          <inkml:channelProperty channel="X" name="resolution" value="1000" units="1/cm"/>
+          <inkml:channelProperty channel="Y" name="resolution" value="1000" units="1/cm"/>
+          <inkml:channelProperty channel="F" name="resolution" value="0" units="1/dev"/>
+        </inkml:channelProperties>
+      </inkml:inkSource>
+      <inkml:timestamp xml:id="ts0" timeString="2023-08-18T23:53:14.522"/>
+    </inkml:context>
+    <inkml:brush xml:id="br0">
+      <inkml:brushProperty name="width" value="0.1" units="cm"/>
+      <inkml:brushProperty name="height" value="0.1" units="cm"/>
+    </inkml:brush>
+  </inkml:definitions>
+  <inkml:trace contextRef="#ctx0" brushRef="#br0">2 810 24575,'0'-17'0,"0"4"0,0-4 0,0 5 0,0-1 0,0 1 0,0-1 0,0-6 0,0-7 0,0-3 0,0 3 0,13 1 0,-5 11 0,11-6 0,-6 8 0,-1 0 0,0-1 0,1 1 0,-1 5 0,0-4 0,1 4 0,-1 0 0,0-4 0,1 10 0,6-11 0,-5 11 0,5-5 0,0 6 0,-5 0 0,5 0 0,0 0 0,-5 0 0,12 0 0,-12 0 0,5 0 0,28 16 0,-27-6 0,27 13 0,-35-10 0,1-1 0,-1 0 0,0 1 0,1-1 0,0 7 0,-1-5 0,-4 5 0,3 0 0,-9-5 0,4 5 0,-6 0 0,0-5 0,0 12 0,0-12 0,0 12 0,0-12 0,0 12 0,0-12 0,0 5 0,0-7 0,0 1 0,0-1 0,-6 0 0,0 1 0,-7-1 0,1 0 0,-1 1 0,1-1 0,0 1 0,-7-7 0,10 5 0,-15-9 0,15 3 0,-10 1 0,7-5 0,0 10 0,0-10 0,0 10 0,-1-9 0,1 3 0,0-5 0,6 5 0,-5-3 0,4 3 0,-5 0 0,0-3 0,1 3 0,4 0 0,7-3 0,7-2 0,5-2 0,0-3 0,0 5 0,1 0 0,-1 0 0,7 0 0,-5 0 0,5 0 0,0 0 0,-5 0 0,12 0 0,-12 0 0,12 6 0,-5 2 0,6 11 0,-6 3 0,5-1 0,-11 5 0,11-5 0,-11 0 0,4 5 0,-6-12 0,0 5 0,-1-7 0,-5 7 0,4-5 0,-9 5 0,3-7 0,-5 1 0,0-1 0,0 1 0,0-1 0,0 0 0,0 1 0,0-1 0,0 0 0,0 1 0,0-1 0,0 0 0,-5-5 0,-2 4 0,-12-3 0,5-1 0,-12-1 0,5 0 0,-6-4 0,-1 4 0,1-6 0,6 0 0,-4 6 0,4-5 0,-6 5 0,-1-6 0,1 0 0,-1 0 0,1 0 0,0 0 0,-1 0 0,1 0 0,-1 0 0,8 0 0,1 0 0,0 0 0,5 0 0,-5 0 0,6 0 0,1-5 0,0 3 0,0-9 0,0 10 0,5-10 0,-4 10 0,4-10 0,-5 9 0,5-8 0,-4 8 0,5-3 0,-1 0 0,-3 3 0,9-9 0,-10 10 0,10-10 0,-5 10 0,6-5 0</inkml:trace>
+  <inkml:trace contextRef="#ctx0" brushRef="#br0" timeOffset="896">1410 1367 24575,'0'33'0,"0"2"0,0 31 0,-6-16 0,-16 10 0,10-8 0,-20-19 0,23 11 0,-11-16 0,0-1 0,6-6 0,-5-2 0,6-7 0,7 1 0,-5-6 0,4-2 0,-5-5 0,0 0 0,5 0 0,2 0 0</inkml:trace>
+  <inkml:trace contextRef="#ctx0" brushRef="#br0" timeOffset="2649">2052 334 24575,'0'11'0,"0"15"0,0-4 0,0 21 0,0 15 0,0-8 0,-12 7 0,9-5 0,-23-12 0,17 6 0,-19-3 0,12-6 0,-11 1 0,11-3 0,-4-8 0,12-6 0,-4 5 0,11-12 0,-11 5 0,11-7 0,-10-5 0,15-2 0,-3-5 0,11 0 0,7 0 0,-5-6 0,12-1 0,-5 0 0,6 1 0,8 6 0,-5 0 0,13 0 0,-14 0 0,14 0 0,-6 0 0,1 0 0,5 0 0,-14 0 0,6 0 0,-7 0 0,-1 0 0,1 0 0,-1 0 0,0 0 0,1 0 0,-8 0 0,6 0 0,-12 0 0,12 0 0,-12 0 0,5 0 0,-7 0 0,-5 0 0,-2 0 0</inkml:trace>
+  <inkml:trace contextRef="#ctx0" brushRef="#br0" timeOffset="3617">2247 1479 24575,'0'-19'0,"0"-9"0,0-18 0,0-1 0,0-7 0,0 9 0,0-1 0,0-28 0,0 22 0,0-22 0,0 29 0,0 0 0,0 7 0,0 3 0,0 8 0,6 6 0,-5 2 0,10 7 0,-10 0 0,5 5 0,-6 2 0</inkml:trace>
+  <inkml:trace contextRef="#ctx0" brushRef="#br0" timeOffset="4748">3051 1344 24575,'7'12'0,"-2"0"0,-5 0 0,0 0 0,0 7 0,-5 1 0,3 6 0,-15-6 0,14 4 0,-9-9 0,6 4 0,5-7 0,-10 1 0,9-1 0,-3 0 0,5 1 0,-6-1 0,5 0 0,-5 0 0,1-5 0,-1-2 0,-6-5 0,0 0 0,5 0 0,2 0 0</inkml:trace>
+  <inkml:trace contextRef="#ctx0" brushRef="#br0" timeOffset="7719">3472 361 24575,'0'25'0,"0"-7"0,0 8 0,0-6 0,0 8 0,0-1 0,0 1 0,0-1 0,0 0 0,0 8 0,0-5 0,0 5 0,0 0 0,-12-6 0,9 7 0,-9-9 0,12 0 0,0 1 0,0-1 0,-6 1 0,4-1 0,-4 0 0,1-6 0,3-2 0,-3 0 0,5-5 0,0 5 0,-6-6 0,5-1 0,-4-10 0,5-9 0,5-6 0,2-5 0,0 6 0,4-1 0,-4 1 0,0 0 0,3 5 0,-3-4 0,0 4 0,-1-6 0,-1 7 0,-3-5 0,9 4 0,-5-5 0,6 5 0,0-4 0,0 10 0,0-5 0,0 6 0,1 0 0,-1 0 0,0 0 0,1-5 0,-1 3 0,1-3 0,-1 5 0,0 0 0,7 0 0,-5 0 0,12 0 0,-12 0 0,12 0 0,-12 0 0,12 0 0,-12 0 0,11 0 0,-11 0 0,5 0 0,-6 0 0,6 0 0,-5 0 0,5 0 0,-7 0 0,1 5 0,-1 2 0,0 6 0,1-1 0,-1 0 0,1 1 0,-7-1 0,6 7 0,-10-5 0,4 5 0,-6-6 0,0 6 0,0-5 0,0 5 0,0 0 0,0-5 0,0 5 0,0 0 0,0-5 0,0 12 0,0-12 0,0 5 0,0 0 0,0-5 0,0 5 0,-6 0 0,-8-5 0,-1 5 0,-4-6 0,7 0 0,-7 0 0,5-1 0,-12 2 0,12-2 0,-12 2 0,12-2 0,-11-4 0,11 3 0,-6-10 0,1 11 0,5-11 0,-5 11 0,7-11 0,0 5 0,-7-6 0,5 0 0,-6 0 0,8 0 0,0 0 0,0 0 0,0 0 0,0 0 0,0 0 0,1 0 0,4 0 0,2 0 0</inkml:trace>
+  <inkml:trace contextRef="#ctx0" brushRef="#br0" timeOffset="9407">3578 448 24575,'18'0'0,"2"0"0,1 0 0,5 0 0,-6 0 0,1 0 0,-2 0 0,-7 0 0,1 0 0,-1 0 0,11 0 0,-8 0 0,9 0 0,-12 0 0,0 0 0,-1 0 0,1 0 0,-1 0 0,0 0 0,1 0 0,0 0 0,0 0 0,0 0 0,0 0 0,1 0 0,-1 0 0,0 0 0,1 0 0,-1 0 0,1 0 0,-1 0 0,0 0 0,0 0 0,0 0 0,-5 0 0,-2 0 0</inkml:trace>
+  <inkml:trace contextRef="#ctx0" brushRef="#br0" timeOffset="12015">4291 40 24575,'18'0'0,"-1"0"0,14 0 0,-7 0 0,15 0 0,-11 0 0,7 0 0,-6 0 0,7 0 0,-9-12 0,-6 9 0,-2-9 0,0 12 0,-5 0 0,5 0 0,-7 0 0,1-6 0,-1 5 0,0-5 0,1 6 0,-1 0 0,0 0 0,0 0 0,0 0 0,-5 5 0,-2 2 0,-5 5 0,0 0 0,0 1 0,0-1 0,0 1 0,0-1 0,0 0 0,0 1 0,0-1 0,-5 0 0,3 1 0,-9 6 0,9 1 0,-4 8 0,6 7 0,0 11 0,-6 2 0,4 15 0,-5-7 0,7 10 0,0-1 0,0 1 0,0-10 0,0 7 0,0-16 0,0 17 0,0-17 0,-6 7 0,4-9 0,-5 9 0,7-14 0,0 12 0,0-15 0,0 8 0,0 0 0,0-8 0,0 6 0,0-13 0,0 5 0,0-8 0,0-6 0,0 5 0,0-12 0,0 5 0,0-7 0,0 0 0,0 1 0,0-1 0,0 7 0,0-5 0,0 5 0,0-6 0,0-1 0,0 0 0,0 1 0,0-1 0,0 0 0,0-1 0,0 1 0,0 0 0,0-1 0,0 1 0,0 0 0,0 0 0,0 0 0,0 0 0,0 0 0,0 0 0,0 1 0,0-1 0,0 0 0,0 1 0,0-1 0,0 0 0,0-1 0,-10-4 0,3-2 0,-10-5 0,5 0 0,-1 0 0,1-6 0,0 5 0,-1-5 0,1 1 0,0 4 0,-1-5 0,1 6 0,-1 0 0,-6-6 0,5 5 0,-11-6 0,4 7 0,0 0 0,2 0 0,0 0 0,5 0 0,-12 0 0,12 0 0,-5 0 0,0 0 0,5 0 0,-5 0 0,7 0 0,-1 0 0,1 0 0,0 0 0,0 0 0,0 0 0,5 0 0,2 0 0</inkml:trace>
+</inkml:ink>
+</file>
+
+<file path=word/ink/ink179.xml><?xml version="1.0" encoding="utf-8"?>
+<inkml:ink xmlns:inkml="http://www.w3.org/2003/InkML">
+  <inkml:definitions>
+    <inkml:context xml:id="ctx0">
+      <inkml:inkSource xml:id="inkSrc0">
+        <inkml:traceFormat>
+          <inkml:channel name="X" type="integer" min="-2.14748E9" max="2.14748E9" units="cm"/>
+          <inkml:channel name="Y" type="integer" min="-2.14748E9" max="2.14748E9" units="cm"/>
+          <inkml:channel name="F" type="integer" max="32767" units="dev"/>
+        </inkml:traceFormat>
+        <inkml:channelProperties>
+          <inkml:channelProperty channel="X" name="resolution" value="1000" units="1/cm"/>
+          <inkml:channelProperty channel="Y" name="resolution" value="1000" units="1/cm"/>
+          <inkml:channelProperty channel="F" name="resolution" value="0" units="1/dev"/>
+        </inkml:channelProperties>
+      </inkml:inkSource>
+      <inkml:timestamp xml:id="ts0" timeString="2023-08-18T23:53:10.985"/>
+    </inkml:context>
+    <inkml:brush xml:id="br0">
+      <inkml:brushProperty name="width" value="0.1" units="cm"/>
+      <inkml:brushProperty name="height" value="0.1" units="cm"/>
+    </inkml:brush>
+  </inkml:definitions>
+  <inkml:trace contextRef="#ctx0" brushRef="#br0">1 106 24575,'0'-11'0,"0"-1"0,0 0 0,0 0 0,0-5 0,0 4 0,5 2 0,13 6 0,-3 5 0,8-6 0,-11 5 0,0-5 0,1 6 0,-1 0 0,0 0 0,1 0 0,-1 0 0,0 0 0,1 0 0,-1 0 0,0 0 0,1 0 0,-1 0 0,1 0 0,-1 0 0,0 0 0,1 0 0,-1 0 0,0 0 0,1 0 0,-1 0 0,1 0 0,-1 0 0,0 0 0,1 0 0,-1 0 0,0 0 0,1 0 0,-1 0 0,0 0 0,1 6 0,-6 1 0,-2 5 0,1 0 0,-5 1 0,5-1 0,-6 1 0,0-1 0,0 0 0,0 1 0,0-1 0,0 0 0,0 1 0,0-1 0,0 0 0,0 7 0,0-5 0,0 6 0,-13-8 0,4 8 0,-10-6 0,-1 6 0,6-8 0,-5 8 0,0-5 0,-3 5 0,1-1 0,-5-4 0,11 11 0,-11-10 0,5 9 0,-1-3 0,-4 5 0,12-6 0,-12 5 0,12-12 0,-6 11 0,8-11 0,-1 5 0,1-6 0,5-1 0,-4 1 0,9-1 0,-3 0 0,5-1 0,0 0 0,5-4 0,1-2 0,6-5 0,0 0 0,1 0 0,-1 0 0,0 0 0,1 0 0,-1 0 0,1 0 0,6 0 0,1 0 0,8 0 0,7-7 0,2 5 0,0-4 0,7 6 0,-7 0 0,0 0 0,-2 0 0,-14 0 0,5 0 0,-12 0 0,5 0 0,-7 0 0,0 0 0,1 0 0,-2 0 0,-9 0 0,-10 0 0,-1 0 0,-3 0 0</inkml:trace>
+  <inkml:trace contextRef="#ctx0" brushRef="#br0" timeOffset="945">1186 600 24575,'0'33'0,"0"2"0,0 10 0,0 9 0,0-7 0,0 20 0,0-27 0,0 15 0,0-32 0,0 10 0,0-18 0,0 4 0,-6-7 0,5 0 0,-5 1 0,1-1 0,4 0 0,-5 0 0,1-5 0,3 4 0,-8-10 0,3 5 0,-5-6 0,6 0 0,0 0 0</inkml:trace>
+</inkml:ink>
+</file>
+
 <file path=word/ink/ink18.xml><?xml version="1.0" encoding="utf-8"?>
 <inkml:ink xmlns:inkml="http://www.w3.org/2003/InkML">
   <inkml:definitions>
@@ -11056,6 +12713,286 @@
     </inkml:brush>
   </inkml:definitions>
   <inkml:trace contextRef="#ctx0" brushRef="#br0">1 0 24575,'0'0'0</inkml:trace>
+</inkml:ink>
+</file>
+
+<file path=word/ink/ink180.xml><?xml version="1.0" encoding="utf-8"?>
+<inkml:ink xmlns:inkml="http://www.w3.org/2003/InkML">
+  <inkml:definitions>
+    <inkml:context xml:id="ctx0">
+      <inkml:inkSource xml:id="inkSrc0">
+        <inkml:traceFormat>
+          <inkml:channel name="X" type="integer" min="-2.14748E9" max="2.14748E9" units="cm"/>
+          <inkml:channel name="Y" type="integer" min="-2.14748E9" max="2.14748E9" units="cm"/>
+          <inkml:channel name="F" type="integer" max="32767" units="dev"/>
+        </inkml:traceFormat>
+        <inkml:channelProperties>
+          <inkml:channelProperty channel="X" name="resolution" value="1000" units="1/cm"/>
+          <inkml:channelProperty channel="Y" name="resolution" value="1000" units="1/cm"/>
+          <inkml:channelProperty channel="F" name="resolution" value="0" units="1/dev"/>
+        </inkml:channelProperties>
+      </inkml:inkSource>
+      <inkml:timestamp xml:id="ts0" timeString="2023-08-18T23:53:05.753"/>
+    </inkml:context>
+    <inkml:brush xml:id="br0">
+      <inkml:brushProperty name="width" value="0.1" units="cm"/>
+      <inkml:brushProperty name="height" value="0.1" units="cm"/>
+    </inkml:brush>
+  </inkml:definitions>
+  <inkml:trace contextRef="#ctx0" brushRef="#br0">52 0 24575,'0'33'0,"0"-6"0,0 25 0,0-4 0,0 18 0,0-1 0,0-8 0,0 6 0,0-16 0,-7-1 0,6-10 0,-5-9 0,6 1 0,0-1 0,-6-6 0,5 4 0,-5-11 0,6 12 0,0-12 0,0 5 0,0-6 0,0 6 0,0-5 0,0 5 0,0-7 0,0 0 0,0 1 0,0-1 0,-5 1 0,4-1 0,-5 0 0,6 1 0,0-1 0,0 0 0,0 1 0,0-1 0,0 0 0,0 1 0,0-1 0,0 1 0,0-1 0,0 0 0,0 0 0,0 1 0,0-1 0,0 0 0,0 7 0,0-5 0,0 12 0,0-5 0,0-1 0,0 6 0,0-12 0,-5 5 0,3-6 0,-3-1 0,5 0 0,0 1 0,0-1 0,0-1 0,0 1 0,0-1 0,0 1 0,0 0 0,0-1 0,0 1 0,0 0 0,0 1 0,0-1 0,0 0 0,0 0 0,0 0 0,0-11 0,5 3 0,2-9 0,5-1 0,0 5 0,1-4 0,-1-1 0,0 5 0,7-11 0,-5 11 0,5-11 0,0 11 0,-5-10 0,6 9 0,-1-3 0,-5-1 0,5 5 0,-7-5 0,7 0 0,-5 5 0,5-5 0,0 6 0,-5-6 0,12 5 0,-12-5 0,12 6 0,-12 0 0,5 0 0,0 0 0,-5 0 0,5-5 0,-7 3 0,1-3 0,6 5 0,-5 0 0,5 0 0,-7 0 0,1 0 0,-1 0 0,0 0 0,0 0 0,0 0 0,-1 0 0,-4 5 0,-2 1 0,-5 6 0,5-6 0,-4 5 0,10-10 0,-5 4 0,1 1 0,4-5 0,-5 5 0,1-1 0,3-4 0,-9 5 0,4-6 0</inkml:trace>
+  <inkml:trace contextRef="#ctx0" brushRef="#br0" timeOffset="1857">1200 288 24575,'0'19'0,"0"9"0,0 9 0,0 8 0,0 0 0,0-8 0,0 6 0,0-6 0,0 1 0,0 5 0,0-14 0,0 6 0,0-14 0,0 5 0,0-12 0,0 5 0,0-7 0,0 1 0,0-1 0,0 0 0,0-5 0,0-2 0</inkml:trace>
+  <inkml:trace contextRef="#ctx0" brushRef="#br0" timeOffset="3036">1827 852 24575,'0'34'0,"-5"-9"0,-3 1 0,1-5 0,-5 6 0,5-6 0,-6-2 0,0 0 0,6-5 0,-4 5 0,4-6 0,0-1 0,-4 0 0,10 1 0,-10-1 0,9 0 0,-3 1 0,-1-1 0,5 0 0,-5 1 0,6-1 0,-5-5 0,4 4 0,-5-4 0,1-1 0,4 5 0,-5-9 0,6 3 0</inkml:trace>
+</inkml:ink>
+</file>
+
+<file path=word/ink/ink181.xml><?xml version="1.0" encoding="utf-8"?>
+<inkml:ink xmlns:inkml="http://www.w3.org/2003/InkML">
+  <inkml:definitions>
+    <inkml:context xml:id="ctx0">
+      <inkml:inkSource xml:id="inkSrc0">
+        <inkml:traceFormat>
+          <inkml:channel name="X" type="integer" min="-2.14748E9" max="2.14748E9" units="cm"/>
+          <inkml:channel name="Y" type="integer" min="-2.14748E9" max="2.14748E9" units="cm"/>
+          <inkml:channel name="F" type="integer" max="32767" units="dev"/>
+        </inkml:traceFormat>
+        <inkml:channelProperties>
+          <inkml:channelProperty channel="X" name="resolution" value="1000" units="1/cm"/>
+          <inkml:channelProperty channel="Y" name="resolution" value="1000" units="1/cm"/>
+          <inkml:channelProperty channel="F" name="resolution" value="0" units="1/dev"/>
+        </inkml:channelProperties>
+      </inkml:inkSource>
+      <inkml:timestamp xml:id="ts0" timeString="2023-08-18T23:53:02.506"/>
+    </inkml:context>
+    <inkml:brush xml:id="br0">
+      <inkml:brushProperty name="width" value="0.1" units="cm"/>
+      <inkml:brushProperty name="height" value="0.1" units="cm"/>
+    </inkml:brush>
+  </inkml:definitions>
+  <inkml:trace contextRef="#ctx0" brushRef="#br0">1 36 24575,'18'0'0,"-4"0"0,11 0 0,4 0 0,-6 0 0,18 0 0,-18 0 0,12 0 0,-8 0 0,0 0 0,1 0 0,-8-5 0,-1 4 0,1-5 0,-6 6 0,5 0 0,-7-5 0,0 3 0,1-3 0,-1 5 0,0 0 0,1 0 0,-1 0 0,1 0 0,-1 0 0,0 0 0,1 0 0,-1 0 0,0 0 0,0 0 0,0 0 0,-1 0 0,0 0 0,1 0 0,0 0 0,-1 0 0,1 0 0,0 0 0,-1 0 0,1 0 0,0 0 0,0 0 0,-1 0 0,-5-5 0,-1 3 0,-5-3 0</inkml:trace>
+</inkml:ink>
+</file>
+
+<file path=word/ink/ink182.xml><?xml version="1.0" encoding="utf-8"?>
+<inkml:ink xmlns:inkml="http://www.w3.org/2003/InkML">
+  <inkml:definitions>
+    <inkml:context xml:id="ctx0">
+      <inkml:inkSource xml:id="inkSrc0">
+        <inkml:traceFormat>
+          <inkml:channel name="X" type="integer" min="-2.14748E9" max="2.14748E9" units="cm"/>
+          <inkml:channel name="Y" type="integer" min="-2.14748E9" max="2.14748E9" units="cm"/>
+          <inkml:channel name="F" type="integer" max="32767" units="dev"/>
+        </inkml:traceFormat>
+        <inkml:channelProperties>
+          <inkml:channelProperty channel="X" name="resolution" value="1000" units="1/cm"/>
+          <inkml:channelProperty channel="Y" name="resolution" value="1000" units="1/cm"/>
+          <inkml:channelProperty channel="F" name="resolution" value="0" units="1/dev"/>
+        </inkml:channelProperties>
+      </inkml:inkSource>
+      <inkml:timestamp xml:id="ts0" timeString="2023-08-18T23:52:58.566"/>
+    </inkml:context>
+    <inkml:brush xml:id="br0">
+      <inkml:brushProperty name="width" value="0.1" units="cm"/>
+      <inkml:brushProperty name="height" value="0.1" units="cm"/>
+    </inkml:brush>
+  </inkml:definitions>
+  <inkml:trace contextRef="#ctx0" brushRef="#br0">588 4 24575,'-25'0'0,"7"0"0,-21 0 0,15 0 0,-17 0 0,20 5 0,-4-3 0,11 9 0,-6-4 0,8 0 0,0 4 0,5-5 0,-4 1 0,4 4 0,0-4 0,-4 6 0,4-1 0,0 0 0,-4 1 0,5-1 0,-7 0 0,1 1 0,-1-1 0,7 0 0,-5 1 0,4-1 0,-6 1 0,1-1 0,5 0 0,-4 1 0,4-1 0,-6 7 0,1-5 0,4 12 0,-3-12 0,4 17 0,-5-16 0,5 10 0,-4-13 0,10 1 0,-5-1 0,6 0 0,-5 1 0,4-1 0,-10 1 0,9-1 0,-9 7 0,9-5 0,-4 12 0,0-12 0,5 11 0,-4-11 0,5 12 0,-6-12 0,5 5 0,-5 0 0,6-5 0,0 12 0,0-5 0,0-1 0,0 6 0,0-5 0,0 0 0,0 4 0,0-11 0,0 5 0,0-6 0,0 4 0,0-3 0,0 4 0,6-11 0,-5 3 0,10-9 0,-4 4 0,4-5 0,1 0 0,0 0 0,0 0 0,0 0 0,0 0 0,1 6 0,-1-5 0,1 5 0,-1-1 0,0-3 0,1 3 0,6 1 0,-5-4 0,5 4 0,-7-1 0,7-3 0,-5 9 0,5-10 0,-6 5 0,6 0 0,-5-5 0,11 5 0,-11-6 0,12 6 0,-5-4 0,0 4 0,4-6 0,-4 0 0,0 0 0,-2 0 0,0 0 0,-5 0 0,5 0 0,0 0 0,2 0 0,-1 0 0,6 0 0,-12 0 0,12 0 0,-12 0 0,12 0 0,-12 0 0,5 0 0,-7 0 0,0 0 0,1-5 0,-1-2 0,1-6 0,-1 1 0,0 5 0,1-4 0,0-2 0,-1-2 0,-4-4 0,3 7 0,-5 0 0,1-7 0,4 5 0,-9-12 0,3 5 0,1-6 0,-4-1 0,11-7 0,-5-2 0,7-8 0,1-9 0,-1 6 0,0-6 0,0 17 0,0-6 0,-1 14 0,-6-7 0,4 9 0,-11 0 0,6 6 0,-2 2 0,-4 0 0,5-1 0,-6 0 0,0 2 0,0 6 0,0-1 0,0 1 0,0-1 0,0 1 0,0 0 0,0 0 0,0 0 0,0 0 0,0 0 0,0 0 0,-5 5 0,-2-3 0,-5 9 0,5-10 0,-3 9 0,3-9 0,-6 10 0,1-10 0,0 10 0,1-10 0,-1 10 0,0-9 0,0 3 0,0 1 0,6-5 0,-5 10 0,5-5 0,-6 6 0,1 0 0,-1 0 0,1 0 0,-1 0 0,0 0 0,1 0 0,-1 0 0,0 0 0,0 0 0,0 0 0,0 0 0,0 0 0,0 0 0,0 0 0,0 0 0,1 0 0,-1 0 0,0 0 0,0 0 0,0 0 0,6 0 0,1 0 0</inkml:trace>
+</inkml:ink>
+</file>
+
+<file path=word/ink/ink183.xml><?xml version="1.0" encoding="utf-8"?>
+<inkml:ink xmlns:inkml="http://www.w3.org/2003/InkML">
+  <inkml:definitions>
+    <inkml:context xml:id="ctx0">
+      <inkml:inkSource xml:id="inkSrc0">
+        <inkml:traceFormat>
+          <inkml:channel name="X" type="integer" min="-2.14748E9" max="2.14748E9" units="cm"/>
+          <inkml:channel name="Y" type="integer" min="-2.14748E9" max="2.14748E9" units="cm"/>
+          <inkml:channel name="F" type="integer" max="32767" units="dev"/>
+        </inkml:traceFormat>
+        <inkml:channelProperties>
+          <inkml:channelProperty channel="X" name="resolution" value="1000" units="1/cm"/>
+          <inkml:channelProperty channel="Y" name="resolution" value="1000" units="1/cm"/>
+          <inkml:channelProperty channel="F" name="resolution" value="0" units="1/dev"/>
+        </inkml:channelProperties>
+      </inkml:inkSource>
+      <inkml:timestamp xml:id="ts0" timeString="2023-08-18T23:52:13.599"/>
+    </inkml:context>
+    <inkml:brush xml:id="br0">
+      <inkml:brushProperty name="width" value="0.1" units="cm"/>
+      <inkml:brushProperty name="height" value="0.1" units="cm"/>
+    </inkml:brush>
+  </inkml:definitions>
+  <inkml:trace contextRef="#ctx0" brushRef="#br0">0 0 24575,'0'26'0,"0"-4"0,0 14 0,0 8 0,0-13 0,0 21 0,0-15 0,0 57 0,0-27 0,0 29 0,0-42 0,0-16 0,0 5 0,0-6 0,0 0 0,0-2 0,0-7 0,0 7 0,0-6 0,0 7 0,0-9 0,0 0 0,0 1 0,0-1 0,0-6 0,0 5 0,0-12 0,0 5 0,0-7 0,0 1 0,0-1 0,0 0 0,0 1 0,0-1 0,0 0 0,0 1 0,0-1 0,0 0 0,0 0 0,0-5 0,0-2 0</inkml:trace>
+  <inkml:trace contextRef="#ctx0" brushRef="#br0" timeOffset="1445">106 601 24575,'25'-12'0,"0"-1"0,2-7 0,1 5 0,-1-5 0,0 1 0,1 3 0,-8-3 0,6 0 0,-5 4 0,6-5 0,-6 7 0,5-6 0,-12 10 0,11-9 0,-11 11 0,5-1 0,-6-3 0,-1 10 0,0-5 0,-5 1 0,3 4 0,-8-5 0,3 6 0</inkml:trace>
+  <inkml:trace contextRef="#ctx0" brushRef="#br0" timeOffset="2949">92 712 24575,'12'0'0,"18"0"0,-14 5 0,14 2 0,-18 0 0,-5 10 0,11-8 0,-10 11 0,11-7 0,0-1 0,-5 1 0,12 1 0,-12-2 0,5 1 0,-7-1 0,1 1 0,-1-6 0,0 4 0,1-10 0,-1 10 0,0-10 0,1 10 0,-2-9 0,2 9 0,-2-10 0,-4 10 0,4-10 0,-10 10 0,9-10 0,-8 10 0,8-10 0,-9 9 0,10-8 0,-10 8 0,10-8 0,-10 9 0,10-10 0,-10 10 0,10-10 0,-10 10 0,10-9 0,-9 9 0,9-10 0,-10 10 0,10-9 0,-10 9 0,10-10 0,-9 10 0,9-10 0,-10 10 0,10-10 0,-9 5 0,3-6 0</inkml:trace>
+  <inkml:trace contextRef="#ctx0" brushRef="#br0" timeOffset="4393">1101 543 24575,'25'0'0,"0"0"0,-4 0 0,4 0 0,4 0 0,0 0 0,7 0 0,-9 0 0,8 0 0,15 0 0,-10 0 0,7 0 0,-19 0 0,-8 0 0,6 0 0,-12 0 0,5 0 0,-6 0 0,-1 0 0,0 0 0,-5 0 0,-1 0 0</inkml:trace>
+  <inkml:trace contextRef="#ctx0" brushRef="#br0" timeOffset="6105">1158 890 24575,'18'0'0,"-5"0"0,13 0 0,-12 0 0,20 0 0,-18 0 0,17 0 0,-12 0 0,0 0 0,4 0 0,-10 0 0,4 0 0,-7 0 0,7 0 0,-5 0 0,5 0 0,-7 0 0,1 0 0,-1 0 0,0 0 0,0 0 0,0 0 0,0 0 0,-1 0 0,1 0 0,-1 0 0,1 0 0,-1 0 0,0 0 0,1 0 0,0 0 0,0 0 0,0 0 0,-6 0 0,-1 0 0</inkml:trace>
+</inkml:ink>
+</file>
+
+<file path=word/ink/ink184.xml><?xml version="1.0" encoding="utf-8"?>
+<inkml:ink xmlns:inkml="http://www.w3.org/2003/InkML">
+  <inkml:definitions>
+    <inkml:context xml:id="ctx0">
+      <inkml:inkSource xml:id="inkSrc0">
+        <inkml:traceFormat>
+          <inkml:channel name="X" type="integer" min="-2.14748E9" max="2.14748E9" units="cm"/>
+          <inkml:channel name="Y" type="integer" min="-2.14748E9" max="2.14748E9" units="cm"/>
+          <inkml:channel name="F" type="integer" max="32767" units="dev"/>
+        </inkml:traceFormat>
+        <inkml:channelProperties>
+          <inkml:channelProperty channel="X" name="resolution" value="1000" units="1/cm"/>
+          <inkml:channelProperty channel="Y" name="resolution" value="1000" units="1/cm"/>
+          <inkml:channelProperty channel="F" name="resolution" value="0" units="1/dev"/>
+        </inkml:channelProperties>
+      </inkml:inkSource>
+      <inkml:timestamp xml:id="ts0" timeString="2023-08-18T23:52:08.415"/>
+    </inkml:context>
+    <inkml:brush xml:id="br0">
+      <inkml:brushProperty name="width" value="0.1" units="cm"/>
+      <inkml:brushProperty name="height" value="0.1" units="cm"/>
+    </inkml:brush>
+  </inkml:definitions>
+  <inkml:trace contextRef="#ctx0" brushRef="#br0">1 463 24575,'0'11'0,"0"1"0,0 29 0,0-4 0,0 0 0,0 6 0,0-14 0,0 7 0,0-16 0,0-1 0,0-6 0,0-1 0,0 0 0,0-10 0,5 2 0,-3-14 0,9 8 0,-5-8 0,6 8 0,0-3 0,0 5 0,1 0 0,6 0 0,-5 0 0,11 0 0,-4 0 0,0 0 0,4 0 0,-4 0 0,7 0 0,-1 0 0,0 0 0,1 6 0,-1 2 0,1 5 0,-8 1 0,6-1 0,-5 0 0,-1 0 0,-1 0 0,0 0 0,-4 0 0,4 0 0,-7-1 0,0 0 0,1 1 0,-6-1 0,-2 0 0,1 1 0,-5 6 0,4-5 0,-5 5 0,0 0 0,0-5 0,0 12 0,0-12 0,0 12 0,0-12 0,-6 11 0,-1-11 0,-12 12 0,4-5 0,-4-1 0,6 0 0,-6-1 0,5-5 0,-12 5 0,12-6 0,-5-6 0,0 5 0,5-11 0,-12 5 0,12-6 0,-12 0 0,12 0 0,-5 0 0,7 0 0,0 0 0,-1 0 0,1 0 0,-7 0 0,-1 0 0,0 0 0,2 0 0,6 0 0,5-5 0,-4-2 0,4 0 0,0-4 0,-3 5 0,9-6 0,-9 0 0,8 0 0,-3 6 0,5 1 0</inkml:trace>
+  <inkml:trace contextRef="#ctx0" brushRef="#br0" timeOffset="1769">102 440 24575,'18'0'0,"-4"0"0,5 0 0,-7 0 0,1 0 0,-1 0 0,0 0 0,1 0 0,-1 0 0,0 0 0,0 0 0,0 0 0,0 0 0,0 0 0,0 0 0,0 0 0,0 0 0,-1 0 0,1 0 0,-1 0 0,2 0 0,-1 0 0,0 0 0,0 0 0,0 0 0,0 0 0,-1 0 0,1 0 0,-11 0 0,-2 0 0</inkml:trace>
+  <inkml:trace contextRef="#ctx0" brushRef="#br0" timeOffset="3723">832 1 24575,'21'6'0,"0"-1"0,17-5 0,-8 0 0,17 0 0,-23 0 0,7 0 0,-19 0 0,0 0 0,1 0 0,-2 0 0,1 0 0,-1 0 0,1 0 0,-6 5 0,-1 2 0,-5 5 0,0 0 0,0 0 0,0 0 0,0 1 0,0 6 0,0 1 0,0 8 0,0 7 0,0 11 0,0 11 0,0 8 0,0 22 0,0-6-594,0-27 1,0 4 593,0 7 0,0-1 0,0 35 0,0-10 0,0-2 0,0-6 0,0-7 0,0 1 0,0 6-267,0-26 1,0 1 266,0 25-84,0 6 84,0-22 0,0-8 0,0-3 1149,0-17-1149,0 6 563,0-20-563,0 10 92,0-19-92,0 5 0,0-6 0,0-1 0,0 1 0,0-1 0,0 0 0,0 0 0,0 0 0,0-1 0,0 1 0,-5-6 0,-7-1 0,-1-5 0,-12 0 0,4 0 0,-14 0 0,6 0 0,-14 0 0,5 0 0,-7 0 0,0 0 0,0 0 0,8 0 0,-6 0 0,14 0 0,-7 0 0,16 0 0,-6 0 0,12 0 0,-12 0 0,12 0 0,-5 0 0,7 0 0,-1 0 0,1 0 0,0 0 0,6 0 0,0 0 0</inkml:trace>
+</inkml:ink>
+</file>
+
+<file path=word/ink/ink185.xml><?xml version="1.0" encoding="utf-8"?>
+<inkml:ink xmlns:inkml="http://www.w3.org/2003/InkML">
+  <inkml:definitions>
+    <inkml:context xml:id="ctx0">
+      <inkml:inkSource xml:id="inkSrc0">
+        <inkml:traceFormat>
+          <inkml:channel name="X" type="integer" min="-2.14748E9" max="2.14748E9" units="cm"/>
+          <inkml:channel name="Y" type="integer" min="-2.14748E9" max="2.14748E9" units="cm"/>
+          <inkml:channel name="F" type="integer" max="32767" units="dev"/>
+        </inkml:traceFormat>
+        <inkml:channelProperties>
+          <inkml:channelProperty channel="X" name="resolution" value="1000" units="1/cm"/>
+          <inkml:channelProperty channel="Y" name="resolution" value="1000" units="1/cm"/>
+          <inkml:channelProperty channel="F" name="resolution" value="0" units="1/dev"/>
+        </inkml:channelProperties>
+      </inkml:inkSource>
+      <inkml:timestamp xml:id="ts0" timeString="2023-08-18T23:52:06.178"/>
+    </inkml:context>
+    <inkml:brush xml:id="br0">
+      <inkml:brushProperty name="width" value="0.1" units="cm"/>
+      <inkml:brushProperty name="height" value="0.1" units="cm"/>
+    </inkml:brush>
+  </inkml:definitions>
+  <inkml:trace contextRef="#ctx0" brushRef="#br0">63 1 24575,'0'24'0,"0"2"0,0 1 0,0 0 0,-6 1 0,5-1 0,-5-6 0,0-2 0,5 0 0,-5-5 0,1 5 0,3-7 0,-3 1 0,5-1 0,-6-5 0,5 4 0,-5-4 0,6 5 0,0 0 0,-5-6 0,4 0 0,-5-6 0</inkml:trace>
+</inkml:ink>
+</file>
+
+<file path=word/ink/ink186.xml><?xml version="1.0" encoding="utf-8"?>
+<inkml:ink xmlns:inkml="http://www.w3.org/2003/InkML">
+  <inkml:definitions>
+    <inkml:context xml:id="ctx0">
+      <inkml:inkSource xml:id="inkSrc0">
+        <inkml:traceFormat>
+          <inkml:channel name="X" type="integer" min="-2.14748E9" max="2.14748E9" units="cm"/>
+          <inkml:channel name="Y" type="integer" min="-2.14748E9" max="2.14748E9" units="cm"/>
+          <inkml:channel name="F" type="integer" max="32767" units="dev"/>
+        </inkml:traceFormat>
+        <inkml:channelProperties>
+          <inkml:channelProperty channel="X" name="resolution" value="1000" units="1/cm"/>
+          <inkml:channelProperty channel="Y" name="resolution" value="1000" units="1/cm"/>
+          <inkml:channelProperty channel="F" name="resolution" value="0" units="1/dev"/>
+        </inkml:channelProperties>
+      </inkml:inkSource>
+      <inkml:timestamp xml:id="ts0" timeString="2023-08-18T23:52:03.514"/>
+    </inkml:context>
+    <inkml:brush xml:id="br0">
+      <inkml:brushProperty name="width" value="0.1" units="cm"/>
+      <inkml:brushProperty name="height" value="0.1" units="cm"/>
+    </inkml:brush>
+  </inkml:definitions>
+  <inkml:trace contextRef="#ctx0" brushRef="#br0">333 0 24575,'-6'25'0,"-2"8"0,-13 4 0,4 8 0,-11 0 0,4 0 0,1 0 0,2-8 0,1-2 0,4-7 0,3-8 0,1-1 0,11-6 0,-10-1 0,9 0 0,-8 0 0,9 0 0,-10-1 0,10 1 0,-10-6 0,10 5 0,-5-4 0,6 4 0,-5-4 0,4 3 0,-9-9 0,9 10 0,-10-10 0,5 10 0,-5-5 0,4 6 0,-3-6 0,9 4 0,-5-3 0,11-1 0,2-1 0,5-5 0,0 0 0,1 0 0,-1-5 0,7 3 0,2-3 0,6-1 0,1 4 0,-1-4 0,0 6 0,1 0 0,-1 0 0,1 0 0,-1 0 0,0 0 0,9 0 0,-7 0 0,6 0 0,-14 0 0,5 0 0,-6 0 0,1 0 0,5 0 0,-12 0 0,5 0 0,-7 0 0,1 0 0,-1 0 0,0 0 0,1 0 0,-1 0 0,0 0 0,0 0 0,-5 0 0,-2 0 0</inkml:trace>
+  <inkml:trace contextRef="#ctx0" brushRef="#br0" timeOffset="1251">482 1010 24575,'0'-18'0,"0"-5"0,0 2 0,0-6 0,0-1 0,0 1 0,0-8 0,0 5 0,0-13 0,0 6 0,0-17 0,0 7 0,0-17 0,0 17 0,0-7 0,6 17 0,-4 1 0,10 9 0,-10 6 0,4 2 0,-6 7 0,0 0 0,5 5 0,-4 2 0,4 5 0</inkml:trace>
+</inkml:ink>
+</file>
+
+<file path=word/ink/ink187.xml><?xml version="1.0" encoding="utf-8"?>
+<inkml:ink xmlns:inkml="http://www.w3.org/2003/InkML">
+  <inkml:definitions>
+    <inkml:context xml:id="ctx0">
+      <inkml:inkSource xml:id="inkSrc0">
+        <inkml:traceFormat>
+          <inkml:channel name="X" type="integer" min="-2.14748E9" max="2.14748E9" units="cm"/>
+          <inkml:channel name="Y" type="integer" min="-2.14748E9" max="2.14748E9" units="cm"/>
+          <inkml:channel name="F" type="integer" max="32767" units="dev"/>
+        </inkml:traceFormat>
+        <inkml:channelProperties>
+          <inkml:channelProperty channel="X" name="resolution" value="1000" units="1/cm"/>
+          <inkml:channelProperty channel="Y" name="resolution" value="1000" units="1/cm"/>
+          <inkml:channelProperty channel="F" name="resolution" value="0" units="1/dev"/>
+        </inkml:channelProperties>
+      </inkml:inkSource>
+      <inkml:timestamp xml:id="ts0" timeString="2023-08-18T23:52:01.302"/>
+    </inkml:context>
+    <inkml:brush xml:id="br0">
+      <inkml:brushProperty name="width" value="0.1" units="cm"/>
+      <inkml:brushProperty name="height" value="0.1" units="cm"/>
+    </inkml:brush>
+  </inkml:definitions>
+  <inkml:trace contextRef="#ctx0" brushRef="#br0">35 0 24575,'6'10'0,"-1"-2"0,-5 15 0,0-9 0,0 12 0,0-12 0,0 12 0,0-12 0,0 11 0,0-12 0,0 5 0,0-5 0,0-1 0,0 0 0,0 1 0,0-1 0,0 0 0,0 1 0,-5-1 0,4 0 0,-4 0 0,5-1 0,0 1 0,-6 0 0,5-1 0,-9-4 0,4-2 0,-1-5 0,2 0 0</inkml:trace>
+</inkml:ink>
+</file>
+
+<file path=word/ink/ink188.xml><?xml version="1.0" encoding="utf-8"?>
+<inkml:ink xmlns:inkml="http://www.w3.org/2003/InkML">
+  <inkml:definitions>
+    <inkml:context xml:id="ctx0">
+      <inkml:inkSource xml:id="inkSrc0">
+        <inkml:traceFormat>
+          <inkml:channel name="X" type="integer" min="-2.14748E9" max="2.14748E9" units="cm"/>
+          <inkml:channel name="Y" type="integer" min="-2.14748E9" max="2.14748E9" units="cm"/>
+          <inkml:channel name="F" type="integer" max="32767" units="dev"/>
+        </inkml:traceFormat>
+        <inkml:channelProperties>
+          <inkml:channelProperty channel="X" name="resolution" value="1000" units="1/cm"/>
+          <inkml:channelProperty channel="Y" name="resolution" value="1000" units="1/cm"/>
+          <inkml:channelProperty channel="F" name="resolution" value="0" units="1/dev"/>
+        </inkml:channelProperties>
+      </inkml:inkSource>
+      <inkml:timestamp xml:id="ts0" timeString="2023-08-18T23:52:00.066"/>
+    </inkml:context>
+    <inkml:brush xml:id="br0">
+      <inkml:brushProperty name="width" value="0.1" units="cm"/>
+      <inkml:brushProperty name="height" value="0.1" units="cm"/>
+    </inkml:brush>
+  </inkml:definitions>
+  <inkml:trace contextRef="#ctx0" brushRef="#br0">1 258 24575,'0'-18'0,"5"1"0,2 5 0,6-1 0,-1 1 0,0-1 0,1-6 0,6 5 0,3-6 0,-1 0 0,5 5 0,-5-5 0,0 7 0,5 0 0,-6 6 0,1-5 0,5 11 0,-12-5 0,5 1 0,0 3 0,-5-3 0,5 5 0,0 0 0,-5 0 0,5 0 0,-6 0 0,-1 0 0,0 0 0,1 0 0,-1 0 0,0 0 0,1 0 0,-1 0 0,1 5 0,-1 2 0,-5 5 0,4 1 0,-10-1 0,10 1 0,-9-1 0,9 0 0,-10 1 0,4-1 0,-5 0 0,0 7 0,0-4 0,0 4 0,0-7 0,0 7 0,0-5 0,0 5 0,0 0 0,0-5 0,0 5 0,-6 0 0,-1-5 0,-6 5 0,1-6 0,0-1 0,-7 1 0,5 0 0,-5-1 0,6 1 0,-6-6 0,0-2 0,-2 1 0,3-5 0,6 5 0,0-6 0,0 0 0,-1 0 0,1 0 0,0 5 0,-1-4 0,1 5 0,0-6 0,0 0 0,10 0 0,10 0 0,5 0 0,5 0 0,-6 0 0,0 0 0,1 0 0,-1 0 0,0 0 0,1 0 0,6 0 0,-5 0 0,5 5 0,0 3 0,2 5 0,-1 0 0,-1 0 0,-6-1 0,-1 1 0,1-1 0,-1 1 0,0-1 0,1 0 0,-1 1 0,0-1 0,-5 0 0,4 1 0,-9-1 0,3 0 0,-5 1 0,0-1 0,0 1 0,0-1 0,0 0 0,0 0 0,0 0 0,0 0 0,0 0 0,0 0 0,0 0 0,-5 0 0,-2 1 0,-12-6 0,5 4 0,-12-4 0,12 5 0,-12 2 0,6-1 0,-1 0 0,-5 1 0,5-1 0,-6 1 0,0-1 0,6 0 0,-13 2 0,18-3 0,-25 3 0,25-2 0,-18 1 0,14-1 0,-1-6 0,2 0 0,6-2 0,1-4 0,0 5 0,0-6 0,0 0 0,0 0 0,1 0 0,4-5 0,-3 3 0,9-8 0,-5 3 0,6-5 0,0 0 0,0 1 0,0 4 0,0 2 0</inkml:trace>
+</inkml:ink>
+</file>
+
+<file path=word/ink/ink189.xml><?xml version="1.0" encoding="utf-8"?>
+<inkml:ink xmlns:inkml="http://www.w3.org/2003/InkML">
+  <inkml:definitions>
+    <inkml:context xml:id="ctx0">
+      <inkml:inkSource xml:id="inkSrc0">
+        <inkml:traceFormat>
+          <inkml:channel name="X" type="integer" min="-2.14748E9" max="2.14748E9" units="cm"/>
+          <inkml:channel name="Y" type="integer" min="-2.14748E9" max="2.14748E9" units="cm"/>
+          <inkml:channel name="F" type="integer" max="32767" units="dev"/>
+        </inkml:traceFormat>
+        <inkml:channelProperties>
+          <inkml:channelProperty channel="X" name="resolution" value="1000" units="1/cm"/>
+          <inkml:channelProperty channel="Y" name="resolution" value="1000" units="1/cm"/>
+          <inkml:channelProperty channel="F" name="resolution" value="0" units="1/dev"/>
+        </inkml:channelProperties>
+      </inkml:inkSource>
+      <inkml:timestamp xml:id="ts0" timeString="2023-08-18T23:51:56.360"/>
+    </inkml:context>
+    <inkml:brush xml:id="br0">
+      <inkml:brushProperty name="width" value="0.1" units="cm"/>
+      <inkml:brushProperty name="height" value="0.1" units="cm"/>
+    </inkml:brush>
+  </inkml:definitions>
+  <inkml:trace contextRef="#ctx0" brushRef="#br0">1 318 24575,'0'-18'0,"6"-1"0,2-8 0,5 0 0,1 0 0,6-1 0,-5 1 0,4 6 0,1-5 0,-6 12 0,5-5 0,0 6 0,-5 1 0,5 4 0,-7 3 0,1 5 0,-1 0 0,0 0 0,1 0 0,-1 0 0,0 0 0,1-6 0,-1 5 0,1-4 0,-1 5 0,7-7 0,-5 6 0,5-5 0,-7 6 0,1 0 0,-1 0 0,1 0 0,-1 0 0,0 0 0,1 0 0,-1 0 0,0 0 0,0 5 0,-5 2 0,-2 6 0,1-1 0,-5 0 0,10 1 0,-9-1 0,3 0 0,-5 1 0,0-1 0,0 1 0,0-1 0,0 0 0,0 7 0,0-5 0,0 12 0,0-12 0,0 12 0,0-5 0,0 6 0,0 0 0,0 1 0,0-8 0,0 6 0,0-5 0,-6 6 0,-2 1 0,1-1 0,-5 0 0,4 1 0,-6-1 0,1-6 0,0 5 0,0-12 0,0 5 0,0 0 0,1-5 0,-1 5 0,1-7 0,-1 7 0,0-5 0,0 5 0,1-6 0,-1-1 0,1 0 0,0 1 0,-1-1 0,1-5 0,0 4 0,0-10 0,0 4 0,0-5 0,1 0 0,9 0 0,9 0 0,6 0 0,5 0 0,-6 0 0,0 0 0,0 0 0,1 0 0,-1 0 0,0 0 0,1 0 0,-1 0 0,-5-5 0,4 3 0,-4-3 0,5 5 0,0 0 0,0 0 0,1 0 0,-1 0 0,0 0 0,0 0 0,0 0 0,0 0 0,0 0 0,0 0 0,0 0 0,-1 0 0,1 0 0,0 0 0,-1 0 0,1 0 0,-6 0 0,-1 0 0</inkml:trace>
+  <inkml:trace contextRef="#ctx0" brushRef="#br0" timeOffset="904">1036 836 24575,'0'18'0,"0"3"0,0 26 0,0-15 0,0 24 0,0-27 0,0 6 0,0-14 0,0-2 0,0-7 0,-12 1 0,9 0 0,-9 0 0,12-1 0,-5-5 0,3-2 0,-3-5 0</inkml:trace>
 </inkml:ink>
 </file>
 
@@ -11086,6 +13023,63 @@
   <inkml:trace contextRef="#ctx0" brushRef="#br0">1 1 24575,'0'15'0,"0"-2"0,0 1 0,0 0 0,0 1 0,4 3 0,1-3 0,1 4 0,2 0 0,-7-4 0,8 3 0,-8-3 0,7 0 0,-7 3 0,3-8 0,0 8 0,-3-8 0,4 3 0,-5-4 0,4 4 0,-3-3 0,3 4 0,-4-5 0,0-1 0,0 1 0,0 0 0,4-4 0,-3 2 0,3-2 0,-4 4 0,0-1 0,4-3 0,-3 2 0,3-2 0,-1 0 0,2-2 0,3-3 0,0-3 0,-3-2 0,3-8 0,-3 3 0,4-4 0,-4 1 0,2 3 0,-6-4 0,8 1 0,-4 3 0,0-3 0,3-1 0,-7 4 0,7-3 0,-7 4 0,7 0 0,-7 1 0,3-1 0,0 4 0,-3-3 0,3 4 0,-1-5 0,-2 1 0,7 3 0,-7-2 0,6 6 0,-6-6 0,6 6 0,-6-6 0,3 2 0,-4-3 0,3 3 0,2 1 0,3 4 0,0 0 0,0 0 0,-4 4 0,4 1 0,-7 3 0,3 1 0,-4 0 0,0-1 0,0 1 0,0 0 0,0 0 0,0-1 0,0 1 0,0 0 0,0 0 0,0-1 0,0 1 0,0 0 0,0 0 0,0-1 0,0 1 0,0-1 0,0 1 0,0-1 0,3 1 0,-2 0 0,3-1 0,0-3 0,-3 2 0,3-2 0,0 0 0,-3 2 0,6-3 0,-6 5 0,6-5 0,-6 3 0,7-6 0,-7 7 0,3-4 0,-1 1 0,-2 2 0,7-6 0,-4 3 0,5-4 0,-1 0 0,0 0 0,0 0 0,0-4 0,-3 0 0,-2-5 0,-3 0 0,4 1 0,-3-1 0,3 0 0,0 0 0,-3 1 0,3-1 0,0 0 0,-3 1 0,3-1 0,0 4 0,-3-3 0,2 4 0,1-5 0,-3 1 0,6 3 0,-6-3 0,3 4 0,-4-5 0,0 0 0,4 5 0,-3-4 0,3 4 0,-4-5 0,3 1 0,-2-1 0,3 1 0,-4 0 0,4-1 0,-3 1 0,3-1 0,-4 1 0,4 4 0,-3-4 0,2 3 0,-3-3 0,4 0 0,-3-1 0,3 1 0,0 3 0,-3-2 0,6 6 0,-6-6 0,3 2 0,0 0 0,-3-2 0,6 6 0,-2-3 0,-1 0 0,3 0 0,-2-1 0,-1-2 0,3 6 0,-6-6 0,3 6 0,-4-2 0</inkml:trace>
   <inkml:trace contextRef="#ctx0" brushRef="#br0" timeOffset="2760">904 78 24575,'-13'4'0,"1"1"0,4-1 0,-1 4 0,0-3 0,-4 0 0,3 3 0,-4-4 0,5 5 0,1-4 0,-1 3 0,0-3 0,1-1 0,-1 4 0,0-3 0,1 4 0,-1-1 0,1-3 0,-1 6 0,0-5 0,1 6 0,3-4 0,2 1 0,3-1 0,0 1 0,0-1 0,0 1 0,0 0 0,0 0 0,0-1 0,0 1 0,0 0 0,0 0 0,0-1 0,0 1 0,0 0 0,0 0 0,0-1 0,0 1 0,0 0 0,0 0 0,0-1 0,0 1 0,0-1 0,0 1 0,0-1 0,0 1 0,3-5 0,2 0 0,3-4 0,1 0 0,-1 0 0,1 0 0,0 0 0,-1 0 0,1 0 0,0 0 0,0 0 0,-1 0 0,1-4 0,0-1 0,0 0 0,-1-3 0,1 3 0,0-3 0,-1 3 0,1-3 0,0 3 0,0-4 0,-1 5 0,1-4 0,-4 3 0,3 0 0,-7-3 0,7 4 0,-7-5 0,6 4 0,-6-3 0,7 3 0,-7-3 0,3-1 0,0 4 0,-3-3 0,7 3 0,-8-3 0,4-1 0,0 4 0,-3-3 0,3 3 0,-4-3 0,0-1 0,4 0 0,-3 1 0,3-1 0,-4 0 0,0 1 0,0-1 0,0 0 0,0 1 0,0-1 0,0 1 0,0-1 0,0 1 0,0-1 0,0 1 0,3 3 0,-2 5 0,3 5 0,-4 4 0,0 4 0,0-3 0,0 8 0,0-8 0,0 8 0,0-3 0,0-1 0,0 5 0,0-10 0,0 5 0,0-1 0,0-3 0,0 4 0,0-5 0,4-1 0,-3 1 0,2 0 0,-3-1 0,0 1 0,4-1 0,-3 1 0,7-4 0,-7 2 0,7-2 0,-4 0 0,1 2 0,2-6 0,-6 7 0,7-7 0,-4 3 0,5-4 0,-1 0 0,1 4 0,-1-3 0,1 2 0,-1-3 0,1 0 0,-4 4 0,2-3 0,-2 3 0,4-4 0,-1 0 0,0 0 0,1 0 0,-8 0 0,-19 0 0,9 0 0,-11 0 0</inkml:trace>
   <inkml:trace contextRef="#ctx0" brushRef="#br0" timeOffset="21358">1442 92 24575,'13'0'0,"3"0"0,-6 0 0,2 0 0,-3 0 0,0 0 0,-1-4 0,6 3 0,-4-2 0,3 3 0,1 0 0,-4 0 0,3 0 0,1 0 0,-5 0 0,5 0 0,-5 0 0,-1 0 0,1 0 0,5 0 0,-4 0 0,3 0 0,-4 0 0,-1 0 0,1 0 0,0 3 0,0 2 0,-1 4 0,1 0 0,0 0 0,0-1 0,-5 1 0,0 0 0,0 0 0,-3-1 0,7 1 0,-7 0 0,3-1 0,-4 1 0,0 0 0,0 0 0,0-1 0,0 1 0,0 5 0,0-4 0,0 3 0,0 0 0,0 2 0,0 0 0,0-2 0,0 1 0,0-4 0,0 3 0,0-4 0,-4 0 0,-1-1 0,-4-3 0,1 3 0,-6-7 0,4 3 0,-8 0 0,8-3 0,-8 3 0,3 1 0,1-4 0,-4 3 0,8-4 0,-9 0 0,10 0 0,-14 0 0,13 0 0,-8 0 0,9 0 0,1 0 0,-1 0 0,0 0 0,1 0 0,-1 0 0,0 0 0,0 0 0,1 0 0,-1 0 0,0 0 0,0 0 0,1 0 0,-1 0 0,0 0 0,0 0 0,1 0 0,-1 0 0,1-4 0,3 0 0,1-5 0,4 0 0,0 1 0,0-1 0,0 0 0,0 1 0,0-1 0,0 0 0,0-4 0,0 3 0,0-3 0,0 4 0,0 1 0,0-1 0,0 0 0,0 1 0,0-1 0,0 1 0,0-1 0,0 1 0,0 0 0,0 6 0,0-4 0,0 5 0,0-7 0,0-1 0,0 0 0,0 0 0,0 1 0,0-1 0,0 1 0,0-1 0,0 1 0,4 4 0,-3 3 0,3 6 0,-4 3 0,0 1 0,0 0 0,0 0 0,0-1 0,0 1 0,0 0 0,0 0 0,0 4 0,0-3 0,0 8 0,0-8 0,0 4 0,0-6 0,0 1 0,0 0 0,0 4 0,0-3 0,0 4 0,0-6 0,0 1 0,-4 0 0,3 0 0,-3-1 0,4 1 0,0 0 0,-4 0 0,3-1 0,-2 1 0,3 0 0,-4 0 0,3-1 0,-3 1 0,0-1 0,3 1 0,-3 0 0,4-1 0,-4 1 0,3 0 0,-7 0 0,8-1 0,-4 1 0,0 0 0,3 0 0,-3-1 0,4 1 0,0 0 0,-4 0 0,3-1 0,-3 1 0,4 0 0,-4 0 0,3-1 0,-3 1 0,4 0 0,-3 0 0,2 4 0,-3-3 0,4 3 0,-4-4 0,3 0 0,-3 0 0,4-1 0,-4 1 0,3 0 0,-3 0 0,4-1 0,-4 1 0,3 0 0,-3-1 0,4 0 0,0 0 0,0 0 0,-3-3 0,-2-6 0,1 0 0,0-3 0</inkml:trace>
+</inkml:ink>
+</file>
+
+<file path=word/ink/ink190.xml><?xml version="1.0" encoding="utf-8"?>
+<inkml:ink xmlns:inkml="http://www.w3.org/2003/InkML">
+  <inkml:definitions>
+    <inkml:context xml:id="ctx0">
+      <inkml:inkSource xml:id="inkSrc0">
+        <inkml:traceFormat>
+          <inkml:channel name="X" type="integer" min="-2.14748E9" max="2.14748E9" units="cm"/>
+          <inkml:channel name="Y" type="integer" min="-2.14748E9" max="2.14748E9" units="cm"/>
+          <inkml:channel name="F" type="integer" max="32767" units="dev"/>
+        </inkml:traceFormat>
+        <inkml:channelProperties>
+          <inkml:channelProperty channel="X" name="resolution" value="1000" units="1/cm"/>
+          <inkml:channelProperty channel="Y" name="resolution" value="1000" units="1/cm"/>
+          <inkml:channelProperty channel="F" name="resolution" value="0" units="1/dev"/>
+        </inkml:channelProperties>
+      </inkml:inkSource>
+      <inkml:timestamp xml:id="ts0" timeString="2023-08-18T23:51:53.655"/>
+    </inkml:context>
+    <inkml:brush xml:id="br0">
+      <inkml:brushProperty name="width" value="0.1" units="cm"/>
+      <inkml:brushProperty name="height" value="0.1" units="cm"/>
+    </inkml:brush>
+  </inkml:definitions>
+  <inkml:trace contextRef="#ctx0" brushRef="#br0">73 1 24575,'0'11'0,"0"8"0,0 1 0,0 8 0,0-1 0,0 1 0,-6 9 0,5-14 0,-5 6 0,1-17 0,4 1 0,-10-1 0,9 0 0,-3 1 0,-1-6 0,5 4 0,-5-5 0,6 6 0,-5 0 0,-1-6 0,-1 0 0,2-6 0</inkml:trace>
+</inkml:ink>
+</file>
+
+<file path=word/ink/ink191.xml><?xml version="1.0" encoding="utf-8"?>
+<inkml:ink xmlns:inkml="http://www.w3.org/2003/InkML">
+  <inkml:definitions>
+    <inkml:context xml:id="ctx0">
+      <inkml:inkSource xml:id="inkSrc0">
+        <inkml:traceFormat>
+          <inkml:channel name="X" type="integer" min="-2.14748E9" max="2.14748E9" units="cm"/>
+          <inkml:channel name="Y" type="integer" min="-2.14748E9" max="2.14748E9" units="cm"/>
+          <inkml:channel name="F" type="integer" max="32767" units="dev"/>
+        </inkml:traceFormat>
+        <inkml:channelProperties>
+          <inkml:channelProperty channel="X" name="resolution" value="1000" units="1/cm"/>
+          <inkml:channelProperty channel="Y" name="resolution" value="1000" units="1/cm"/>
+          <inkml:channelProperty channel="F" name="resolution" value="0" units="1/dev"/>
+        </inkml:channelProperties>
+      </inkml:inkSource>
+      <inkml:timestamp xml:id="ts0" timeString="2023-08-18T23:51:48.018"/>
+    </inkml:context>
+    <inkml:brush xml:id="br0">
+      <inkml:brushProperty name="width" value="0.1" units="cm"/>
+      <inkml:brushProperty name="height" value="0.1" units="cm"/>
+    </inkml:brush>
+  </inkml:definitions>
+  <inkml:trace contextRef="#ctx0" brushRef="#br0">11 38 24575,'12'0'0,"6"0"0,3 0 0,6 0 0,1 0 0,-8 0 0,6 0 0,-5 0 0,0 0 0,4 0 0,-4 0 0,6 0 0,-6-6 0,5 5 0,-12-5 0,12 6 0,-12-5 0,5 3 0,-7-3 0,0 5 0,1 0 0,-1-6 0,5 5 0,-8-4 0,1 5 0</inkml:trace>
+  <inkml:trace contextRef="#ctx0" brushRef="#br0" timeOffset="1916">0 271 24575,'0'16'0,"0"4"0,0 13 0,0 4 0,0 0 0,0 6 0,0-5 0,0-1 0,0 6 0,0-14 0,0 7 0,0-9 0,0-6 0,0 4 0,0-11 0,0 12 0,0-12 0,0 5 0,0-6 0,0-1 0,0 11 0,0-7 0,0 7 0,0-11 0,0 1 0,0-1 0,0 0 0,0 0 0,0 0 0,0 0 0,0 0 0,0 0 0,0 0 0,0 1 0,0 6 0,0 2 0,0-1 0,0 6 0,0-5 0,0-1 0,0-1 0,0-6 0,0-1 0,0 7 0,0-5 0,0 5 0,0 0 0,0-5 0,0 12 0,0-12 0,0 5 0,0-7 0,0 1 0,0-1 0,0 0 0,5-5 0,2-2 0,5-5 0,-1 0 0,2 0 0,-1 0 0,0 0 0,0-5 0,7-3 0,10 1 0,0-5 0,14 10 0,-5-4 0,7 6 0,0 0 0,0 0 0,0 0 0,0 0 0,-8 0 0,6 0 0,-5 0 0,7 0 0,0 0 0,-8 0 0,-2 0 0,-7 0 0,-8 0 0,-1 0 0,-6 0 0,-1 0 0,0 0 0,1 0 0,-1 0 0,-5-5 0,-1 4 0,-6-4 0</inkml:trace>
+  <inkml:trace contextRef="#ctx0" brushRef="#br0" timeOffset="3094">65 112 24575,'0'11'0,"0"1"0,0-1 0,0 1 0,0 1 0,0 4 0,0-3 0,0 4 0,0-6 0,0-5 0,0-2 0</inkml:trace>
+  <inkml:trace contextRef="#ctx0" brushRef="#br0" timeOffset="4563">1132 207 24575,'0'11'0,"0"8"0,0 9 0,0 10 0,0 7 0,0-8 0,0 6 0,0-14 0,0 14 0,0-13 0,0 5 0,0 0 0,0 7 0,0-11 0,0 7 0,0-24 0,0 12 0,0-12 0,0 5 0,0-7 0,0 1 0,0-1 0,0 0 0,0-5 0,0-1 0</inkml:trace>
 </inkml:ink>
 </file>
 

</xml_diff>